<commit_message>
The edited version of this document has been pushed back into the repo.
Please look at the tracked changes and the comments embedded in the text. To see the comments, select Review > Comments > Next.
For details, see https://confluence-ceva.atlassian.net/wiki/spaces/TES/pages/130025158/Reviewing+Tracked+Changes+Comments+in+a+Word+Document.

When you have finished your review and implemented any necessary changes, please notify me so I can close the review.
</commit_message>
<xml_diff>
--- a/Ceva_Nemo_Simulator_User_Guide_V1.4.docx
+++ b/Ceva_Nemo_Simulator_User_Guide_V1.4.docx
@@ -262,7 +262,7 @@
             <w:rPr>
               <w:color w:val="122C49"/>
             </w:rPr>
-            <w:t>3</w:t>
+            <w:t>4</w:t>
           </w:r>
         </w:sdtContent>
       </w:sdt>
@@ -299,13 +299,7 @@
             <w:rPr>
               <w:color w:val="122C49"/>
             </w:rPr>
-            <w:t>November</w:t>
-          </w:r>
-          <w:r>
-            <w:rPr>
-              <w:color w:val="122C49"/>
-            </w:rPr>
-            <w:t xml:space="preserve"> 2025</w:t>
+            <w:t>January 2026</w:t>
           </w:r>
         </w:sdtContent>
       </w:sdt>
@@ -385,17 +379,53 @@
           <w:right w:w="57" w:type="dxa"/>
         </w:tblCellMar>
         <w:tblLook w:val="04A0" w:firstRow="1" w:lastRow="0" w:firstColumn="1" w:lastColumn="0" w:noHBand="0" w:noVBand="1"/>
+        <w:tblPrChange w:id="1" w:author="Yoel Strimling" w:date="2026-01-07T14:14:00Z" w16du:dateUtc="2026-01-07T12:14:00Z">
+          <w:tblPr>
+            <w:tblStyle w:val="TableGrid"/>
+            <w:tblW w:w="10490" w:type="dxa"/>
+            <w:tblInd w:w="57" w:type="dxa"/>
+            <w:tblBorders>
+              <w:top w:val="single" w:sz="6" w:space="0" w:color="auto"/>
+              <w:left w:val="single" w:sz="6" w:space="0" w:color="auto"/>
+              <w:bottom w:val="single" w:sz="6" w:space="0" w:color="auto"/>
+              <w:right w:val="single" w:sz="6" w:space="0" w:color="auto"/>
+              <w:insideH w:val="single" w:sz="6" w:space="0" w:color="auto"/>
+              <w:insideV w:val="single" w:sz="6" w:space="0" w:color="auto"/>
+            </w:tblBorders>
+            <w:tblLayout w:type="fixed"/>
+            <w:tblCellMar>
+              <w:left w:w="57" w:type="dxa"/>
+              <w:right w:w="57" w:type="dxa"/>
+            </w:tblCellMar>
+            <w:tblLook w:val="04A0" w:firstRow="1" w:lastRow="0" w:firstColumn="1" w:lastColumn="0" w:noHBand="0" w:noVBand="1"/>
+          </w:tblPr>
+        </w:tblPrChange>
       </w:tblPr>
       <w:tblGrid>
         <w:gridCol w:w="1134"/>
-        <w:gridCol w:w="1920"/>
-        <w:gridCol w:w="5593"/>
+        <w:gridCol w:w="1636"/>
+        <w:gridCol w:w="5877"/>
         <w:gridCol w:w="1843"/>
+        <w:tblGridChange w:id="2">
+          <w:tblGrid>
+            <w:gridCol w:w="1134"/>
+            <w:gridCol w:w="1636"/>
+            <w:gridCol w:w="284"/>
+            <w:gridCol w:w="5593"/>
+            <w:gridCol w:w="1843"/>
+          </w:tblGrid>
+        </w:tblGridChange>
       </w:tblGrid>
       <w:tr>
         <w:trPr>
           <w:cantSplit/>
           <w:tblHeader/>
+          <w:trPrChange w:id="3" w:author="Yoel Strimling" w:date="2026-01-07T14:14:00Z" w16du:dateUtc="2026-01-07T12:14:00Z">
+            <w:trPr>
+              <w:cantSplit/>
+              <w:tblHeader/>
+            </w:trPr>
+          </w:trPrChange>
         </w:trPr>
         <w:tc>
           <w:tcPr>
@@ -405,6 +435,16 @@
               <w:bottom w:val="single" w:sz="4" w:space="0" w:color="auto"/>
             </w:tcBorders>
             <w:shd w:val="clear" w:color="auto" w:fill="CECECE"/>
+            <w:tcPrChange w:id="4" w:author="Yoel Strimling" w:date="2026-01-07T14:14:00Z" w16du:dateUtc="2026-01-07T12:14:00Z">
+              <w:tcPr>
+                <w:tcW w:w="1134" w:type="dxa"/>
+                <w:tcBorders>
+                  <w:top w:val="single" w:sz="4" w:space="0" w:color="auto"/>
+                  <w:bottom w:val="single" w:sz="4" w:space="0" w:color="auto"/>
+                </w:tcBorders>
+                <w:shd w:val="clear" w:color="auto" w:fill="CECECE"/>
+              </w:tcPr>
+            </w:tcPrChange>
           </w:tcPr>
           <w:p>
             <w:pPr>
@@ -417,12 +457,23 @@
         </w:tc>
         <w:tc>
           <w:tcPr>
-            <w:tcW w:w="1920" w:type="dxa"/>
+            <w:tcW w:w="1636" w:type="dxa"/>
             <w:tcBorders>
               <w:top w:val="single" w:sz="4" w:space="0" w:color="auto"/>
               <w:bottom w:val="single" w:sz="4" w:space="0" w:color="auto"/>
             </w:tcBorders>
             <w:shd w:val="clear" w:color="auto" w:fill="CECECE"/>
+            <w:tcPrChange w:id="5" w:author="Yoel Strimling" w:date="2026-01-07T14:14:00Z" w16du:dateUtc="2026-01-07T12:14:00Z">
+              <w:tcPr>
+                <w:tcW w:w="1920" w:type="dxa"/>
+                <w:gridSpan w:val="2"/>
+                <w:tcBorders>
+                  <w:top w:val="single" w:sz="4" w:space="0" w:color="auto"/>
+                  <w:bottom w:val="single" w:sz="4" w:space="0" w:color="auto"/>
+                </w:tcBorders>
+                <w:shd w:val="clear" w:color="auto" w:fill="CECECE"/>
+              </w:tcPr>
+            </w:tcPrChange>
           </w:tcPr>
           <w:p>
             <w:pPr>
@@ -435,13 +486,24 @@
         </w:tc>
         <w:tc>
           <w:tcPr>
-            <w:tcW w:w="5593" w:type="dxa"/>
+            <w:tcW w:w="5877" w:type="dxa"/>
             <w:tcBorders>
               <w:top w:val="single" w:sz="4" w:space="0" w:color="auto"/>
               <w:bottom w:val="single" w:sz="4" w:space="0" w:color="auto"/>
               <w:right w:val="single" w:sz="4" w:space="0" w:color="auto"/>
             </w:tcBorders>
             <w:shd w:val="clear" w:color="auto" w:fill="CECECE"/>
+            <w:tcPrChange w:id="6" w:author="Yoel Strimling" w:date="2026-01-07T14:14:00Z" w16du:dateUtc="2026-01-07T12:14:00Z">
+              <w:tcPr>
+                <w:tcW w:w="5593" w:type="dxa"/>
+                <w:tcBorders>
+                  <w:top w:val="single" w:sz="4" w:space="0" w:color="auto"/>
+                  <w:bottom w:val="single" w:sz="4" w:space="0" w:color="auto"/>
+                  <w:right w:val="single" w:sz="4" w:space="0" w:color="auto"/>
+                </w:tcBorders>
+                <w:shd w:val="clear" w:color="auto" w:fill="CECECE"/>
+              </w:tcPr>
+            </w:tcPrChange>
           </w:tcPr>
           <w:p>
             <w:pPr>
@@ -461,6 +523,17 @@
               <w:bottom w:val="nil"/>
               <w:right w:val="nil"/>
             </w:tcBorders>
+            <w:tcPrChange w:id="7" w:author="Yoel Strimling" w:date="2026-01-07T14:14:00Z" w16du:dateUtc="2026-01-07T12:14:00Z">
+              <w:tcPr>
+                <w:tcW w:w="1843" w:type="dxa"/>
+                <w:tcBorders>
+                  <w:top w:val="nil"/>
+                  <w:left w:val="single" w:sz="4" w:space="0" w:color="auto"/>
+                  <w:bottom w:val="nil"/>
+                  <w:right w:val="nil"/>
+                </w:tcBorders>
+              </w:tcPr>
+            </w:tcPrChange>
           </w:tcPr>
           <w:p>
             <w:pPr>
@@ -481,10 +554,20 @@
       <w:tr>
         <w:trPr>
           <w:cantSplit/>
+          <w:trPrChange w:id="8" w:author="Yoel Strimling" w:date="2026-01-07T14:14:00Z" w16du:dateUtc="2026-01-07T12:14:00Z">
+            <w:trPr>
+              <w:cantSplit/>
+            </w:trPr>
+          </w:trPrChange>
         </w:trPr>
         <w:tc>
           <w:tcPr>
             <w:tcW w:w="1134" w:type="dxa"/>
+            <w:tcPrChange w:id="9" w:author="Yoel Strimling" w:date="2026-01-07T14:14:00Z" w16du:dateUtc="2026-01-07T12:14:00Z">
+              <w:tcPr>
+                <w:tcW w:w="1134" w:type="dxa"/>
+              </w:tcPr>
+            </w:tcPrChange>
           </w:tcPr>
           <w:p>
             <w:pPr>
@@ -498,7 +581,13 @@
         </w:tc>
         <w:tc>
           <w:tcPr>
-            <w:tcW w:w="1920" w:type="dxa"/>
+            <w:tcW w:w="1636" w:type="dxa"/>
+            <w:tcPrChange w:id="10" w:author="Yoel Strimling" w:date="2026-01-07T14:14:00Z" w16du:dateUtc="2026-01-07T12:14:00Z">
+              <w:tcPr>
+                <w:tcW w:w="1920" w:type="dxa"/>
+                <w:gridSpan w:val="2"/>
+              </w:tcPr>
+            </w:tcPrChange>
           </w:tcPr>
           <w:p>
             <w:pPr>
@@ -515,10 +604,18 @@
         </w:tc>
         <w:tc>
           <w:tcPr>
-            <w:tcW w:w="5593" w:type="dxa"/>
+            <w:tcW w:w="5877" w:type="dxa"/>
             <w:tcBorders>
               <w:right w:val="single" w:sz="4" w:space="0" w:color="auto"/>
             </w:tcBorders>
+            <w:tcPrChange w:id="11" w:author="Yoel Strimling" w:date="2026-01-07T14:14:00Z" w16du:dateUtc="2026-01-07T12:14:00Z">
+              <w:tcPr>
+                <w:tcW w:w="5593" w:type="dxa"/>
+                <w:tcBorders>
+                  <w:right w:val="single" w:sz="4" w:space="0" w:color="auto"/>
+                </w:tcBorders>
+              </w:tcPr>
+            </w:tcPrChange>
           </w:tcPr>
           <w:p>
             <w:pPr>
@@ -538,6 +635,17 @@
               <w:bottom w:val="nil"/>
               <w:right w:val="nil"/>
             </w:tcBorders>
+            <w:tcPrChange w:id="12" w:author="Yoel Strimling" w:date="2026-01-07T14:14:00Z" w16du:dateUtc="2026-01-07T12:14:00Z">
+              <w:tcPr>
+                <w:tcW w:w="1843" w:type="dxa"/>
+                <w:tcBorders>
+                  <w:top w:val="nil"/>
+                  <w:left w:val="single" w:sz="4" w:space="0" w:color="auto"/>
+                  <w:bottom w:val="nil"/>
+                  <w:right w:val="nil"/>
+                </w:tcBorders>
+              </w:tcPr>
+            </w:tcPrChange>
           </w:tcPr>
           <w:p>
             <w:pPr>
@@ -558,10 +666,20 @@
       <w:tr>
         <w:trPr>
           <w:cantSplit/>
+          <w:trPrChange w:id="13" w:author="Yoel Strimling" w:date="2026-01-07T14:14:00Z" w16du:dateUtc="2026-01-07T12:14:00Z">
+            <w:trPr>
+              <w:cantSplit/>
+            </w:trPr>
+          </w:trPrChange>
         </w:trPr>
         <w:tc>
           <w:tcPr>
             <w:tcW w:w="1134" w:type="dxa"/>
+            <w:tcPrChange w:id="14" w:author="Yoel Strimling" w:date="2026-01-07T14:14:00Z" w16du:dateUtc="2026-01-07T12:14:00Z">
+              <w:tcPr>
+                <w:tcW w:w="1134" w:type="dxa"/>
+              </w:tcPr>
+            </w:tcPrChange>
           </w:tcPr>
           <w:p>
             <w:pPr>
@@ -575,7 +693,13 @@
         </w:tc>
         <w:tc>
           <w:tcPr>
-            <w:tcW w:w="1920" w:type="dxa"/>
+            <w:tcW w:w="1636" w:type="dxa"/>
+            <w:tcPrChange w:id="15" w:author="Yoel Strimling" w:date="2026-01-07T14:14:00Z" w16du:dateUtc="2026-01-07T12:14:00Z">
+              <w:tcPr>
+                <w:tcW w:w="1920" w:type="dxa"/>
+                <w:gridSpan w:val="2"/>
+              </w:tcPr>
+            </w:tcPrChange>
           </w:tcPr>
           <w:p>
             <w:pPr>
@@ -589,10 +713,18 @@
         </w:tc>
         <w:tc>
           <w:tcPr>
-            <w:tcW w:w="5593" w:type="dxa"/>
+            <w:tcW w:w="5877" w:type="dxa"/>
             <w:tcBorders>
               <w:right w:val="single" w:sz="4" w:space="0" w:color="auto"/>
             </w:tcBorders>
+            <w:tcPrChange w:id="16" w:author="Yoel Strimling" w:date="2026-01-07T14:14:00Z" w16du:dateUtc="2026-01-07T12:14:00Z">
+              <w:tcPr>
+                <w:tcW w:w="5593" w:type="dxa"/>
+                <w:tcBorders>
+                  <w:right w:val="single" w:sz="4" w:space="0" w:color="auto"/>
+                </w:tcBorders>
+              </w:tcPr>
+            </w:tcPrChange>
           </w:tcPr>
           <w:p>
             <w:pPr>
@@ -612,6 +744,17 @@
               <w:bottom w:val="nil"/>
               <w:right w:val="nil"/>
             </w:tcBorders>
+            <w:tcPrChange w:id="17" w:author="Yoel Strimling" w:date="2026-01-07T14:14:00Z" w16du:dateUtc="2026-01-07T12:14:00Z">
+              <w:tcPr>
+                <w:tcW w:w="1843" w:type="dxa"/>
+                <w:tcBorders>
+                  <w:top w:val="nil"/>
+                  <w:left w:val="single" w:sz="4" w:space="0" w:color="auto"/>
+                  <w:bottom w:val="nil"/>
+                  <w:right w:val="nil"/>
+                </w:tcBorders>
+              </w:tcPr>
+            </w:tcPrChange>
           </w:tcPr>
           <w:p>
             <w:pPr>
@@ -632,10 +775,20 @@
       <w:tr>
         <w:trPr>
           <w:cantSplit/>
+          <w:trPrChange w:id="18" w:author="Yoel Strimling" w:date="2026-01-07T14:14:00Z" w16du:dateUtc="2026-01-07T12:14:00Z">
+            <w:trPr>
+              <w:cantSplit/>
+            </w:trPr>
+          </w:trPrChange>
         </w:trPr>
         <w:tc>
           <w:tcPr>
             <w:tcW w:w="1134" w:type="dxa"/>
+            <w:tcPrChange w:id="19" w:author="Yoel Strimling" w:date="2026-01-07T14:14:00Z" w16du:dateUtc="2026-01-07T12:14:00Z">
+              <w:tcPr>
+                <w:tcW w:w="1134" w:type="dxa"/>
+              </w:tcPr>
+            </w:tcPrChange>
           </w:tcPr>
           <w:p>
             <w:pPr>
@@ -649,7 +802,13 @@
         </w:tc>
         <w:tc>
           <w:tcPr>
-            <w:tcW w:w="1920" w:type="dxa"/>
+            <w:tcW w:w="1636" w:type="dxa"/>
+            <w:tcPrChange w:id="20" w:author="Yoel Strimling" w:date="2026-01-07T14:14:00Z" w16du:dateUtc="2026-01-07T12:14:00Z">
+              <w:tcPr>
+                <w:tcW w:w="1920" w:type="dxa"/>
+                <w:gridSpan w:val="2"/>
+              </w:tcPr>
+            </w:tcPrChange>
           </w:tcPr>
           <w:p>
             <w:pPr>
@@ -666,10 +825,18 @@
         </w:tc>
         <w:tc>
           <w:tcPr>
-            <w:tcW w:w="5593" w:type="dxa"/>
+            <w:tcW w:w="5877" w:type="dxa"/>
             <w:tcBorders>
               <w:right w:val="single" w:sz="4" w:space="0" w:color="auto"/>
             </w:tcBorders>
+            <w:tcPrChange w:id="21" w:author="Yoel Strimling" w:date="2026-01-07T14:14:00Z" w16du:dateUtc="2026-01-07T12:14:00Z">
+              <w:tcPr>
+                <w:tcW w:w="5593" w:type="dxa"/>
+                <w:tcBorders>
+                  <w:right w:val="single" w:sz="4" w:space="0" w:color="auto"/>
+                </w:tcBorders>
+              </w:tcPr>
+            </w:tcPrChange>
           </w:tcPr>
           <w:p>
             <w:pPr>
@@ -870,6 +1037,17 @@
               <w:bottom w:val="nil"/>
               <w:right w:val="nil"/>
             </w:tcBorders>
+            <w:tcPrChange w:id="22" w:author="Yoel Strimling" w:date="2026-01-07T14:14:00Z" w16du:dateUtc="2026-01-07T12:14:00Z">
+              <w:tcPr>
+                <w:tcW w:w="1843" w:type="dxa"/>
+                <w:tcBorders>
+                  <w:top w:val="nil"/>
+                  <w:left w:val="single" w:sz="4" w:space="0" w:color="auto"/>
+                  <w:bottom w:val="nil"/>
+                  <w:right w:val="nil"/>
+                </w:tcBorders>
+              </w:tcPr>
+            </w:tcPrChange>
           </w:tcPr>
           <w:p>
             <w:pPr>
@@ -890,10 +1068,20 @@
       <w:tr>
         <w:trPr>
           <w:cantSplit/>
+          <w:trPrChange w:id="23" w:author="Yoel Strimling" w:date="2026-01-07T14:14:00Z" w16du:dateUtc="2026-01-07T12:14:00Z">
+            <w:trPr>
+              <w:cantSplit/>
+            </w:trPr>
+          </w:trPrChange>
         </w:trPr>
         <w:tc>
           <w:tcPr>
             <w:tcW w:w="1134" w:type="dxa"/>
+            <w:tcPrChange w:id="24" w:author="Yoel Strimling" w:date="2026-01-07T14:14:00Z" w16du:dateUtc="2026-01-07T12:14:00Z">
+              <w:tcPr>
+                <w:tcW w:w="1134" w:type="dxa"/>
+              </w:tcPr>
+            </w:tcPrChange>
           </w:tcPr>
           <w:p>
             <w:pPr>
@@ -907,7 +1095,13 @@
         </w:tc>
         <w:tc>
           <w:tcPr>
-            <w:tcW w:w="1920" w:type="dxa"/>
+            <w:tcW w:w="1636" w:type="dxa"/>
+            <w:tcPrChange w:id="25" w:author="Yoel Strimling" w:date="2026-01-07T14:14:00Z" w16du:dateUtc="2026-01-07T12:14:00Z">
+              <w:tcPr>
+                <w:tcW w:w="1920" w:type="dxa"/>
+                <w:gridSpan w:val="2"/>
+              </w:tcPr>
+            </w:tcPrChange>
           </w:tcPr>
           <w:p>
             <w:pPr>
@@ -921,10 +1115,18 @@
         </w:tc>
         <w:tc>
           <w:tcPr>
-            <w:tcW w:w="5593" w:type="dxa"/>
+            <w:tcW w:w="5877" w:type="dxa"/>
             <w:tcBorders>
               <w:right w:val="single" w:sz="4" w:space="0" w:color="auto"/>
             </w:tcBorders>
+            <w:tcPrChange w:id="26" w:author="Yoel Strimling" w:date="2026-01-07T14:14:00Z" w16du:dateUtc="2026-01-07T12:14:00Z">
+              <w:tcPr>
+                <w:tcW w:w="5593" w:type="dxa"/>
+                <w:tcBorders>
+                  <w:right w:val="single" w:sz="4" w:space="0" w:color="auto"/>
+                </w:tcBorders>
+              </w:tcPr>
+            </w:tcPrChange>
           </w:tcPr>
           <w:p>
             <w:pPr>
@@ -1145,6 +1347,17 @@
               <w:bottom w:val="nil"/>
               <w:right w:val="nil"/>
             </w:tcBorders>
+            <w:tcPrChange w:id="27" w:author="Yoel Strimling" w:date="2026-01-07T14:14:00Z" w16du:dateUtc="2026-01-07T12:14:00Z">
+              <w:tcPr>
+                <w:tcW w:w="1843" w:type="dxa"/>
+                <w:tcBorders>
+                  <w:top w:val="nil"/>
+                  <w:left w:val="single" w:sz="4" w:space="0" w:color="auto"/>
+                  <w:bottom w:val="nil"/>
+                  <w:right w:val="nil"/>
+                </w:tcBorders>
+              </w:tcPr>
+            </w:tcPrChange>
           </w:tcPr>
           <w:p>
             <w:pPr>
@@ -1165,114 +1378,374 @@
       <w:tr>
         <w:trPr>
           <w:cantSplit/>
-          <w:ins w:id="0" w:author="Ibrahem Saed Ahmd" w:date="2026-01-06T16:02:00Z" w16du:dateUtc="2026-01-06T14:02:00Z"/>
+          <w:trPrChange w:id="28" w:author="Yoel Strimling" w:date="2026-01-07T14:14:00Z" w16du:dateUtc="2026-01-07T12:14:00Z">
+            <w:trPr>
+              <w:cantSplit/>
+            </w:trPr>
+          </w:trPrChange>
         </w:trPr>
         <w:tc>
           <w:tcPr>
             <w:tcW w:w="1134" w:type="dxa"/>
+            <w:tcPrChange w:id="29" w:author="Yoel Strimling" w:date="2026-01-07T14:14:00Z" w16du:dateUtc="2026-01-07T12:14:00Z">
+              <w:tcPr>
+                <w:tcW w:w="1134" w:type="dxa"/>
+              </w:tcPr>
+            </w:tcPrChange>
           </w:tcPr>
           <w:p>
             <w:pPr>
               <w:pStyle w:val="TabNormal"/>
               <w:jc w:val="center"/>
               <w:rPr>
-                <w:ins w:id="1" w:author="Ibrahem Saed Ahmd" w:date="2026-01-06T16:02:00Z" w16du:dateUtc="2026-01-06T14:02:00Z"/>
+                <w:rPrChange w:id="30" w:author="Yoel Strimling" w:date="2026-01-07T14:14:00Z" w16du:dateUtc="2026-01-07T12:14:00Z">
+                  <w:rPr>
+                    <w:highlight w:val="yellow"/>
+                  </w:rPr>
+                </w:rPrChange>
               </w:rPr>
             </w:pPr>
-            <w:ins w:id="2" w:author="Ibrahem Saed Ahmd" w:date="2026-01-06T16:02:00Z" w16du:dateUtc="2026-01-06T14:02:00Z">
-              <w:r>
-                <w:t>1.4</w:t>
-              </w:r>
-            </w:ins>
+            <w:r>
+              <w:rPr>
+                <w:rPrChange w:id="31" w:author="Yoel Strimling" w:date="2026-01-07T14:14:00Z" w16du:dateUtc="2026-01-07T12:14:00Z">
+                  <w:rPr>
+                    <w:highlight w:val="yellow"/>
+                  </w:rPr>
+                </w:rPrChange>
+              </w:rPr>
+              <w:t>1.4</w:t>
+            </w:r>
           </w:p>
         </w:tc>
         <w:tc>
           <w:tcPr>
-            <w:tcW w:w="1920" w:type="dxa"/>
+            <w:tcW w:w="1636" w:type="dxa"/>
+            <w:tcPrChange w:id="32" w:author="Yoel Strimling" w:date="2026-01-07T14:14:00Z" w16du:dateUtc="2026-01-07T12:14:00Z">
+              <w:tcPr>
+                <w:tcW w:w="1920" w:type="dxa"/>
+                <w:gridSpan w:val="2"/>
+              </w:tcPr>
+            </w:tcPrChange>
           </w:tcPr>
           <w:p>
             <w:pPr>
               <w:pStyle w:val="TabNormal"/>
               <w:jc w:val="center"/>
               <w:rPr>
-                <w:ins w:id="3" w:author="Ibrahem Saed Ahmd" w:date="2026-01-06T16:02:00Z" w16du:dateUtc="2026-01-06T14:02:00Z"/>
+                <w:rPrChange w:id="33" w:author="Yoel Strimling" w:date="2026-01-07T14:14:00Z" w16du:dateUtc="2026-01-07T12:14:00Z">
+                  <w:rPr>
+                    <w:highlight w:val="yellow"/>
+                  </w:rPr>
+                </w:rPrChange>
               </w:rPr>
             </w:pPr>
-            <w:ins w:id="4" w:author="Ibrahem Saed Ahmd" w:date="2026-01-06T16:02:00Z" w16du:dateUtc="2026-01-06T14:02:00Z">
-              <w:r>
-                <w:t>6 January 2026</w:t>
-              </w:r>
-            </w:ins>
+            <w:r>
+              <w:rPr>
+                <w:rPrChange w:id="34" w:author="Yoel Strimling" w:date="2026-01-07T14:14:00Z" w16du:dateUtc="2026-01-07T12:14:00Z">
+                  <w:rPr>
+                    <w:highlight w:val="yellow"/>
+                  </w:rPr>
+                </w:rPrChange>
+              </w:rPr>
+              <w:t>6 January 2026</w:t>
+            </w:r>
           </w:p>
         </w:tc>
         <w:tc>
           <w:tcPr>
-            <w:tcW w:w="5593" w:type="dxa"/>
+            <w:tcW w:w="5877" w:type="dxa"/>
             <w:tcBorders>
               <w:right w:val="single" w:sz="4" w:space="0" w:color="auto"/>
             </w:tcBorders>
+            <w:tcPrChange w:id="35" w:author="Yoel Strimling" w:date="2026-01-07T14:14:00Z" w16du:dateUtc="2026-01-07T12:14:00Z">
+              <w:tcPr>
+                <w:tcW w:w="5593" w:type="dxa"/>
+                <w:tcBorders>
+                  <w:right w:val="single" w:sz="4" w:space="0" w:color="auto"/>
+                </w:tcBorders>
+              </w:tcPr>
+            </w:tcPrChange>
           </w:tcPr>
           <w:p>
             <w:pPr>
               <w:pStyle w:val="TabBul1"/>
               <w:rPr>
-                <w:ins w:id="5" w:author="Ibrahem Saed Ahmd" w:date="2026-01-06T16:20:00Z" w16du:dateUtc="2026-01-06T14:20:00Z"/>
+                <w:del w:id="36" w:author="Yoel Strimling" w:date="2026-01-07T14:14:00Z" w16du:dateUtc="2026-01-07T12:14:00Z"/>
               </w:rPr>
             </w:pPr>
-            <w:ins w:id="6" w:author="Ibrahem Saed Ahmd" w:date="2026-01-06T16:19:00Z" w16du:dateUtc="2026-01-06T14:19:00Z">
+            <w:ins w:id="37" w:author="Yoel Strimling" w:date="2026-01-07T14:14:00Z" w16du:dateUtc="2026-01-07T12:14:00Z">
               <w:r>
-                <w:t xml:space="preserve">Bug fixes </w:t>
+                <w:t xml:space="preserve">In </w:t>
+              </w:r>
+              <w:r>
+                <w:fldChar w:fldCharType="begin"/>
+              </w:r>
+              <w:r>
+                <w:instrText xml:space="preserve"> REF _Ref205374287 \h </w:instrText>
               </w:r>
             </w:ins>
+            <w:r>
+              <w:instrText xml:space="preserve"> \* MERGEFORMAT </w:instrText>
+            </w:r>
+            <w:ins w:id="38" w:author="Yoel Strimling" w:date="2026-01-07T14:14:00Z" w16du:dateUtc="2026-01-07T12:14:00Z">
+              <w:r>
+                <w:fldChar w:fldCharType="separate"/>
+              </w:r>
+              <w:r>
+                <w:t xml:space="preserve">Table </w:t>
+              </w:r>
+              <w:r>
+                <w:rPr>
+                  <w:noProof/>
+                  <w:cs/>
+                </w:rPr>
+                <w:t>‎</w:t>
+              </w:r>
+              <w:r>
+                <w:rPr>
+                  <w:noProof/>
+                </w:rPr>
+                <w:t>2</w:t>
+              </w:r>
+              <w:r>
+                <w:noBreakHyphen/>
+              </w:r>
+              <w:r>
+                <w:rPr>
+                  <w:noProof/>
+                </w:rPr>
+                <w:t>2</w:t>
+              </w:r>
+              <w:r>
+                <w:fldChar w:fldCharType="end"/>
+              </w:r>
+              <w:r>
+                <w:t xml:space="preserve">, added the </w:t>
+              </w:r>
+              <w:proofErr w:type="spellStart"/>
+              <w:r>
+                <w:t>CPara</w:t>
+              </w:r>
+              <w:proofErr w:type="spellEnd"/>
+              <w:r>
+                <w:t xml:space="preserve"> parameter</w:t>
+              </w:r>
+            </w:ins>
+            <w:del w:id="39" w:author="Yoel Strimling" w:date="2026-01-07T14:14:00Z" w16du:dateUtc="2026-01-07T12:14:00Z">
+              <w:r>
+                <w:rPr>
+                  <w:rPrChange w:id="40" w:author="Yoel Strimling" w:date="2026-01-07T14:17:00Z" w16du:dateUtc="2026-01-07T12:17:00Z">
+                    <w:rPr>
+                      <w:highlight w:val="yellow"/>
+                    </w:rPr>
+                  </w:rPrChange>
+                </w:rPr>
+                <w:delText xml:space="preserve">Bug fixes </w:delText>
+              </w:r>
+            </w:del>
           </w:p>
           <w:p>
             <w:pPr>
               <w:pStyle w:val="TabBul1"/>
               <w:rPr>
-                <w:ins w:id="7" w:author="Ibrahem Saed Ahmd" w:date="2026-01-06T16:20:00Z" w16du:dateUtc="2026-01-06T14:20:00Z"/>
+                <w:ins w:id="41" w:author="Yoel Strimling" w:date="2026-01-07T14:14:00Z" w16du:dateUtc="2026-01-07T12:14:00Z"/>
+                <w:rPrChange w:id="42" w:author="Yoel Strimling" w:date="2026-01-07T14:17:00Z" w16du:dateUtc="2026-01-07T12:17:00Z">
+                  <w:rPr>
+                    <w:ins w:id="43" w:author="Yoel Strimling" w:date="2026-01-07T14:14:00Z" w16du:dateUtc="2026-01-07T12:14:00Z"/>
+                    <w:highlight w:val="yellow"/>
+                  </w:rPr>
+                </w:rPrChange>
               </w:rPr>
             </w:pPr>
-            <w:ins w:id="8" w:author="Ibrahem Saed Ahmd" w:date="2026-01-06T16:20:00Z" w16du:dateUtc="2026-01-06T14:20:00Z">
-              <w:r>
-                <w:t>Add new parameter that controls the generation of output files</w:t>
-              </w:r>
-            </w:ins>
           </w:p>
           <w:p>
             <w:pPr>
               <w:pStyle w:val="TabBul1"/>
               <w:rPr>
-                <w:ins w:id="9" w:author="Ibrahem Saed Ahmd" w:date="2026-01-06T16:22:00Z" w16du:dateUtc="2026-01-06T14:22:00Z"/>
+                <w:del w:id="44" w:author="Yoel Strimling" w:date="2026-01-07T14:14:00Z" w16du:dateUtc="2026-01-07T12:14:00Z"/>
               </w:rPr>
             </w:pPr>
-            <w:ins w:id="10" w:author="Ibrahem Saed Ahmd" w:date="2026-01-06T16:21:00Z" w16du:dateUtc="2026-01-06T14:21:00Z">
+            <w:ins w:id="45" w:author="Yoel Strimling" w:date="2026-01-07T14:15:00Z" w16du:dateUtc="2026-01-07T12:15:00Z">
               <w:r>
-                <w:t xml:space="preserve">Increasing </w:t>
+                <w:t xml:space="preserve">In Section </w:t>
               </w:r>
-              <w:proofErr w:type="gramStart"/>
               <w:r>
-                <w:t>the performance</w:t>
+                <w:fldChar w:fldCharType="begin"/>
+              </w:r>
+              <w:r>
+                <w:instrText xml:space="preserve"> REF _Ref204517580 \r \h </w:instrText>
               </w:r>
             </w:ins>
-            <w:proofErr w:type="gramEnd"/>
+            <w:r>
+              <w:instrText xml:space="preserve"> \* MERGEFORMAT </w:instrText>
+            </w:r>
+            <w:ins w:id="46" w:author="Yoel Strimling" w:date="2026-01-07T14:15:00Z" w16du:dateUtc="2026-01-07T12:15:00Z">
+              <w:r>
+                <w:fldChar w:fldCharType="separate"/>
+              </w:r>
+              <w:r>
+                <w:rPr>
+                  <w:cs/>
+                </w:rPr>
+                <w:t>‎</w:t>
+              </w:r>
+              <w:r>
+                <w:t>2</w:t>
+              </w:r>
+              <w:r>
+                <w:t>.</w:t>
+              </w:r>
+              <w:r>
+                <w:t>2</w:t>
+              </w:r>
+              <w:r>
+                <w:fldChar w:fldCharType="end"/>
+              </w:r>
+              <w:r>
+                <w:t xml:space="preserve">, for the BIU network, added the </w:t>
+              </w:r>
+              <w:r>
+                <w:rPr>
+                  <w:b/>
+                  <w:bCs/>
+                  <w:i/>
+                  <w:iCs/>
+                  <w:rPrChange w:id="47" w:author="Yoel Strimling" w:date="2026-01-07T14:17:00Z" w16du:dateUtc="2026-01-07T12:17:00Z">
+                    <w:rPr/>
+                  </w:rPrChange>
+                </w:rPr>
+                <w:t>verbosity</w:t>
+              </w:r>
+              <w:r>
+                <w:t xml:space="preserve"> setting </w:t>
+              </w:r>
+            </w:ins>
+            <w:del w:id="48" w:author="Yoel Strimling" w:date="2026-01-07T14:14:00Z" w16du:dateUtc="2026-01-07T12:14:00Z">
+              <w:r>
+                <w:rPr>
+                  <w:rPrChange w:id="49" w:author="Yoel Strimling" w:date="2026-01-07T14:17:00Z" w16du:dateUtc="2026-01-07T12:17:00Z">
+                    <w:rPr>
+                      <w:highlight w:val="yellow"/>
+                    </w:rPr>
+                  </w:rPrChange>
+                </w:rPr>
+                <w:delText>Add new parameter that controls the generation of output files</w:delText>
+              </w:r>
+            </w:del>
           </w:p>
           <w:p>
             <w:pPr>
               <w:pStyle w:val="TabBul1"/>
               <w:rPr>
-                <w:ins w:id="11" w:author="Ibrahem Saed Ahmd" w:date="2026-01-06T16:02:00Z" w16du:dateUtc="2026-01-06T14:02:00Z"/>
+                <w:ins w:id="50" w:author="Yoel Strimling" w:date="2026-01-07T14:16:00Z" w16du:dateUtc="2026-01-07T12:16:00Z"/>
               </w:rPr>
             </w:pPr>
-            <w:ins w:id="12" w:author="Ibrahem Saed Ahmd" w:date="2026-01-06T16:23:00Z" w16du:dateUtc="2026-01-06T14:23:00Z">
+          </w:p>
+          <w:p>
+            <w:pPr>
+              <w:pStyle w:val="TabBul1"/>
+              <w:rPr>
+                <w:del w:id="51" w:author="Yoel Strimling" w:date="2026-01-07T14:14:00Z" w16du:dateUtc="2026-01-07T12:14:00Z"/>
+                <w:rPrChange w:id="52" w:author="Yoel Strimling" w:date="2026-01-07T14:17:00Z" w16du:dateUtc="2026-01-07T12:17:00Z">
+                  <w:rPr>
+                    <w:del w:id="53" w:author="Yoel Strimling" w:date="2026-01-07T14:14:00Z" w16du:dateUtc="2026-01-07T12:14:00Z"/>
+                    <w:highlight w:val="yellow"/>
+                  </w:rPr>
+                </w:rPrChange>
+              </w:rPr>
+            </w:pPr>
+            <w:ins w:id="54" w:author="Yoel Strimling" w:date="2026-01-07T14:16:00Z" w16du:dateUtc="2026-01-07T12:16:00Z">
               <w:r>
-                <w:t>Explaining the values in</w:t>
+                <w:t xml:space="preserve">In Section </w:t>
+              </w:r>
+              <w:r>
+                <w:fldChar w:fldCharType="begin"/>
+              </w:r>
+              <w:r>
+                <w:instrText xml:space="preserve"> REF _Ref204517597 \r \h </w:instrText>
               </w:r>
             </w:ins>
-            <w:ins w:id="13" w:author="Ibrahem Saed Ahmd" w:date="2026-01-06T16:22:00Z" w16du:dateUtc="2026-01-06T14:22:00Z">
+            <w:r>
+              <w:instrText xml:space="preserve"> \* MERGEFORMAT </w:instrText>
+            </w:r>
+            <w:ins w:id="55" w:author="Yoel Strimling" w:date="2026-01-07T14:16:00Z" w16du:dateUtc="2026-01-07T12:16:00Z">
               <w:r>
-                <w:t xml:space="preserve"> Vin files</w:t>
+                <w:fldChar w:fldCharType="separate"/>
+              </w:r>
+              <w:r>
+                <w:rPr>
+                  <w:cs/>
+                </w:rPr>
+                <w:t>‎</w:t>
+              </w:r>
+              <w:r>
+                <w:t>2.</w:t>
+              </w:r>
+              <w:r>
+                <w:t>4</w:t>
+              </w:r>
+              <w:r>
+                <w:fldChar w:fldCharType="end"/>
+              </w:r>
+              <w:r>
+                <w:t xml:space="preserve">, updated the definition of the </w:t>
+              </w:r>
+              <w:r>
+                <w:rPr>
+                  <w:b/>
+                  <w:bCs/>
+                  <w:rPrChange w:id="56" w:author="Yoel Strimling" w:date="2026-01-07T14:17:00Z" w16du:dateUtc="2026-01-07T12:17:00Z">
+                    <w:rPr>
+                      <w:b/>
+                      <w:bCs/>
+                      <w:highlight w:val="yellow"/>
+                    </w:rPr>
+                  </w:rPrChange>
+                </w:rPr>
+                <w:t>Vin_&lt;x&gt;_&lt;y&gt;.txt</w:t>
               </w:r>
             </w:ins>
+            <w:ins w:id="57" w:author="Yoel Strimling" w:date="2026-01-07T14:17:00Z" w16du:dateUtc="2026-01-07T12:17:00Z">
+              <w:r>
+                <w:t xml:space="preserve"> file</w:t>
+              </w:r>
+            </w:ins>
+            <w:del w:id="58" w:author="Yoel Strimling" w:date="2026-01-07T14:14:00Z" w16du:dateUtc="2026-01-07T12:14:00Z">
+              <w:r>
+                <w:rPr>
+                  <w:rPrChange w:id="59" w:author="Yoel Strimling" w:date="2026-01-07T14:17:00Z" w16du:dateUtc="2026-01-07T12:17:00Z">
+                    <w:rPr>
+                      <w:highlight w:val="yellow"/>
+                    </w:rPr>
+                  </w:rPrChange>
+                </w:rPr>
+                <w:delText>Increasing the performance</w:delText>
+              </w:r>
+            </w:del>
+          </w:p>
+          <w:p>
+            <w:pPr>
+              <w:pStyle w:val="TabBul1"/>
+              <w:rPr>
+                <w:rPrChange w:id="60" w:author="Yoel Strimling" w:date="2026-01-07T14:17:00Z" w16du:dateUtc="2026-01-07T12:17:00Z">
+                  <w:rPr>
+                    <w:highlight w:val="yellow"/>
+                  </w:rPr>
+                </w:rPrChange>
+              </w:rPr>
+            </w:pPr>
+            <w:del w:id="61" w:author="Yoel Strimling" w:date="2026-01-07T14:14:00Z" w16du:dateUtc="2026-01-07T12:14:00Z">
+              <w:r>
+                <w:rPr>
+                  <w:rPrChange w:id="62" w:author="Yoel Strimling" w:date="2026-01-07T14:17:00Z" w16du:dateUtc="2026-01-07T12:17:00Z">
+                    <w:rPr>
+                      <w:highlight w:val="yellow"/>
+                    </w:rPr>
+                  </w:rPrChange>
+                </w:rPr>
+                <w:delText>Explaining the values in Vin files</w:delText>
+              </w:r>
+            </w:del>
           </w:p>
         </w:tc>
         <w:tc>
@@ -1284,15 +1757,34 @@
               <w:bottom w:val="nil"/>
               <w:right w:val="nil"/>
             </w:tcBorders>
+            <w:tcPrChange w:id="63" w:author="Yoel Strimling" w:date="2026-01-07T14:14:00Z" w16du:dateUtc="2026-01-07T12:14:00Z">
+              <w:tcPr>
+                <w:tcW w:w="1843" w:type="dxa"/>
+                <w:tcBorders>
+                  <w:top w:val="nil"/>
+                  <w:left w:val="single" w:sz="4" w:space="0" w:color="auto"/>
+                  <w:bottom w:val="nil"/>
+                  <w:right w:val="nil"/>
+                </w:tcBorders>
+              </w:tcPr>
+            </w:tcPrChange>
           </w:tcPr>
           <w:p>
             <w:pPr>
               <w:pStyle w:val="TabNormal"/>
               <w:rPr>
-                <w:ins w:id="14" w:author="Ibrahem Saed Ahmd" w:date="2026-01-06T16:02:00Z" w16du:dateUtc="2026-01-06T14:02:00Z"/>
                 <w:vanish/>
+                <w:highlight w:val="yellow"/>
               </w:rPr>
             </w:pPr>
+            <w:ins w:id="64" w:author="Yoel Strimling" w:date="2026-01-07T14:14:00Z" w16du:dateUtc="2026-01-07T12:14:00Z">
+              <w:r>
+                <w:rPr>
+                  <w:vanish/>
+                </w:rPr>
+                <w:t>Ibrahem Saed Ahmd</w:t>
+              </w:r>
+            </w:ins>
           </w:p>
         </w:tc>
       </w:tr>
@@ -1836,6 +2328,106 @@
           </w:p>
         </w:tc>
       </w:tr>
+      <w:tr>
+        <w:trPr>
+          <w:cantSplit/>
+          <w:hidden/>
+          <w:ins w:id="65" w:author="Yoel Strimling" w:date="2026-01-07T14:17:00Z" w16du:dateUtc="2026-01-07T12:17:00Z"/>
+        </w:trPr>
+        <w:tc>
+          <w:tcPr>
+            <w:tcW w:w="1134" w:type="dxa"/>
+          </w:tcPr>
+          <w:p>
+            <w:pPr>
+              <w:pStyle w:val="TabNormal"/>
+              <w:rPr>
+                <w:ins w:id="66" w:author="Yoel Strimling" w:date="2026-01-07T14:17:00Z" w16du:dateUtc="2026-01-07T12:17:00Z"/>
+                <w:vanish/>
+              </w:rPr>
+            </w:pPr>
+            <w:ins w:id="67" w:author="Yoel Strimling" w:date="2026-01-07T14:17:00Z" w16du:dateUtc="2026-01-07T12:17:00Z">
+              <w:r>
+                <w:rPr>
+                  <w:vanish/>
+                </w:rPr>
+                <w:t>1.</w:t>
+              </w:r>
+              <w:commentRangeStart w:id="68"/>
+              <w:r>
+                <w:rPr>
+                  <w:vanish/>
+                </w:rPr>
+                <w:t>4</w:t>
+              </w:r>
+              <w:commentRangeEnd w:id="68"/>
+              <w:r>
+                <w:rPr>
+                  <w:rStyle w:val="CommentReference"/>
+                  <w:rFonts w:ascii="Century Schoolbook" w:hAnsi="Century Schoolbook" w:cs="Times New Roman"/>
+                </w:rPr>
+                <w:commentReference w:id="68"/>
+              </w:r>
+            </w:ins>
+          </w:p>
+        </w:tc>
+        <w:tc>
+          <w:tcPr>
+            <w:tcW w:w="1701" w:type="dxa"/>
+          </w:tcPr>
+          <w:p>
+            <w:pPr>
+              <w:pStyle w:val="TabNormal"/>
+              <w:rPr>
+                <w:ins w:id="69" w:author="Yoel Strimling" w:date="2026-01-07T14:17:00Z" w16du:dateUtc="2026-01-07T12:17:00Z"/>
+                <w:vanish/>
+              </w:rPr>
+            </w:pPr>
+          </w:p>
+        </w:tc>
+        <w:tc>
+          <w:tcPr>
+            <w:tcW w:w="1937" w:type="dxa"/>
+          </w:tcPr>
+          <w:p>
+            <w:pPr>
+              <w:pStyle w:val="TabNormal"/>
+              <w:rPr>
+                <w:ins w:id="70" w:author="Yoel Strimling" w:date="2026-01-07T14:17:00Z" w16du:dateUtc="2026-01-07T12:17:00Z"/>
+                <w:vanish/>
+              </w:rPr>
+            </w:pPr>
+          </w:p>
+        </w:tc>
+        <w:tc>
+          <w:tcPr>
+            <w:tcW w:w="1937" w:type="dxa"/>
+          </w:tcPr>
+          <w:p>
+            <w:pPr>
+              <w:pStyle w:val="TabNormal"/>
+              <w:rPr>
+                <w:ins w:id="71" w:author="Yoel Strimling" w:date="2026-01-07T14:17:00Z" w16du:dateUtc="2026-01-07T12:17:00Z"/>
+                <w:vanish/>
+              </w:rPr>
+            </w:pPr>
+          </w:p>
+        </w:tc>
+        <w:tc>
+          <w:tcPr>
+            <w:tcW w:w="1938" w:type="dxa"/>
+          </w:tcPr>
+          <w:p>
+            <w:pPr>
+              <w:pStyle w:val="TabNormal"/>
+              <w:rPr>
+                <w:ins w:id="72" w:author="Yoel Strimling" w:date="2026-01-07T14:17:00Z" w16du:dateUtc="2026-01-07T12:17:00Z"/>
+                <w:vanish/>
+              </w:rPr>
+            </w:pPr>
+          </w:p>
+        </w:tc>
+      </w:tr>
     </w:tbl>
     <w:p>
       <w:pPr>
@@ -1845,7 +2437,7 @@
           <w:color w:val="122C49"/>
         </w:rPr>
       </w:pPr>
-      <w:bookmarkStart w:id="15" w:name="_Hlk152059672"/>
+      <w:bookmarkStart w:id="73" w:name="_Hlk152059672"/>
       <w:r>
         <w:rPr>
           <w:color w:val="122C49"/>
@@ -1854,7 +2446,7 @@
         <w:t>Disclaimer and Proprietary Information Notice</w:t>
       </w:r>
     </w:p>
-    <w:bookmarkEnd w:id="15"/>
+    <w:bookmarkEnd w:id="73"/>
     <w:p>
       <w:pPr>
         <w:pStyle w:val="BodyText"/>
@@ -1916,7 +2508,7 @@
       <w:pPr>
         <w:pStyle w:val="BodyText"/>
       </w:pPr>
-      <w:bookmarkStart w:id="16" w:name="_Hlk152062054"/>
+      <w:bookmarkStart w:id="74" w:name="_Hlk152062054"/>
       <w:r>
         <w:t>Ceva</w:t>
       </w:r>
@@ -1975,7 +2567,7 @@
       <w:r>
         <w:t xml:space="preserve">site </w:t>
       </w:r>
-      <w:hyperlink r:id="rId18" w:history="1">
+      <w:hyperlink r:id="rId22" w:history="1">
         <w:r>
           <w:rPr>
             <w:rStyle w:val="Hyperlink"/>
@@ -2017,7 +2609,7 @@
       <w:r>
         <w:t xml:space="preserve">: Visit our website </w:t>
       </w:r>
-      <w:hyperlink r:id="rId19" w:history="1">
+      <w:hyperlink r:id="rId23" w:history="1">
         <w:r>
           <w:rPr>
             <w:rStyle w:val="Hyperlink"/>
@@ -2068,7 +2660,7 @@
       <w:r>
         <w:t xml:space="preserve"> central support email address </w:t>
       </w:r>
-      <w:hyperlink r:id="rId20" w:history="1">
+      <w:hyperlink r:id="rId24" w:history="1">
         <w:r>
           <w:rPr>
             <w:rStyle w:val="Hyperlink"/>
@@ -2104,7 +2696,7 @@
       <w:r>
         <w:br/>
       </w:r>
-      <w:hyperlink r:id="rId21" w:history="1">
+      <w:hyperlink r:id="rId25" w:history="1">
         <w:r>
           <w:rPr>
             <w:rStyle w:val="Hyperlink"/>
@@ -2180,7 +2772,7 @@
         </w:rPr>
         <w:t xml:space="preserve">: </w:t>
       </w:r>
-      <w:hyperlink r:id="rId22" w:history="1">
+      <w:hyperlink r:id="rId26" w:history="1">
         <w:r>
           <w:rPr>
             <w:rStyle w:val="Hyperlink"/>
@@ -2212,7 +2804,7 @@
         </w:rPr>
         <w:t xml:space="preserve">: </w:t>
       </w:r>
-      <w:hyperlink r:id="rId23" w:history="1">
+      <w:hyperlink r:id="rId27" w:history="1">
         <w:r>
           <w:rPr>
             <w:rStyle w:val="Hyperlink"/>
@@ -2222,7 +2814,7 @@
         </w:r>
       </w:hyperlink>
     </w:p>
-    <w:bookmarkEnd w:id="16" w:displacedByCustomXml="next"/>
+    <w:bookmarkEnd w:id="74" w:displacedByCustomXml="next"/>
     <w:sdt>
       <w:sdtPr>
         <w:rPr>
@@ -2307,7 +2899,7 @@
             </w:rPr>
             <w:fldChar w:fldCharType="separate"/>
           </w:r>
-          <w:hyperlink w:anchor="_Toc214376385" w:history="1">
+          <w:hyperlink w:anchor="_Toc218686722" w:history="1">
             <w:r>
               <w:rPr>
                 <w:rStyle w:val="Hyperlink"/>
@@ -2349,7 +2941,7 @@
               <w:rPr>
                 <w:webHidden/>
               </w:rPr>
-              <w:instrText xml:space="preserve"> PAGEREF _Toc214376385 \h </w:instrText>
+              <w:instrText xml:space="preserve"> PAGEREF _Toc218686722 \h </w:instrText>
             </w:r>
             <w:r>
               <w:rPr>
@@ -2387,7 +2979,7 @@
               <w14:ligatures w14:val="standardContextual"/>
             </w:rPr>
           </w:pPr>
-          <w:hyperlink w:anchor="_Toc214376386" w:history="1">
+          <w:hyperlink w:anchor="_Toc218686723" w:history="1">
             <w:r>
               <w:rPr>
                 <w:rStyle w:val="Hyperlink"/>
@@ -2429,7 +3021,7 @@
               <w:rPr>
                 <w:webHidden/>
               </w:rPr>
-              <w:instrText xml:space="preserve"> PAGEREF _Toc214376386 \h </w:instrText>
+              <w:instrText xml:space="preserve"> PAGEREF _Toc218686723 \h </w:instrText>
             </w:r>
             <w:r>
               <w:rPr>
@@ -2467,7 +3059,7 @@
               <w14:ligatures w14:val="standardContextual"/>
             </w:rPr>
           </w:pPr>
-          <w:hyperlink w:anchor="_Toc214376387" w:history="1">
+          <w:hyperlink w:anchor="_Toc218686724" w:history="1">
             <w:r>
               <w:rPr>
                 <w:rStyle w:val="Hyperlink"/>
@@ -2509,7 +3101,7 @@
               <w:rPr>
                 <w:webHidden/>
               </w:rPr>
-              <w:instrText xml:space="preserve"> PAGEREF _Toc214376387 \h </w:instrText>
+              <w:instrText xml:space="preserve"> PAGEREF _Toc218686724 \h </w:instrText>
             </w:r>
             <w:r>
               <w:rPr>
@@ -2547,7 +3139,7 @@
               <w14:ligatures w14:val="standardContextual"/>
             </w:rPr>
           </w:pPr>
-          <w:hyperlink w:anchor="_Toc214376388" w:history="1">
+          <w:hyperlink w:anchor="_Toc218686725" w:history="1">
             <w:r>
               <w:rPr>
                 <w:rStyle w:val="Hyperlink"/>
@@ -2589,7 +3181,7 @@
               <w:rPr>
                 <w:webHidden/>
               </w:rPr>
-              <w:instrText xml:space="preserve"> PAGEREF _Toc214376388 \h </w:instrText>
+              <w:instrText xml:space="preserve"> PAGEREF _Toc218686725 \h </w:instrText>
             </w:r>
             <w:r>
               <w:rPr>
@@ -2627,7 +3219,7 @@
               <w14:ligatures w14:val="standardContextual"/>
             </w:rPr>
           </w:pPr>
-          <w:hyperlink w:anchor="_Toc214376389" w:history="1">
+          <w:hyperlink w:anchor="_Toc218686726" w:history="1">
             <w:r>
               <w:rPr>
                 <w:rStyle w:val="Hyperlink"/>
@@ -2669,7 +3261,7 @@
               <w:rPr>
                 <w:webHidden/>
               </w:rPr>
-              <w:instrText xml:space="preserve"> PAGEREF _Toc214376389 \h </w:instrText>
+              <w:instrText xml:space="preserve"> PAGEREF _Toc218686726 \h </w:instrText>
             </w:r>
             <w:r>
               <w:rPr>
@@ -2710,7 +3302,7 @@
               <w14:ligatures w14:val="standardContextual"/>
             </w:rPr>
           </w:pPr>
-          <w:hyperlink w:anchor="_Toc214376390" w:history="1">
+          <w:hyperlink w:anchor="_Toc218686727" w:history="1">
             <w:r>
               <w:rPr>
                 <w:rStyle w:val="Hyperlink"/>
@@ -2752,7 +3344,7 @@
               <w:rPr>
                 <w:webHidden/>
               </w:rPr>
-              <w:instrText xml:space="preserve"> PAGEREF _Toc214376390 \h </w:instrText>
+              <w:instrText xml:space="preserve"> PAGEREF _Toc218686727 \h </w:instrText>
             </w:r>
             <w:r>
               <w:rPr>
@@ -2790,7 +3382,7 @@
               <w14:ligatures w14:val="standardContextual"/>
             </w:rPr>
           </w:pPr>
-          <w:hyperlink w:anchor="_Toc214376391" w:history="1">
+          <w:hyperlink w:anchor="_Toc218686728" w:history="1">
             <w:r>
               <w:rPr>
                 <w:rStyle w:val="Hyperlink"/>
@@ -2832,7 +3424,7 @@
               <w:rPr>
                 <w:webHidden/>
               </w:rPr>
-              <w:instrText xml:space="preserve"> PAGEREF _Toc214376391 \h </w:instrText>
+              <w:instrText xml:space="preserve"> PAGEREF _Toc218686728 \h </w:instrText>
             </w:r>
             <w:r>
               <w:rPr>
@@ -2870,7 +3462,7 @@
               <w14:ligatures w14:val="standardContextual"/>
             </w:rPr>
           </w:pPr>
-          <w:hyperlink w:anchor="_Toc214376392" w:history="1">
+          <w:hyperlink w:anchor="_Toc218686729" w:history="1">
             <w:r>
               <w:rPr>
                 <w:rStyle w:val="Hyperlink"/>
@@ -2912,7 +3504,7 @@
               <w:rPr>
                 <w:webHidden/>
               </w:rPr>
-              <w:instrText xml:space="preserve"> PAGEREF _Toc214376392 \h </w:instrText>
+              <w:instrText xml:space="preserve"> PAGEREF _Toc218686729 \h </w:instrText>
             </w:r>
             <w:r>
               <w:rPr>
@@ -2950,7 +3542,7 @@
               <w14:ligatures w14:val="standardContextual"/>
             </w:rPr>
           </w:pPr>
-          <w:hyperlink w:anchor="_Toc214376393" w:history="1">
+          <w:hyperlink w:anchor="_Toc218686730" w:history="1">
             <w:r>
               <w:rPr>
                 <w:rStyle w:val="Hyperlink"/>
@@ -2992,7 +3584,7 @@
               <w:rPr>
                 <w:webHidden/>
               </w:rPr>
-              <w:instrText xml:space="preserve"> PAGEREF _Toc214376393 \h </w:instrText>
+              <w:instrText xml:space="preserve"> PAGEREF _Toc218686730 \h </w:instrText>
             </w:r>
             <w:r>
               <w:rPr>
@@ -3030,7 +3622,7 @@
               <w14:ligatures w14:val="standardContextual"/>
             </w:rPr>
           </w:pPr>
-          <w:hyperlink w:anchor="_Toc214376394" w:history="1">
+          <w:hyperlink w:anchor="_Toc218686731" w:history="1">
             <w:r>
               <w:rPr>
                 <w:rStyle w:val="Hyperlink"/>
@@ -3072,7 +3664,7 @@
               <w:rPr>
                 <w:webHidden/>
               </w:rPr>
-              <w:instrText xml:space="preserve"> PAGEREF _Toc214376394 \h </w:instrText>
+              <w:instrText xml:space="preserve"> PAGEREF _Toc218686731 \h </w:instrText>
             </w:r>
             <w:r>
               <w:rPr>
@@ -3113,7 +3705,7 @@
               <w14:ligatures w14:val="standardContextual"/>
             </w:rPr>
           </w:pPr>
-          <w:hyperlink w:anchor="_Toc214376395" w:history="1">
+          <w:hyperlink w:anchor="_Toc218686732" w:history="1">
             <w:r>
               <w:rPr>
                 <w:rStyle w:val="Hyperlink"/>
@@ -3155,7 +3747,7 @@
               <w:rPr>
                 <w:webHidden/>
               </w:rPr>
-              <w:instrText xml:space="preserve"> PAGEREF _Toc214376395 \h </w:instrText>
+              <w:instrText xml:space="preserve"> PAGEREF _Toc218686732 \h </w:instrText>
             </w:r>
             <w:r>
               <w:rPr>
@@ -3172,7 +3764,7 @@
               <w:rPr>
                 <w:webHidden/>
               </w:rPr>
-              <w:t>13</w:t>
+              <w:t>15</w:t>
             </w:r>
             <w:r>
               <w:rPr>
@@ -3193,7 +3785,7 @@
               <w14:ligatures w14:val="standardContextual"/>
             </w:rPr>
           </w:pPr>
-          <w:hyperlink w:anchor="_Toc214376396" w:history="1">
+          <w:hyperlink w:anchor="_Toc218686733" w:history="1">
             <w:r>
               <w:rPr>
                 <w:rStyle w:val="Hyperlink"/>
@@ -3235,7 +3827,7 @@
               <w:rPr>
                 <w:webHidden/>
               </w:rPr>
-              <w:instrText xml:space="preserve"> PAGEREF _Toc214376396 \h </w:instrText>
+              <w:instrText xml:space="preserve"> PAGEREF _Toc218686733 \h </w:instrText>
             </w:r>
             <w:r>
               <w:rPr>
@@ -3252,7 +3844,7 @@
               <w:rPr>
                 <w:webHidden/>
               </w:rPr>
-              <w:t>13</w:t>
+              <w:t>15</w:t>
             </w:r>
             <w:r>
               <w:rPr>
@@ -3273,7 +3865,7 @@
               <w14:ligatures w14:val="standardContextual"/>
             </w:rPr>
           </w:pPr>
-          <w:hyperlink w:anchor="_Toc214376397" w:history="1">
+          <w:hyperlink w:anchor="_Toc218686734" w:history="1">
             <w:r>
               <w:rPr>
                 <w:rStyle w:val="Hyperlink"/>
@@ -3315,7 +3907,7 @@
               <w:rPr>
                 <w:webHidden/>
               </w:rPr>
-              <w:instrText xml:space="preserve"> PAGEREF _Toc214376397 \h </w:instrText>
+              <w:instrText xml:space="preserve"> PAGEREF _Toc218686734 \h </w:instrText>
             </w:r>
             <w:r>
               <w:rPr>
@@ -3332,7 +3924,7 @@
               <w:rPr>
                 <w:webHidden/>
               </w:rPr>
-              <w:t>13</w:t>
+              <w:t>15</w:t>
             </w:r>
             <w:r>
               <w:rPr>
@@ -3356,7 +3948,7 @@
               <w14:ligatures w14:val="standardContextual"/>
             </w:rPr>
           </w:pPr>
-          <w:hyperlink w:anchor="_Toc214376398" w:history="1">
+          <w:hyperlink w:anchor="_Toc218686735" w:history="1">
             <w:r>
               <w:rPr>
                 <w:rStyle w:val="Hyperlink"/>
@@ -3398,7 +3990,7 @@
               <w:rPr>
                 <w:webHidden/>
               </w:rPr>
-              <w:instrText xml:space="preserve"> PAGEREF _Toc214376398 \h </w:instrText>
+              <w:instrText xml:space="preserve"> PAGEREF _Toc218686735 \h </w:instrText>
             </w:r>
             <w:r>
               <w:rPr>
@@ -3415,7 +4007,7 @@
               <w:rPr>
                 <w:webHidden/>
               </w:rPr>
-              <w:t>15</w:t>
+              <w:t>17</w:t>
             </w:r>
             <w:r>
               <w:rPr>
@@ -3474,7 +4066,7 @@
           <w:r>
             <w:fldChar w:fldCharType="separate"/>
           </w:r>
-          <w:hyperlink w:anchor="_Toc214376399" w:history="1">
+          <w:hyperlink w:anchor="_Toc218686736" w:history="1">
             <w:r>
               <w:rPr>
                 <w:rStyle w:val="Hyperlink"/>
@@ -3518,7 +4110,7 @@
               <w:rPr>
                 <w:webHidden/>
               </w:rPr>
-              <w:instrText xml:space="preserve"> PAGEREF _Toc214376399 \h </w:instrText>
+              <w:instrText xml:space="preserve"> PAGEREF _Toc218686736 \h </w:instrText>
             </w:r>
             <w:r>
               <w:rPr>
@@ -3600,7 +4192,7 @@
           <w:r>
             <w:fldChar w:fldCharType="separate"/>
           </w:r>
-          <w:hyperlink w:anchor="_Toc214376400" w:history="1">
+          <w:hyperlink w:anchor="_Toc218686737" w:history="1">
             <w:r>
               <w:rPr>
                 <w:rStyle w:val="Hyperlink"/>
@@ -3644,7 +4236,7 @@
               <w:rPr>
                 <w:webHidden/>
               </w:rPr>
-              <w:instrText xml:space="preserve"> PAGEREF _Toc214376400 \h </w:instrText>
+              <w:instrText xml:space="preserve"> PAGEREF _Toc218686737 \h </w:instrText>
             </w:r>
             <w:r>
               <w:rPr>
@@ -3683,7 +4275,7 @@
               <w14:ligatures w14:val="standardContextual"/>
             </w:rPr>
           </w:pPr>
-          <w:hyperlink w:anchor="_Toc214376401" w:history="1">
+          <w:hyperlink w:anchor="_Toc218686738" w:history="1">
             <w:r>
               <w:rPr>
                 <w:rStyle w:val="Hyperlink"/>
@@ -3727,7 +4319,7 @@
               <w:rPr>
                 <w:webHidden/>
               </w:rPr>
-              <w:instrText xml:space="preserve"> PAGEREF _Toc214376401 \h </w:instrText>
+              <w:instrText xml:space="preserve"> PAGEREF _Toc218686738 \h </w:instrText>
             </w:r>
             <w:r>
               <w:rPr>
@@ -3778,7 +4370,7 @@
       <w:pPr>
         <w:pStyle w:val="BodyText"/>
         <w:sectPr>
-          <w:footerReference w:type="default" r:id="rId24"/>
+          <w:footerReference w:type="default" r:id="rId28"/>
           <w:type w:val="oddPage"/>
           <w:pgSz w:w="12242" w:h="15842" w:code="1"/>
           <w:pgMar w:top="1588" w:right="1814" w:bottom="1418" w:left="1814" w:header="568" w:footer="514" w:gutter="0"/>
@@ -3792,24 +4384,24 @@
       <w:pPr>
         <w:pStyle w:val="Heading1"/>
       </w:pPr>
-      <w:bookmarkStart w:id="17" w:name="_Toc428163795"/>
-      <w:bookmarkStart w:id="18" w:name="_Toc214376385"/>
+      <w:bookmarkStart w:id="76" w:name="_Toc428163795"/>
+      <w:bookmarkStart w:id="77" w:name="_Toc218686722"/>
       <w:r>
         <w:lastRenderedPageBreak/>
         <w:t>Introduction</w:t>
       </w:r>
-      <w:bookmarkEnd w:id="17"/>
-      <w:bookmarkEnd w:id="18"/>
+      <w:bookmarkEnd w:id="76"/>
+      <w:bookmarkEnd w:id="77"/>
     </w:p>
     <w:p>
       <w:pPr>
         <w:pStyle w:val="Heading2"/>
       </w:pPr>
-      <w:bookmarkStart w:id="19" w:name="_Toc214376386"/>
+      <w:bookmarkStart w:id="78" w:name="_Toc218686723"/>
       <w:r>
         <w:t>Overview</w:t>
       </w:r>
-      <w:bookmarkEnd w:id="19"/>
+      <w:bookmarkEnd w:id="78"/>
     </w:p>
     <w:p>
       <w:pPr>
@@ -3866,18 +4458,18 @@
       <w:pPr>
         <w:pStyle w:val="Heading2"/>
       </w:pPr>
-      <w:bookmarkStart w:id="20" w:name="_Toc214376387"/>
-      <w:bookmarkStart w:id="21" w:name="_Toc428163798"/>
+      <w:bookmarkStart w:id="79" w:name="_Toc428163798"/>
+      <w:bookmarkStart w:id="80" w:name="_Toc218686724"/>
       <w:r>
         <w:t>Purpose</w:t>
       </w:r>
-      <w:bookmarkEnd w:id="20"/>
+      <w:bookmarkEnd w:id="80"/>
     </w:p>
     <w:p>
       <w:pPr>
         <w:pStyle w:val="BodyText"/>
       </w:pPr>
-      <w:bookmarkStart w:id="22" w:name="_Toc462755347"/>
+      <w:bookmarkStart w:id="81" w:name="_Toc462755347"/>
       <w:proofErr w:type="spellStart"/>
       <w:r>
         <w:t>NemoSim</w:t>
@@ -3931,18 +4523,18 @@
       <w:pPr>
         <w:pStyle w:val="Heading2"/>
       </w:pPr>
-      <w:bookmarkStart w:id="23" w:name="_Toc214376388"/>
+      <w:bookmarkStart w:id="82" w:name="_Toc218686725"/>
       <w:r>
         <w:t xml:space="preserve">Key </w:t>
       </w:r>
       <w:r>
         <w:t>Feature</w:t>
       </w:r>
-      <w:bookmarkEnd w:id="22"/>
+      <w:bookmarkEnd w:id="81"/>
       <w:r>
         <w:t>s</w:t>
       </w:r>
-      <w:bookmarkEnd w:id="23"/>
+      <w:bookmarkEnd w:id="82"/>
     </w:p>
     <w:p>
       <w:pPr>
@@ -4075,12 +4667,12 @@
       <w:pPr>
         <w:pStyle w:val="Heading2"/>
       </w:pPr>
-      <w:bookmarkStart w:id="24" w:name="_Toc214376389"/>
+      <w:bookmarkStart w:id="83" w:name="_Toc218686726"/>
       <w:r>
         <w:lastRenderedPageBreak/>
         <w:t>Typical Use Cases</w:t>
       </w:r>
-      <w:bookmarkEnd w:id="24"/>
+      <w:bookmarkEnd w:id="83"/>
     </w:p>
     <w:p>
       <w:pPr>
@@ -4110,7 +4702,7 @@
       <w:pPr>
         <w:pStyle w:val="BodyText"/>
         <w:sectPr>
-          <w:headerReference w:type="default" r:id="rId25"/>
+          <w:headerReference w:type="default" r:id="rId29"/>
           <w:type w:val="oddPage"/>
           <w:pgSz w:w="12242" w:h="15842" w:code="1"/>
           <w:pgMar w:top="1588" w:right="1814" w:bottom="1418" w:left="1814" w:header="568" w:footer="514" w:gutter="0"/>
@@ -4124,8 +4716,8 @@
       <w:pPr>
         <w:pStyle w:val="Heading1"/>
       </w:pPr>
-      <w:bookmarkStart w:id="40" w:name="_Toc214376390"/>
-      <w:bookmarkEnd w:id="21"/>
+      <w:bookmarkStart w:id="99" w:name="_Toc218686727"/>
+      <w:bookmarkEnd w:id="79"/>
       <w:r>
         <w:lastRenderedPageBreak/>
         <w:t xml:space="preserve">Using the </w:t>
@@ -4138,7 +4730,7 @@
       <w:r>
         <w:t xml:space="preserve"> Simulation Tool</w:t>
       </w:r>
-      <w:bookmarkEnd w:id="40"/>
+      <w:bookmarkEnd w:id="99"/>
     </w:p>
     <w:p>
       <w:pPr>
@@ -4314,8 +4906,8 @@
       <w:pPr>
         <w:pStyle w:val="Heading2"/>
       </w:pPr>
-      <w:bookmarkStart w:id="41" w:name="_Ref204517392"/>
-      <w:bookmarkStart w:id="42" w:name="_Toc214376391"/>
+      <w:bookmarkStart w:id="100" w:name="_Ref204517392"/>
+      <w:bookmarkStart w:id="101" w:name="_Toc218686728"/>
       <w:r>
         <w:lastRenderedPageBreak/>
         <w:t xml:space="preserve">Step 1: </w:t>
@@ -4335,8 +4927,8 @@
       <w:r>
         <w:t>Files</w:t>
       </w:r>
-      <w:bookmarkEnd w:id="41"/>
-      <w:bookmarkEnd w:id="42"/>
+      <w:bookmarkEnd w:id="100"/>
+      <w:bookmarkEnd w:id="101"/>
     </w:p>
     <w:p>
       <w:pPr>
@@ -5098,8 +5690,8 @@
           <w:highlight w:val="yellow"/>
         </w:rPr>
       </w:pPr>
-      <w:bookmarkStart w:id="43" w:name="_Ref205373929"/>
-      <w:bookmarkStart w:id="44" w:name="_Toc214376400"/>
+      <w:bookmarkStart w:id="102" w:name="_Ref205373929"/>
+      <w:bookmarkStart w:id="103" w:name="_Toc218686737"/>
       <w:r>
         <w:t xml:space="preserve">Table </w:t>
       </w:r>
@@ -5129,11 +5721,11 @@
           <w:t>1</w:t>
         </w:r>
       </w:fldSimple>
-      <w:bookmarkEnd w:id="43"/>
+      <w:bookmarkEnd w:id="102"/>
       <w:r>
         <w:t>: LIF Network XML Configuration Parameter Definitions</w:t>
       </w:r>
-      <w:bookmarkEnd w:id="44"/>
+      <w:bookmarkEnd w:id="103"/>
     </w:p>
     <w:tbl>
       <w:tblPr>
@@ -6407,7 +6999,15 @@
       </w:r>
       <w:proofErr w:type="spellEnd"/>
       <w:r>
-        <w:t>&gt;550e6&lt;/</w:t>
+        <w:t>&gt;</w:t>
+      </w:r>
+      <w:proofErr w:type="spellStart"/>
+      <w:r>
+        <w:t>550e6</w:t>
+      </w:r>
+      <w:proofErr w:type="spellEnd"/>
+      <w:r>
+        <w:t>&lt;/</w:t>
       </w:r>
       <w:proofErr w:type="spellStart"/>
       <w:r>
@@ -6896,8 +7496,8 @@
           <w:highlight w:val="yellow"/>
         </w:rPr>
       </w:pPr>
-      <w:bookmarkStart w:id="45" w:name="_Ref205374287"/>
-      <w:bookmarkStart w:id="46" w:name="_Toc214376401"/>
+      <w:bookmarkStart w:id="104" w:name="_Ref205374287"/>
+      <w:bookmarkStart w:id="105" w:name="_Toc218686738"/>
       <w:r>
         <w:t xml:space="preserve">Table </w:t>
       </w:r>
@@ -6927,11 +7527,11 @@
           <w:t>2</w:t>
         </w:r>
       </w:fldSimple>
-      <w:bookmarkEnd w:id="45"/>
+      <w:bookmarkEnd w:id="104"/>
       <w:r>
         <w:t>: BIU Network XML Configuration Parameter Definitions</w:t>
       </w:r>
-      <w:bookmarkEnd w:id="46"/>
+      <w:bookmarkEnd w:id="105"/>
     </w:p>
     <w:tbl>
       <w:tblPr>
@@ -8114,7 +8714,6 @@
       <w:tr>
         <w:trPr>
           <w:cantSplit/>
-          <w:ins w:id="47" w:author="Ibrahem Saed Ahmd" w:date="2026-01-06T16:03:00Z" w16du:dateUtc="2026-01-06T14:03:00Z"/>
         </w:trPr>
         <w:tc>
           <w:tcPr>
@@ -8123,27 +8722,12 @@
           <w:p>
             <w:pPr>
               <w:pStyle w:val="TabNormal"/>
-              <w:rPr>
-                <w:ins w:id="48" w:author="Ibrahem Saed Ahmd" w:date="2026-01-06T16:03:00Z" w16du:dateUtc="2026-01-06T14:03:00Z"/>
-              </w:rPr>
             </w:pPr>
             <w:proofErr w:type="spellStart"/>
-            <w:ins w:id="49" w:author="Ibrahem Saed Ahmd" w:date="2026-01-06T16:03:00Z" w16du:dateUtc="2026-01-06T14:03:00Z">
-              <w:r>
-                <w:t>C</w:t>
-              </w:r>
-            </w:ins>
-            <w:ins w:id="50" w:author="Ibrahem Saed Ahmd" w:date="2026-01-06T16:04:00Z" w16du:dateUtc="2026-01-06T14:04:00Z">
-              <w:r>
-                <w:t>P</w:t>
-              </w:r>
-            </w:ins>
-            <w:ins w:id="51" w:author="Ibrahem Saed Ahmd" w:date="2026-01-06T16:03:00Z" w16du:dateUtc="2026-01-06T14:03:00Z">
-              <w:r>
-                <w:t>ara</w:t>
-              </w:r>
-              <w:proofErr w:type="spellEnd"/>
-            </w:ins>
+            <w:r>
+              <w:t>CPara</w:t>
+            </w:r>
+            <w:proofErr w:type="spellEnd"/>
           </w:p>
         </w:tc>
         <w:tc>
@@ -8153,15 +8737,10 @@
           <w:p>
             <w:pPr>
               <w:pStyle w:val="TabNormal"/>
-              <w:rPr>
-                <w:ins w:id="52" w:author="Ibrahem Saed Ahmd" w:date="2026-01-06T16:03:00Z" w16du:dateUtc="2026-01-06T14:03:00Z"/>
-              </w:rPr>
             </w:pPr>
-            <w:ins w:id="53" w:author="Ibrahem Saed Ahmd" w:date="2026-01-06T16:04:00Z" w16du:dateUtc="2026-01-06T14:04:00Z">
-              <w:r>
-                <w:t>Parasitic capacitor</w:t>
-              </w:r>
-            </w:ins>
+            <w:r>
+              <w:t>Parasitic capacitor</w:t>
+            </w:r>
           </w:p>
         </w:tc>
         <w:tc>
@@ -8171,23 +8750,18 @@
           <w:p>
             <w:pPr>
               <w:pStyle w:val="TabNormal"/>
-              <w:rPr>
-                <w:ins w:id="54" w:author="Ibrahem Saed Ahmd" w:date="2026-01-06T16:03:00Z" w16du:dateUtc="2026-01-06T14:03:00Z"/>
-              </w:rPr>
             </w:pPr>
-            <w:ins w:id="55" w:author="Ibrahem Saed Ahmd" w:date="2026-01-06T16:05:00Z" w16du:dateUtc="2026-01-06T14:05:00Z">
-              <w:r>
-                <w:t>Femtofarads (</w:t>
-              </w:r>
-              <w:proofErr w:type="spellStart"/>
-              <w:r>
-                <w:t>fF</w:t>
-              </w:r>
-              <w:proofErr w:type="spellEnd"/>
-              <w:r>
-                <w:t>)</w:t>
-              </w:r>
-            </w:ins>
+            <w:r>
+              <w:t>Femtofarads (</w:t>
+            </w:r>
+            <w:proofErr w:type="spellStart"/>
+            <w:r>
+              <w:t>fF</w:t>
+            </w:r>
+            <w:proofErr w:type="spellEnd"/>
+            <w:r>
+              <w:t>)</w:t>
+            </w:r>
           </w:p>
         </w:tc>
         <w:tc>
@@ -8197,15 +8771,10 @@
           <w:p>
             <w:pPr>
               <w:pStyle w:val="TabNormal"/>
-              <w:rPr>
-                <w:ins w:id="56" w:author="Ibrahem Saed Ahmd" w:date="2026-01-06T16:03:00Z" w16du:dateUtc="2026-01-06T14:03:00Z"/>
-              </w:rPr>
             </w:pPr>
-            <w:ins w:id="57" w:author="Ibrahem Saed Ahmd" w:date="2026-01-06T16:06:00Z" w16du:dateUtc="2026-01-06T14:06:00Z">
-              <w:r>
-                <w:t>5.5e-15</w:t>
-              </w:r>
-            </w:ins>
+            <w:r>
+              <w:t>5.5e-15</w:t>
+            </w:r>
           </w:p>
         </w:tc>
         <w:tc>
@@ -8215,18 +8784,10 @@
           <w:p>
             <w:pPr>
               <w:pStyle w:val="TabNormal"/>
-              <w:rPr>
-                <w:ins w:id="58" w:author="Ibrahem Saed Ahmd" w:date="2026-01-06T16:03:00Z" w16du:dateUtc="2026-01-06T14:03:00Z"/>
-              </w:rPr>
             </w:pPr>
-            <w:ins w:id="59" w:author="Ibrahem Saed Ahmd" w:date="2026-01-06T16:06:00Z" w16du:dateUtc="2026-01-06T14:06:00Z">
-              <w:r>
-                <w:t>Parasitic capacit</w:t>
-              </w:r>
-              <w:r>
-                <w:t>ance</w:t>
-              </w:r>
-            </w:ins>
+            <w:r>
+              <w:t>Parasitic capacitance</w:t>
+            </w:r>
           </w:p>
         </w:tc>
       </w:tr>
@@ -8598,8 +9159,8 @@
       <w:pPr>
         <w:pStyle w:val="Heading2"/>
       </w:pPr>
-      <w:bookmarkStart w:id="60" w:name="_Ref204517580"/>
-      <w:bookmarkStart w:id="61" w:name="_Toc214376392"/>
+      <w:bookmarkStart w:id="106" w:name="_Ref204517580"/>
+      <w:bookmarkStart w:id="107" w:name="_Toc218686729"/>
       <w:r>
         <w:lastRenderedPageBreak/>
         <w:t xml:space="preserve">Step 2: </w:t>
@@ -8613,8 +9174,8 @@
       <w:r>
         <w:t>ile</w:t>
       </w:r>
-      <w:bookmarkEnd w:id="60"/>
-      <w:bookmarkEnd w:id="61"/>
+      <w:bookmarkEnd w:id="106"/>
+      <w:bookmarkEnd w:id="107"/>
     </w:p>
     <w:p>
       <w:pPr>
@@ -8732,13 +9293,8 @@
         <w:t xml:space="preserve">    "</w:t>
       </w:r>
       <w:proofErr w:type="spellStart"/>
-      <w:proofErr w:type="gramStart"/>
-      <w:r>
-        <w:t>data</w:t>
-      </w:r>
-      <w:proofErr w:type="gramEnd"/>
-      <w:r>
-        <w:t>_input_file</w:t>
+      <w:r>
+        <w:t>data_input_file</w:t>
       </w:r>
       <w:proofErr w:type="spellEnd"/>
       <w:r>
@@ -8763,17 +9319,9 @@
         <w:tab/>
         <w:t>"</w:t>
       </w:r>
-      <w:proofErr w:type="gramStart"/>
-      <w:r>
-        <w:t>p</w:t>
-      </w:r>
       <w:proofErr w:type="spellStart"/>
       <w:r>
-        <w:t>rogress</w:t>
-      </w:r>
-      <w:proofErr w:type="gramEnd"/>
-      <w:r>
-        <w:t>_interval_seconds</w:t>
+        <w:t>progress_interval_seconds</w:t>
       </w:r>
       <w:proofErr w:type="spellEnd"/>
       <w:r>
@@ -8912,21 +9460,13 @@
         <w:pStyle w:val="Code"/>
         <w:keepNext/>
         <w:ind w:left="2127"/>
-        <w:rPr>
-          <w:ins w:id="62" w:author="Ibrahem Saed Ahmd" w:date="2026-01-06T16:12:00Z" w16du:dateUtc="2026-01-06T14:12:00Z"/>
-        </w:rPr>
       </w:pPr>
       <w:r>
         <w:t xml:space="preserve">  "</w:t>
       </w:r>
       <w:proofErr w:type="spellStart"/>
-      <w:proofErr w:type="gramStart"/>
-      <w:r>
-        <w:t>neuron</w:t>
-      </w:r>
-      <w:proofErr w:type="gramEnd"/>
-      <w:r>
-        <w:t>_energy_table_path</w:t>
+      <w:r>
+        <w:t>neuron_energy_table_path</w:t>
       </w:r>
       <w:proofErr w:type="spellEnd"/>
       <w:r>
@@ -8938,21 +9478,16 @@
         <w:pStyle w:val="Code"/>
         <w:keepNext/>
         <w:ind w:left="2127" w:firstLine="33"/>
-        <w:rPr>
-          <w:ins w:id="63" w:author="Ibrahem Saed Ahmd" w:date="2026-01-06T16:12:00Z" w16du:dateUtc="2026-01-06T14:12:00Z"/>
-        </w:rPr>
-      </w:pPr>
-      <w:ins w:id="64" w:author="Ibrahem Saed Ahmd" w:date="2026-01-06T16:12:00Z" w16du:dateUtc="2026-01-06T14:12:00Z">
-        <w:r>
-          <w:t>"</w:t>
-        </w:r>
-        <w:r>
-          <w:t>verbosity</w:t>
-        </w:r>
-        <w:r>
-          <w:t>":</w:t>
-        </w:r>
-      </w:ins>
+      </w:pPr>
+      <w:r>
+        <w:t>"</w:t>
+      </w:r>
+      <w:r>
+        <w:t>verbosity</w:t>
+      </w:r>
+      <w:r>
+        <w:t>":</w:t>
+      </w:r>
     </w:p>
     <w:p>
       <w:pPr>
@@ -8960,22 +9495,18 @@
         <w:keepNext/>
         <w:ind w:left="2127"/>
       </w:pPr>
-      <w:ins w:id="65" w:author="Ibrahem Saed Ahmd" w:date="2026-01-06T16:12:00Z" w16du:dateUtc="2026-01-06T14:12:00Z">
-        <w:r>
-          <w:t>"</w:t>
-        </w:r>
-        <w:r>
-          <w:t>info/debug</w:t>
-        </w:r>
-        <w:r>
-          <w:t>"</w:t>
-        </w:r>
-      </w:ins>
-      <w:ins w:id="66" w:author="Ibrahem Saed Ahmd" w:date="2026-01-06T16:15:00Z" w16du:dateUtc="2026-01-06T14:15:00Z">
-        <w:r>
-          <w:t>,</w:t>
-        </w:r>
-      </w:ins>
+      <w:r>
+        <w:t>"</w:t>
+      </w:r>
+      <w:r>
+        <w:t>info/debug</w:t>
+      </w:r>
+      <w:r>
+        <w:t>"</w:t>
+      </w:r>
+      <w:r>
+        <w:t>,</w:t>
+      </w:r>
     </w:p>
     <w:p>
       <w:pPr>
@@ -8987,13 +9518,8 @@
         <w:t xml:space="preserve">  "</w:t>
       </w:r>
       <w:proofErr w:type="spellStart"/>
-      <w:proofErr w:type="gramStart"/>
-      <w:r>
-        <w:t>progress</w:t>
-      </w:r>
-      <w:proofErr w:type="gramEnd"/>
-      <w:r>
-        <w:t>_interval_seconds</w:t>
+      <w:r>
+        <w:t>progress_interval_seconds</w:t>
       </w:r>
       <w:proofErr w:type="spellEnd"/>
       <w:r>
@@ -9025,8 +9551,8 @@
         <w:tblLook w:val="04A0" w:firstRow="1" w:lastRow="0" w:firstColumn="1" w:lastColumn="0" w:noHBand="0" w:noVBand="1"/>
       </w:tblPr>
       <w:tblGrid>
-        <w:gridCol w:w="763"/>
-        <w:gridCol w:w="5899"/>
+        <w:gridCol w:w="856"/>
+        <w:gridCol w:w="5806"/>
       </w:tblGrid>
       <w:tr>
         <w:tc>
@@ -9054,7 +9580,27 @@
                 <w:iCs/>
               </w:rPr>
               <w:lastRenderedPageBreak/>
-              <w:t>Note:</w:t>
+              <w:t>Note</w:t>
+            </w:r>
+            <w:ins w:id="108" w:author="Yoel Strimling" w:date="2026-01-07T14:18:00Z" w16du:dateUtc="2026-01-07T12:18:00Z">
+              <w:r>
+                <w:rPr>
+                  <w:b/>
+                  <w:bCs/>
+                  <w:i/>
+                  <w:iCs/>
+                </w:rPr>
+                <w:t>s</w:t>
+              </w:r>
+            </w:ins>
+            <w:r>
+              <w:rPr>
+                <w:b/>
+                <w:bCs/>
+                <w:i/>
+                <w:iCs/>
+              </w:rPr>
+              <w:t>:</w:t>
             </w:r>
           </w:p>
         </w:tc>
@@ -9074,6 +9620,13 @@
               <w:rPr>
                 <w:i/>
                 <w:iCs/>
+                <w:rPrChange w:id="109" w:author="Yoel Strimling" w:date="2026-01-07T14:18:00Z" w16du:dateUtc="2026-01-07T12:18:00Z">
+                  <w:rPr>
+                    <w:i/>
+                    <w:iCs/>
+                    <w:highlight w:val="yellow"/>
+                  </w:rPr>
+                </w:rPrChange>
               </w:rPr>
             </w:pPr>
             <w:proofErr w:type="spellStart"/>
@@ -9083,6 +9636,15 @@
                 <w:bCs/>
                 <w:i/>
                 <w:iCs/>
+                <w:rPrChange w:id="110" w:author="Yoel Strimling" w:date="2026-01-07T14:18:00Z" w16du:dateUtc="2026-01-07T12:18:00Z">
+                  <w:rPr>
+                    <w:b/>
+                    <w:bCs/>
+                    <w:i/>
+                    <w:iCs/>
+                    <w:highlight w:val="yellow"/>
+                  </w:rPr>
+                </w:rPrChange>
               </w:rPr>
               <w:t>sup_xml_config_path</w:t>
             </w:r>
@@ -9091,6 +9653,13 @@
               <w:rPr>
                 <w:i/>
                 <w:iCs/>
+                <w:rPrChange w:id="111" w:author="Yoel Strimling" w:date="2026-01-07T14:18:00Z" w16du:dateUtc="2026-01-07T12:18:00Z">
+                  <w:rPr>
+                    <w:i/>
+                    <w:iCs/>
+                    <w:highlight w:val="yellow"/>
+                  </w:rPr>
+                </w:rPrChange>
               </w:rPr>
               <w:t xml:space="preserve"> is an optional field used only by the BIU network.</w:t>
             </w:r>
@@ -9107,6 +9676,13 @@
               <w:rPr>
                 <w:i/>
                 <w:iCs/>
+                <w:rPrChange w:id="112" w:author="Yoel Strimling" w:date="2026-01-07T14:18:00Z" w16du:dateUtc="2026-01-07T12:18:00Z">
+                  <w:rPr>
+                    <w:i/>
+                    <w:iCs/>
+                    <w:highlight w:val="yellow"/>
+                  </w:rPr>
+                </w:rPrChange>
               </w:rPr>
             </w:pPr>
             <w:proofErr w:type="spellStart"/>
@@ -9116,6 +9692,15 @@
                 <w:bCs/>
                 <w:i/>
                 <w:iCs/>
+                <w:rPrChange w:id="113" w:author="Yoel Strimling" w:date="2026-01-07T14:18:00Z" w16du:dateUtc="2026-01-07T12:18:00Z">
+                  <w:rPr>
+                    <w:b/>
+                    <w:bCs/>
+                    <w:i/>
+                    <w:iCs/>
+                    <w:highlight w:val="yellow"/>
+                  </w:rPr>
+                </w:rPrChange>
               </w:rPr>
               <w:t>neuron_energy_table_path</w:t>
             </w:r>
@@ -9124,6 +9709,13 @@
               <w:rPr>
                 <w:i/>
                 <w:iCs/>
+                <w:rPrChange w:id="114" w:author="Yoel Strimling" w:date="2026-01-07T14:18:00Z" w16du:dateUtc="2026-01-07T12:18:00Z">
+                  <w:rPr>
+                    <w:i/>
+                    <w:iCs/>
+                    <w:highlight w:val="yellow"/>
+                  </w:rPr>
+                </w:rPrChange>
               </w:rPr>
               <w:t xml:space="preserve"> is the p</w:t>
             </w:r>
@@ -9131,6 +9723,13 @@
               <w:rPr>
                 <w:i/>
                 <w:iCs/>
+                <w:rPrChange w:id="115" w:author="Yoel Strimling" w:date="2026-01-07T14:18:00Z" w16du:dateUtc="2026-01-07T12:18:00Z">
+                  <w:rPr>
+                    <w:i/>
+                    <w:iCs/>
+                    <w:highlight w:val="yellow"/>
+                  </w:rPr>
+                </w:rPrChange>
               </w:rPr>
               <w:t xml:space="preserve">ath to </w:t>
             </w:r>
@@ -9138,6 +9737,13 @@
               <w:rPr>
                 <w:i/>
                 <w:iCs/>
+                <w:rPrChange w:id="116" w:author="Yoel Strimling" w:date="2026-01-07T14:18:00Z" w16du:dateUtc="2026-01-07T12:18:00Z">
+                  <w:rPr>
+                    <w:i/>
+                    <w:iCs/>
+                    <w:highlight w:val="yellow"/>
+                  </w:rPr>
+                </w:rPrChange>
               </w:rPr>
               <w:t xml:space="preserve">the </w:t>
             </w:r>
@@ -9145,6 +9751,13 @@
               <w:rPr>
                 <w:i/>
                 <w:iCs/>
+                <w:rPrChange w:id="117" w:author="Yoel Strimling" w:date="2026-01-07T14:18:00Z" w16du:dateUtc="2026-01-07T12:18:00Z">
+                  <w:rPr>
+                    <w:i/>
+                    <w:iCs/>
+                    <w:highlight w:val="yellow"/>
+                  </w:rPr>
+                </w:rPrChange>
               </w:rPr>
               <w:t>neuron energy CSV</w:t>
             </w:r>
@@ -9152,6 +9765,13 @@
               <w:rPr>
                 <w:i/>
                 <w:iCs/>
+                <w:rPrChange w:id="118" w:author="Yoel Strimling" w:date="2026-01-07T14:18:00Z" w16du:dateUtc="2026-01-07T12:18:00Z">
+                  <w:rPr>
+                    <w:i/>
+                    <w:iCs/>
+                    <w:highlight w:val="yellow"/>
+                  </w:rPr>
+                </w:rPrChange>
               </w:rPr>
               <w:t xml:space="preserve"> file</w:t>
             </w:r>
@@ -9159,6 +9779,13 @@
               <w:rPr>
                 <w:i/>
                 <w:iCs/>
+                <w:rPrChange w:id="119" w:author="Yoel Strimling" w:date="2026-01-07T14:18:00Z" w16du:dateUtc="2026-01-07T12:18:00Z">
+                  <w:rPr>
+                    <w:i/>
+                    <w:iCs/>
+                    <w:highlight w:val="yellow"/>
+                  </w:rPr>
+                </w:rPrChange>
               </w:rPr>
               <w:t>.</w:t>
             </w:r>
@@ -9173,9 +9800,15 @@
               </w:numPr>
               <w:spacing w:before="200"/>
               <w:rPr>
-                <w:ins w:id="67" w:author="Ibrahem Saed Ahmd" w:date="2026-01-06T16:18:00Z" w16du:dateUtc="2026-01-06T14:18:00Z"/>
                 <w:i/>
                 <w:iCs/>
+                <w:rPrChange w:id="120" w:author="Yoel Strimling" w:date="2026-01-07T14:18:00Z" w16du:dateUtc="2026-01-07T12:18:00Z">
+                  <w:rPr>
+                    <w:i/>
+                    <w:iCs/>
+                    <w:highlight w:val="yellow"/>
+                  </w:rPr>
+                </w:rPrChange>
               </w:rPr>
             </w:pPr>
             <w:proofErr w:type="spellStart"/>
@@ -9185,6 +9818,15 @@
                 <w:bCs/>
                 <w:i/>
                 <w:iCs/>
+                <w:rPrChange w:id="121" w:author="Yoel Strimling" w:date="2026-01-07T14:18:00Z" w16du:dateUtc="2026-01-07T12:18:00Z">
+                  <w:rPr>
+                    <w:b/>
+                    <w:bCs/>
+                    <w:i/>
+                    <w:iCs/>
+                    <w:highlight w:val="yellow"/>
+                  </w:rPr>
+                </w:rPrChange>
               </w:rPr>
               <w:t>synapses_energy_table_path</w:t>
             </w:r>
@@ -9195,6 +9837,15 @@
                 <w:bCs/>
                 <w:i/>
                 <w:iCs/>
+                <w:rPrChange w:id="122" w:author="Yoel Strimling" w:date="2026-01-07T14:18:00Z" w16du:dateUtc="2026-01-07T12:18:00Z">
+                  <w:rPr>
+                    <w:b/>
+                    <w:bCs/>
+                    <w:i/>
+                    <w:iCs/>
+                    <w:highlight w:val="yellow"/>
+                  </w:rPr>
+                </w:rPrChange>
               </w:rPr>
               <w:t xml:space="preserve"> </w:t>
             </w:r>
@@ -9202,6 +9853,13 @@
               <w:rPr>
                 <w:i/>
                 <w:iCs/>
+                <w:rPrChange w:id="123" w:author="Yoel Strimling" w:date="2026-01-07T14:18:00Z" w16du:dateUtc="2026-01-07T12:18:00Z">
+                  <w:rPr>
+                    <w:i/>
+                    <w:iCs/>
+                    <w:highlight w:val="yellow"/>
+                  </w:rPr>
+                </w:rPrChange>
               </w:rPr>
               <w:t xml:space="preserve">is the path </w:t>
             </w:r>
@@ -9209,6 +9867,13 @@
               <w:rPr>
                 <w:i/>
                 <w:iCs/>
+                <w:rPrChange w:id="124" w:author="Yoel Strimling" w:date="2026-01-07T14:18:00Z" w16du:dateUtc="2026-01-07T12:18:00Z">
+                  <w:rPr>
+                    <w:i/>
+                    <w:iCs/>
+                    <w:highlight w:val="yellow"/>
+                  </w:rPr>
+                </w:rPrChange>
               </w:rPr>
               <w:t xml:space="preserve">to </w:t>
             </w:r>
@@ -9216,6 +9881,13 @@
               <w:rPr>
                 <w:i/>
                 <w:iCs/>
+                <w:rPrChange w:id="125" w:author="Yoel Strimling" w:date="2026-01-07T14:18:00Z" w16du:dateUtc="2026-01-07T12:18:00Z">
+                  <w:rPr>
+                    <w:i/>
+                    <w:iCs/>
+                    <w:highlight w:val="yellow"/>
+                  </w:rPr>
+                </w:rPrChange>
               </w:rPr>
               <w:t xml:space="preserve">the </w:t>
             </w:r>
@@ -9223,6 +9895,13 @@
               <w:rPr>
                 <w:i/>
                 <w:iCs/>
+                <w:rPrChange w:id="126" w:author="Yoel Strimling" w:date="2026-01-07T14:18:00Z" w16du:dateUtc="2026-01-07T12:18:00Z">
+                  <w:rPr>
+                    <w:i/>
+                    <w:iCs/>
+                    <w:highlight w:val="yellow"/>
+                  </w:rPr>
+                </w:rPrChange>
               </w:rPr>
               <w:t>synapse energy CSV</w:t>
             </w:r>
@@ -9230,6 +9909,13 @@
               <w:rPr>
                 <w:i/>
                 <w:iCs/>
+                <w:rPrChange w:id="127" w:author="Yoel Strimling" w:date="2026-01-07T14:18:00Z" w16du:dateUtc="2026-01-07T12:18:00Z">
+                  <w:rPr>
+                    <w:i/>
+                    <w:iCs/>
+                    <w:highlight w:val="yellow"/>
+                  </w:rPr>
+                </w:rPrChange>
               </w:rPr>
               <w:t xml:space="preserve"> file</w:t>
             </w:r>
@@ -9237,6 +9923,13 @@
               <w:rPr>
                 <w:i/>
                 <w:iCs/>
+                <w:rPrChange w:id="128" w:author="Yoel Strimling" w:date="2026-01-07T14:18:00Z" w16du:dateUtc="2026-01-07T12:18:00Z">
+                  <w:rPr>
+                    <w:i/>
+                    <w:iCs/>
+                    <w:highlight w:val="yellow"/>
+                  </w:rPr>
+                </w:rPrChange>
               </w:rPr>
               <w:t xml:space="preserve">. </w:t>
             </w:r>
@@ -9251,12 +9944,47 @@
               </w:numPr>
               <w:spacing w:before="200"/>
               <w:rPr>
-                <w:del w:id="68" w:author="Ibrahem Saed Ahmd" w:date="2026-01-06T16:19:00Z" w16du:dateUtc="2026-01-06T14:19:00Z"/>
                 <w:i/>
                 <w:iCs/>
-              </w:rPr>
+                <w:rPrChange w:id="129" w:author="Yoel Strimling" w:date="2026-01-07T14:18:00Z" w16du:dateUtc="2026-01-07T12:18:00Z">
+                  <w:rPr>
+                    <w:i/>
+                    <w:iCs/>
+                    <w:highlight w:val="yellow"/>
+                  </w:rPr>
+                </w:rPrChange>
+              </w:rPr>
+              <w:pPrChange w:id="130" w:author="Yoel Strimling" w:date="2026-01-07T14:18:00Z" w16du:dateUtc="2026-01-07T12:18:00Z">
+                <w:pPr>
+                  <w:pStyle w:val="BodyText"/>
+                  <w:keepNext/>
+                  <w:spacing w:before="200"/>
+                  <w:ind w:left="0"/>
+                </w:pPr>
+              </w:pPrChange>
             </w:pPr>
-            <w:ins w:id="69" w:author="Ibrahem Saed Ahmd" w:date="2026-01-06T16:19:00Z" w16du:dateUtc="2026-01-06T14:19:00Z">
+            <w:commentRangeStart w:id="131"/>
+            <w:del w:id="132" w:author="Yoel Strimling" w:date="2026-01-07T14:19:00Z" w16du:dateUtc="2026-01-07T12:19:00Z">
+              <w:r>
+                <w:rPr>
+                  <w:b/>
+                  <w:bCs/>
+                  <w:i/>
+                  <w:iCs/>
+                  <w:rPrChange w:id="133" w:author="Yoel Strimling" w:date="2026-01-07T14:18:00Z" w16du:dateUtc="2026-01-07T12:18:00Z">
+                    <w:rPr>
+                      <w:b/>
+                      <w:bCs/>
+                      <w:i/>
+                      <w:iCs/>
+                      <w:highlight w:val="yellow"/>
+                    </w:rPr>
+                  </w:rPrChange>
+                </w:rPr>
+                <w:delText xml:space="preserve">Verbosity </w:delText>
+              </w:r>
+            </w:del>
+            <w:ins w:id="134" w:author="Yoel Strimling" w:date="2026-01-07T14:19:00Z" w16du:dateUtc="2026-01-07T12:19:00Z">
               <w:r>
                 <w:rPr>
                   <w:b/>
@@ -9264,9 +9992,66 @@
                   <w:i/>
                   <w:iCs/>
                 </w:rPr>
-                <w:t xml:space="preserve">Verbosity setting (Info, Debug) to control output files </w:t>
+                <w:t>v</w:t>
               </w:r>
-              <w:proofErr w:type="spellStart"/>
+              <w:r>
+                <w:rPr>
+                  <w:b/>
+                  <w:bCs/>
+                  <w:i/>
+                  <w:iCs/>
+                  <w:rPrChange w:id="135" w:author="Yoel Strimling" w:date="2026-01-07T14:18:00Z" w16du:dateUtc="2026-01-07T12:18:00Z">
+                    <w:rPr>
+                      <w:b/>
+                      <w:bCs/>
+                      <w:i/>
+                      <w:iCs/>
+                      <w:highlight w:val="yellow"/>
+                    </w:rPr>
+                  </w:rPrChange>
+                </w:rPr>
+                <w:t xml:space="preserve">erbosity </w:t>
+              </w:r>
+            </w:ins>
+            <w:del w:id="136" w:author="Yoel Strimling" w:date="2026-01-07T14:18:00Z" w16du:dateUtc="2026-01-07T12:18:00Z">
+              <w:r>
+                <w:rPr>
+                  <w:b/>
+                  <w:bCs/>
+                  <w:i/>
+                  <w:iCs/>
+                  <w:rPrChange w:id="137" w:author="Yoel Strimling" w:date="2026-01-07T14:18:00Z" w16du:dateUtc="2026-01-07T12:18:00Z">
+                    <w:rPr>
+                      <w:b/>
+                      <w:bCs/>
+                      <w:i/>
+                      <w:iCs/>
+                      <w:highlight w:val="yellow"/>
+                    </w:rPr>
+                  </w:rPrChange>
+                </w:rPr>
+                <w:delText xml:space="preserve">setting </w:delText>
+              </w:r>
+            </w:del>
+            <w:r>
+              <w:rPr>
+                <w:b/>
+                <w:bCs/>
+                <w:i/>
+                <w:iCs/>
+                <w:rPrChange w:id="138" w:author="Yoel Strimling" w:date="2026-01-07T14:18:00Z" w16du:dateUtc="2026-01-07T12:18:00Z">
+                  <w:rPr>
+                    <w:b/>
+                    <w:bCs/>
+                    <w:i/>
+                    <w:iCs/>
+                    <w:highlight w:val="yellow"/>
+                  </w:rPr>
+                </w:rPrChange>
+              </w:rPr>
+              <w:t>(Info</w:t>
+            </w:r>
+            <w:ins w:id="139" w:author="Yoel Strimling" w:date="2026-01-07T14:18:00Z" w16du:dateUtc="2026-01-07T12:18:00Z">
               <w:r>
                 <w:rPr>
                   <w:b/>
@@ -9274,67 +10059,208 @@
                   <w:i/>
                   <w:iCs/>
                 </w:rPr>
-                <w:t>generation.</w:t>
+                <w:t>/</w:t>
               </w:r>
             </w:ins>
-          </w:p>
-          <w:p>
-            <w:pPr>
-              <w:pStyle w:val="BodyText"/>
-              <w:keepNext/>
-              <w:spacing w:before="200"/>
-              <w:ind w:left="0"/>
-              <w:rPr>
-                <w:i/>
-                <w:iCs/>
-              </w:rPr>
-            </w:pPr>
-            <w:r>
-              <w:rPr>
-                <w:i/>
-                <w:iCs/>
-              </w:rPr>
-              <w:t>These</w:t>
-            </w:r>
-            <w:proofErr w:type="spellEnd"/>
-            <w:r>
-              <w:rPr>
-                <w:i/>
-                <w:iCs/>
-              </w:rPr>
-              <w:t xml:space="preserve"> </w:t>
-            </w:r>
-            <w:r>
-              <w:rPr>
-                <w:i/>
-                <w:iCs/>
-              </w:rPr>
-              <w:t xml:space="preserve">files </w:t>
-            </w:r>
-            <w:r>
-              <w:rPr>
-                <w:i/>
-                <w:iCs/>
-              </w:rPr>
-              <w:t xml:space="preserve">are read by </w:t>
-            </w:r>
-            <w:proofErr w:type="spellStart"/>
+            <w:del w:id="140" w:author="Yoel Strimling" w:date="2026-01-07T14:18:00Z" w16du:dateUtc="2026-01-07T12:18:00Z">
+              <w:r>
+                <w:rPr>
+                  <w:b/>
+                  <w:bCs/>
+                  <w:i/>
+                  <w:iCs/>
+                  <w:rPrChange w:id="141" w:author="Yoel Strimling" w:date="2026-01-07T14:18:00Z" w16du:dateUtc="2026-01-07T12:18:00Z">
+                    <w:rPr>
+                      <w:b/>
+                      <w:bCs/>
+                      <w:i/>
+                      <w:iCs/>
+                      <w:highlight w:val="yellow"/>
+                    </w:rPr>
+                  </w:rPrChange>
+                </w:rPr>
+                <w:delText xml:space="preserve">, </w:delText>
+              </w:r>
+            </w:del>
             <w:r>
               <w:rPr>
                 <w:b/>
                 <w:bCs/>
                 <w:i/>
                 <w:iCs/>
-              </w:rPr>
-              <w:t>parseConfigFromFile</w:t>
-            </w:r>
-            <w:proofErr w:type="spellEnd"/>
+                <w:rPrChange w:id="142" w:author="Yoel Strimling" w:date="2026-01-07T14:18:00Z" w16du:dateUtc="2026-01-07T12:18:00Z">
+                  <w:rPr>
+                    <w:b/>
+                    <w:bCs/>
+                    <w:i/>
+                    <w:iCs/>
+                    <w:highlight w:val="yellow"/>
+                  </w:rPr>
+                </w:rPrChange>
+              </w:rPr>
+              <w:t xml:space="preserve">Debug) </w:t>
+            </w:r>
+            <w:del w:id="143" w:author="Yoel Strimling" w:date="2026-01-07T14:18:00Z" w16du:dateUtc="2026-01-07T12:18:00Z">
+              <w:r>
+                <w:rPr>
+                  <w:i/>
+                  <w:iCs/>
+                  <w:rPrChange w:id="144" w:author="Yoel Strimling" w:date="2026-01-07T14:18:00Z" w16du:dateUtc="2026-01-07T12:18:00Z">
+                    <w:rPr>
+                      <w:b/>
+                      <w:bCs/>
+                      <w:i/>
+                      <w:iCs/>
+                      <w:highlight w:val="yellow"/>
+                    </w:rPr>
+                  </w:rPrChange>
+                </w:rPr>
+                <w:delText xml:space="preserve">to </w:delText>
+              </w:r>
+            </w:del>
+            <w:ins w:id="145" w:author="Yoel Strimling" w:date="2026-01-07T14:18:00Z" w16du:dateUtc="2026-01-07T12:18:00Z">
+              <w:r>
+                <w:rPr>
+                  <w:i/>
+                  <w:iCs/>
+                </w:rPr>
+                <w:t>is used to</w:t>
+              </w:r>
+              <w:r>
+                <w:rPr>
+                  <w:i/>
+                  <w:iCs/>
+                  <w:rPrChange w:id="146" w:author="Yoel Strimling" w:date="2026-01-07T14:18:00Z" w16du:dateUtc="2026-01-07T12:18:00Z">
+                    <w:rPr>
+                      <w:b/>
+                      <w:bCs/>
+                      <w:i/>
+                      <w:iCs/>
+                      <w:highlight w:val="yellow"/>
+                    </w:rPr>
+                  </w:rPrChange>
+                </w:rPr>
+                <w:t xml:space="preserve"> </w:t>
+              </w:r>
+            </w:ins>
             <w:r>
               <w:rPr>
                 <w:i/>
                 <w:iCs/>
-              </w:rPr>
-              <w:t xml:space="preserve"> and copied into </w:t>
+                <w:rPrChange w:id="147" w:author="Yoel Strimling" w:date="2026-01-07T14:18:00Z" w16du:dateUtc="2026-01-07T12:18:00Z">
+                  <w:rPr>
+                    <w:b/>
+                    <w:bCs/>
+                    <w:i/>
+                    <w:iCs/>
+                    <w:highlight w:val="yellow"/>
+                  </w:rPr>
+                </w:rPrChange>
+              </w:rPr>
+              <w:t>control output file</w:t>
+            </w:r>
+            <w:del w:id="148" w:author="Yoel Strimling" w:date="2026-01-07T14:18:00Z" w16du:dateUtc="2026-01-07T12:18:00Z">
+              <w:r>
+                <w:rPr>
+                  <w:i/>
+                  <w:iCs/>
+                  <w:rPrChange w:id="149" w:author="Yoel Strimling" w:date="2026-01-07T14:18:00Z" w16du:dateUtc="2026-01-07T12:18:00Z">
+                    <w:rPr>
+                      <w:b/>
+                      <w:bCs/>
+                      <w:i/>
+                      <w:iCs/>
+                      <w:highlight w:val="yellow"/>
+                    </w:rPr>
+                  </w:rPrChange>
+                </w:rPr>
+                <w:delText>s</w:delText>
+              </w:r>
+            </w:del>
+            <w:r>
+              <w:rPr>
+                <w:i/>
+                <w:iCs/>
+                <w:rPrChange w:id="150" w:author="Yoel Strimling" w:date="2026-01-07T14:18:00Z" w16du:dateUtc="2026-01-07T12:18:00Z">
+                  <w:rPr>
+                    <w:b/>
+                    <w:bCs/>
+                    <w:i/>
+                    <w:iCs/>
+                    <w:highlight w:val="yellow"/>
+                  </w:rPr>
+                </w:rPrChange>
+              </w:rPr>
+              <w:t xml:space="preserve"> generation</w:t>
+            </w:r>
+            <w:ins w:id="151" w:author="Yoel Strimling" w:date="2026-01-07T14:19:00Z" w16du:dateUtc="2026-01-07T12:19:00Z">
+              <w:r>
+                <w:rPr>
+                  <w:i/>
+                  <w:iCs/>
+                </w:rPr>
+                <w:t xml:space="preserve">. </w:t>
+              </w:r>
+            </w:ins>
+            <w:del w:id="152" w:author="Yoel Strimling" w:date="2026-01-07T14:19:00Z" w16du:dateUtc="2026-01-07T12:19:00Z">
+              <w:r>
+                <w:rPr>
+                  <w:i/>
+                  <w:iCs/>
+                  <w:rPrChange w:id="153" w:author="Yoel Strimling" w:date="2026-01-07T14:18:00Z" w16du:dateUtc="2026-01-07T12:18:00Z">
+                    <w:rPr>
+                      <w:b/>
+                      <w:bCs/>
+                      <w:i/>
+                      <w:iCs/>
+                      <w:highlight w:val="yellow"/>
+                    </w:rPr>
+                  </w:rPrChange>
+                </w:rPr>
+                <w:delText>.</w:delText>
+              </w:r>
+            </w:del>
+            <w:r>
+              <w:rPr>
+                <w:i/>
+                <w:iCs/>
+                <w:rPrChange w:id="154" w:author="Yoel Strimling" w:date="2026-01-07T14:18:00Z" w16du:dateUtc="2026-01-07T12:18:00Z">
+                  <w:rPr>
+                    <w:i/>
+                    <w:iCs/>
+                    <w:highlight w:val="yellow"/>
+                  </w:rPr>
+                </w:rPrChange>
+              </w:rPr>
+              <w:t xml:space="preserve">These </w:t>
+            </w:r>
+            <w:r>
+              <w:rPr>
+                <w:i/>
+                <w:iCs/>
+                <w:rPrChange w:id="155" w:author="Yoel Strimling" w:date="2026-01-07T14:18:00Z" w16du:dateUtc="2026-01-07T12:18:00Z">
+                  <w:rPr>
+                    <w:i/>
+                    <w:iCs/>
+                    <w:highlight w:val="yellow"/>
+                  </w:rPr>
+                </w:rPrChange>
+              </w:rPr>
+              <w:t xml:space="preserve">files </w:t>
+            </w:r>
+            <w:r>
+              <w:rPr>
+                <w:i/>
+                <w:iCs/>
+                <w:rPrChange w:id="156" w:author="Yoel Strimling" w:date="2026-01-07T14:18:00Z" w16du:dateUtc="2026-01-07T12:18:00Z">
+                  <w:rPr>
+                    <w:i/>
+                    <w:iCs/>
+                    <w:highlight w:val="yellow"/>
+                  </w:rPr>
+                </w:rPrChange>
+              </w:rPr>
+              <w:t xml:space="preserve">are read by </w:t>
             </w:r>
             <w:proofErr w:type="spellStart"/>
             <w:r>
@@ -9343,30 +10269,148 @@
                 <w:bCs/>
                 <w:i/>
                 <w:iCs/>
-              </w:rPr>
-              <w:t>NetworkParameters</w:t>
+                <w:rPrChange w:id="157" w:author="Yoel Strimling" w:date="2026-01-07T14:18:00Z" w16du:dateUtc="2026-01-07T12:18:00Z">
+                  <w:rPr>
+                    <w:b/>
+                    <w:bCs/>
+                    <w:i/>
+                    <w:iCs/>
+                    <w:highlight w:val="yellow"/>
+                  </w:rPr>
+                </w:rPrChange>
+              </w:rPr>
+              <w:t>parseConfigFromFile</w:t>
             </w:r>
             <w:proofErr w:type="spellEnd"/>
             <w:r>
               <w:rPr>
                 <w:i/>
                 <w:iCs/>
-              </w:rPr>
-              <w:t xml:space="preserve"> (overriding </w:t>
-            </w:r>
+                <w:rPrChange w:id="158" w:author="Yoel Strimling" w:date="2026-01-07T14:18:00Z" w16du:dateUtc="2026-01-07T12:18:00Z">
+                  <w:rPr>
+                    <w:i/>
+                    <w:iCs/>
+                    <w:highlight w:val="yellow"/>
+                  </w:rPr>
+                </w:rPrChange>
+              </w:rPr>
+              <w:t xml:space="preserve"> and </w:t>
+            </w:r>
+            <w:ins w:id="159" w:author="Yoel Strimling" w:date="2026-01-07T14:18:00Z" w16du:dateUtc="2026-01-07T12:18:00Z">
+              <w:r>
+                <w:rPr>
+                  <w:i/>
+                  <w:iCs/>
+                </w:rPr>
+                <w:t xml:space="preserve">are </w:t>
+              </w:r>
+            </w:ins>
             <w:r>
               <w:rPr>
                 <w:i/>
                 <w:iCs/>
-              </w:rPr>
-              <w:t xml:space="preserve">the </w:t>
-            </w:r>
-            <w:r>
-              <w:rPr>
+                <w:rPrChange w:id="160" w:author="Yoel Strimling" w:date="2026-01-07T14:18:00Z" w16du:dateUtc="2026-01-07T12:18:00Z">
+                  <w:rPr>
+                    <w:i/>
+                    <w:iCs/>
+                    <w:highlight w:val="yellow"/>
+                  </w:rPr>
+                </w:rPrChange>
+              </w:rPr>
+              <w:t xml:space="preserve">copied into </w:t>
+            </w:r>
+            <w:proofErr w:type="spellStart"/>
+            <w:r>
+              <w:rPr>
+                <w:b/>
+                <w:bCs/>
                 <w:i/>
                 <w:iCs/>
-              </w:rPr>
-              <w:t>XML values if present).</w:t>
+                <w:rPrChange w:id="161" w:author="Yoel Strimling" w:date="2026-01-07T14:19:00Z" w16du:dateUtc="2026-01-07T12:19:00Z">
+                  <w:rPr>
+                    <w:b/>
+                    <w:bCs/>
+                    <w:i/>
+                    <w:iCs/>
+                    <w:highlight w:val="yellow"/>
+                  </w:rPr>
+                </w:rPrChange>
+              </w:rPr>
+              <w:t>NetworkParameters</w:t>
+            </w:r>
+            <w:proofErr w:type="spellEnd"/>
+            <w:r>
+              <w:rPr>
+                <w:i/>
+                <w:iCs/>
+                <w:rPrChange w:id="162" w:author="Yoel Strimling" w:date="2026-01-07T14:18:00Z" w16du:dateUtc="2026-01-07T12:18:00Z">
+                  <w:rPr>
+                    <w:i/>
+                    <w:iCs/>
+                    <w:highlight w:val="yellow"/>
+                  </w:rPr>
+                </w:rPrChange>
+              </w:rPr>
+              <w:t xml:space="preserve"> (overriding </w:t>
+            </w:r>
+            <w:r>
+              <w:rPr>
+                <w:i/>
+                <w:iCs/>
+                <w:rPrChange w:id="163" w:author="Yoel Strimling" w:date="2026-01-07T14:18:00Z" w16du:dateUtc="2026-01-07T12:18:00Z">
+                  <w:rPr>
+                    <w:i/>
+                    <w:iCs/>
+                    <w:highlight w:val="yellow"/>
+                  </w:rPr>
+                </w:rPrChange>
+              </w:rPr>
+              <w:t xml:space="preserve">the </w:t>
+            </w:r>
+            <w:r>
+              <w:rPr>
+                <w:i/>
+                <w:iCs/>
+                <w:rPrChange w:id="164" w:author="Yoel Strimling" w:date="2026-01-07T14:18:00Z" w16du:dateUtc="2026-01-07T12:18:00Z">
+                  <w:rPr>
+                    <w:i/>
+                    <w:iCs/>
+                    <w:highlight w:val="yellow"/>
+                  </w:rPr>
+                </w:rPrChange>
+              </w:rPr>
+              <w:t>XML values</w:t>
+            </w:r>
+            <w:ins w:id="165" w:author="Yoel Strimling" w:date="2026-01-07T14:18:00Z" w16du:dateUtc="2026-01-07T12:18:00Z">
+              <w:r>
+                <w:rPr>
+                  <w:i/>
+                  <w:iCs/>
+                </w:rPr>
+                <w:t>,</w:t>
+              </w:r>
+            </w:ins>
+            <w:r>
+              <w:rPr>
+                <w:i/>
+                <w:iCs/>
+                <w:rPrChange w:id="166" w:author="Yoel Strimling" w:date="2026-01-07T14:18:00Z" w16du:dateUtc="2026-01-07T12:18:00Z">
+                  <w:rPr>
+                    <w:i/>
+                    <w:iCs/>
+                    <w:highlight w:val="yellow"/>
+                  </w:rPr>
+                </w:rPrChange>
+              </w:rPr>
+              <w:t xml:space="preserve"> if present).</w:t>
+            </w:r>
+            <w:commentRangeEnd w:id="131"/>
+            <w:r>
+              <w:rPr>
+                <w:rStyle w:val="CommentReference"/>
+                <w:rFonts w:ascii="Century Schoolbook" w:hAnsi="Century Schoolbook"/>
+              </w:rPr>
+              <w:commentReference w:id="131"/>
             </w:r>
           </w:p>
         </w:tc>
@@ -9375,10 +10419,17 @@
     <w:p>
       <w:pPr>
         <w:pStyle w:val="Heading2"/>
-      </w:pPr>
-      <w:bookmarkStart w:id="70" w:name="_Ref204517593"/>
-      <w:bookmarkStart w:id="71" w:name="_Toc214376393"/>
-      <w:r>
+        <w:pageBreakBefore/>
+        <w:pPrChange w:id="167" w:author="Yoel Strimling" w:date="2026-01-07T14:20:00Z" w16du:dateUtc="2026-01-07T12:20:00Z">
+          <w:pPr>
+            <w:pStyle w:val="Heading2"/>
+          </w:pPr>
+        </w:pPrChange>
+      </w:pPr>
+      <w:bookmarkStart w:id="168" w:name="_Ref204517593"/>
+      <w:bookmarkStart w:id="169" w:name="_Toc218686730"/>
+      <w:r>
+        <w:lastRenderedPageBreak/>
         <w:t xml:space="preserve">Step </w:t>
       </w:r>
       <w:r>
@@ -9410,8 +10461,8 @@
       <w:r>
         <w:t xml:space="preserve"> Tool</w:t>
       </w:r>
-      <w:bookmarkEnd w:id="70"/>
-      <w:bookmarkEnd w:id="71"/>
+      <w:bookmarkEnd w:id="168"/>
+      <w:bookmarkEnd w:id="169"/>
     </w:p>
     <w:p>
       <w:pPr>
@@ -9551,6 +10602,9 @@
         <w:instrText xml:space="preserve"> REF _Ref204527360 \r \h </w:instrText>
       </w:r>
       <w:r>
+        <w:instrText xml:space="preserve"> \* MERGEFORMAT </w:instrText>
+      </w:r>
+      <w:r>
         <w:fldChar w:fldCharType="separate"/>
       </w:r>
       <w:r>
@@ -9572,9 +10626,15 @@
     <w:p>
       <w:pPr>
         <w:pStyle w:val="Caption"/>
-      </w:pPr>
-      <w:bookmarkStart w:id="72" w:name="_Ref204526948"/>
-      <w:bookmarkStart w:id="73" w:name="_Toc214376399"/>
+        <w:keepNext/>
+        <w:pPrChange w:id="170" w:author="Yoel Strimling" w:date="2026-01-07T14:20:00Z" w16du:dateUtc="2026-01-07T12:20:00Z">
+          <w:pPr>
+            <w:pStyle w:val="Caption"/>
+          </w:pPr>
+        </w:pPrChange>
+      </w:pPr>
+      <w:bookmarkStart w:id="171" w:name="_Ref204526948"/>
+      <w:bookmarkStart w:id="172" w:name="_Toc218686736"/>
       <w:r>
         <w:t xml:space="preserve">Example </w:t>
       </w:r>
@@ -9604,7 +10664,7 @@
           <w:t>1</w:t>
         </w:r>
       </w:fldSimple>
-      <w:bookmarkEnd w:id="72"/>
+      <w:bookmarkEnd w:id="171"/>
       <w:r>
         <w:t xml:space="preserve">: </w:t>
       </w:r>
@@ -9616,7 +10676,7 @@
       <w:r>
         <w:t xml:space="preserve"> Progress Messages</w:t>
       </w:r>
-      <w:bookmarkEnd w:id="73"/>
+      <w:bookmarkEnd w:id="172"/>
     </w:p>
     <w:p>
       <w:pPr>
@@ -9624,7 +10684,6 @@
         <w:keepNext w:val="0"/>
       </w:pPr>
       <w:r>
-        <w:lastRenderedPageBreak/>
         <w:drawing>
           <wp:inline distT="0" distB="0" distL="0" distR="0" wp14:anchorId="31B99A47" wp14:editId="2EFB6237">
             <wp:extent cx="4680000" cy="2628000"/>
@@ -9643,7 +10702,7 @@
                     </pic:cNvPicPr>
                   </pic:nvPicPr>
                   <pic:blipFill rotWithShape="1">
-                    <a:blip r:embed="rId26">
+                    <a:blip r:embed="rId30">
                       <a:extLst>
                         <a:ext uri="{28A0092B-C50C-407E-A947-70E740481C1C}">
                           <a14:useLocalDpi xmlns:a14="http://schemas.microsoft.com/office/drawing/2010/main" val="0"/>
@@ -9684,9 +10743,10 @@
       <w:pPr>
         <w:pStyle w:val="Heading2"/>
       </w:pPr>
-      <w:bookmarkStart w:id="74" w:name="_Ref204517597"/>
-      <w:bookmarkStart w:id="75" w:name="_Toc214376394"/>
-      <w:r>
+      <w:bookmarkStart w:id="173" w:name="_Ref204517597"/>
+      <w:bookmarkStart w:id="174" w:name="_Toc218686731"/>
+      <w:r>
+        <w:lastRenderedPageBreak/>
         <w:t>Step</w:t>
       </w:r>
       <w:r>
@@ -9713,8 +10773,8 @@
       <w:r>
         <w:t xml:space="preserve"> Outputs</w:t>
       </w:r>
-      <w:bookmarkEnd w:id="74"/>
-      <w:bookmarkEnd w:id="75"/>
+      <w:bookmarkEnd w:id="173"/>
+      <w:bookmarkEnd w:id="174"/>
     </w:p>
     <w:p>
       <w:pPr>
@@ -10129,14 +11189,203 @@
     <w:p>
       <w:pPr>
         <w:pStyle w:val="Bullet2"/>
-      </w:pPr>
+        <w:rPr>
+          <w:rPrChange w:id="175" w:author="Yoel Strimling" w:date="2026-01-07T14:20:00Z" w16du:dateUtc="2026-01-07T12:20:00Z">
+            <w:rPr>
+              <w:highlight w:val="yellow"/>
+            </w:rPr>
+          </w:rPrChange>
+        </w:rPr>
+      </w:pPr>
+      <w:r>
+        <w:rPr>
+          <w:b/>
+          <w:bCs/>
+          <w:rPrChange w:id="176" w:author="Yoel Strimling" w:date="2026-01-07T14:20:00Z" w16du:dateUtc="2026-01-07T12:20:00Z">
+            <w:rPr>
+              <w:b/>
+              <w:bCs/>
+              <w:highlight w:val="yellow"/>
+            </w:rPr>
+          </w:rPrChange>
+        </w:rPr>
+        <w:t>Vin</w:t>
+      </w:r>
+      <w:r>
+        <w:rPr>
+          <w:b/>
+          <w:bCs/>
+          <w:rPrChange w:id="177" w:author="Yoel Strimling" w:date="2026-01-07T14:20:00Z" w16du:dateUtc="2026-01-07T12:20:00Z">
+            <w:rPr>
+              <w:b/>
+              <w:bCs/>
+              <w:highlight w:val="yellow"/>
+            </w:rPr>
+          </w:rPrChange>
+        </w:rPr>
+        <w:t>_</w:t>
+      </w:r>
+      <w:r>
+        <w:rPr>
+          <w:b/>
+          <w:bCs/>
+          <w:rPrChange w:id="178" w:author="Yoel Strimling" w:date="2026-01-07T14:20:00Z" w16du:dateUtc="2026-01-07T12:20:00Z">
+            <w:rPr>
+              <w:b/>
+              <w:bCs/>
+              <w:highlight w:val="yellow"/>
+            </w:rPr>
+          </w:rPrChange>
+        </w:rPr>
+        <w:t>&lt;x&gt;</w:t>
+      </w:r>
+      <w:r>
+        <w:rPr>
+          <w:b/>
+          <w:bCs/>
+          <w:rPrChange w:id="179" w:author="Yoel Strimling" w:date="2026-01-07T14:20:00Z" w16du:dateUtc="2026-01-07T12:20:00Z">
+            <w:rPr>
+              <w:b/>
+              <w:bCs/>
+              <w:highlight w:val="yellow"/>
+            </w:rPr>
+          </w:rPrChange>
+        </w:rPr>
+        <w:t>_</w:t>
+      </w:r>
+      <w:r>
+        <w:rPr>
+          <w:b/>
+          <w:bCs/>
+          <w:rPrChange w:id="180" w:author="Yoel Strimling" w:date="2026-01-07T14:20:00Z" w16du:dateUtc="2026-01-07T12:20:00Z">
+            <w:rPr>
+              <w:b/>
+              <w:bCs/>
+              <w:highlight w:val="yellow"/>
+            </w:rPr>
+          </w:rPrChange>
+        </w:rPr>
+        <w:t>&lt;y&gt;</w:t>
+      </w:r>
+      <w:r>
+        <w:rPr>
+          <w:b/>
+          <w:bCs/>
+          <w:rPrChange w:id="181" w:author="Yoel Strimling" w:date="2026-01-07T14:20:00Z" w16du:dateUtc="2026-01-07T12:20:00Z">
+            <w:rPr>
+              <w:b/>
+              <w:bCs/>
+              <w:highlight w:val="yellow"/>
+            </w:rPr>
+          </w:rPrChange>
+        </w:rPr>
+        <w:t>.txt</w:t>
+      </w:r>
+      <w:r>
+        <w:rPr>
+          <w:rPrChange w:id="182" w:author="Yoel Strimling" w:date="2026-01-07T14:20:00Z" w16du:dateUtc="2026-01-07T12:20:00Z">
+            <w:rPr>
+              <w:highlight w:val="yellow"/>
+            </w:rPr>
+          </w:rPrChange>
+        </w:rPr>
+        <w:t xml:space="preserve">: </w:t>
+      </w:r>
+      <w:r>
+        <w:rPr>
+          <w:rPrChange w:id="183" w:author="Yoel Strimling" w:date="2026-01-07T14:20:00Z" w16du:dateUtc="2026-01-07T12:20:00Z">
+            <w:rPr>
+              <w:highlight w:val="yellow"/>
+            </w:rPr>
+          </w:rPrChange>
+        </w:rPr>
+        <w:t xml:space="preserve">Neuron </w:t>
+      </w:r>
+      <w:r>
+        <w:rPr>
+          <w:rPrChange w:id="184" w:author="Yoel Strimling" w:date="2026-01-07T14:20:00Z" w16du:dateUtc="2026-01-07T12:20:00Z">
+            <w:rPr>
+              <w:highlight w:val="yellow"/>
+            </w:rPr>
+          </w:rPrChange>
+        </w:rPr>
+        <w:t>input values</w:t>
+      </w:r>
+      <w:r>
+        <w:rPr>
+          <w:rPrChange w:id="185" w:author="Yoel Strimling" w:date="2026-01-07T14:20:00Z" w16du:dateUtc="2026-01-07T12:20:00Z">
+            <w:rPr>
+              <w:highlight w:val="yellow"/>
+            </w:rPr>
+          </w:rPrChange>
+        </w:rPr>
+        <w:t xml:space="preserve"> (the output of </w:t>
+      </w:r>
+      <w:commentRangeStart w:id="186"/>
+      <w:r>
+        <w:rPr>
+          <w:rPrChange w:id="187" w:author="Yoel Strimling" w:date="2026-01-07T14:20:00Z" w16du:dateUtc="2026-01-07T12:20:00Z">
+            <w:rPr>
+              <w:highlight w:val="yellow"/>
+            </w:rPr>
+          </w:rPrChange>
+        </w:rPr>
+        <w:t>the e synapses</w:t>
+      </w:r>
+      <w:commentRangeEnd w:id="186"/>
+      <w:r>
+        <w:rPr>
+          <w:rStyle w:val="CommentReference"/>
+          <w:rFonts w:ascii="Century Schoolbook" w:hAnsi="Century Schoolbook"/>
+        </w:rPr>
+        <w:commentReference w:id="186"/>
+      </w:r>
+      <w:r>
+        <w:rPr>
+          <w:rPrChange w:id="188" w:author="Yoel Strimling" w:date="2026-01-07T14:20:00Z" w16du:dateUtc="2026-01-07T12:20:00Z">
+            <w:rPr>
+              <w:highlight w:val="yellow"/>
+            </w:rPr>
+          </w:rPrChange>
+        </w:rPr>
+        <w:t xml:space="preserve"> that go</w:t>
+      </w:r>
+      <w:del w:id="189" w:author="Yoel Strimling" w:date="2026-01-07T14:21:00Z" w16du:dateUtc="2026-01-07T12:21:00Z">
+        <w:r>
+          <w:rPr>
+            <w:rPrChange w:id="190" w:author="Yoel Strimling" w:date="2026-01-07T14:20:00Z" w16du:dateUtc="2026-01-07T12:20:00Z">
+              <w:rPr>
+                <w:highlight w:val="yellow"/>
+              </w:rPr>
+            </w:rPrChange>
+          </w:rPr>
+          <w:delText>es</w:delText>
+        </w:r>
+      </w:del>
+      <w:r>
+        <w:rPr>
+          <w:rPrChange w:id="191" w:author="Yoel Strimling" w:date="2026-01-07T14:20:00Z" w16du:dateUtc="2026-01-07T12:20:00Z">
+            <w:rPr>
+              <w:highlight w:val="yellow"/>
+            </w:rPr>
+          </w:rPrChange>
+        </w:rPr>
+        <w:t xml:space="preserve"> into the neuron)</w:t>
+      </w:r>
+    </w:p>
+    <w:p>
+      <w:pPr>
+        <w:pStyle w:val="Bullet2"/>
+      </w:pPr>
+      <w:proofErr w:type="spellStart"/>
       <w:r>
         <w:rPr>
           <w:b/>
           <w:bCs/>
         </w:rPr>
-        <w:t>Vin</w:t>
-      </w:r>
+        <w:t>Vns</w:t>
+      </w:r>
+      <w:proofErr w:type="spellEnd"/>
       <w:r>
         <w:rPr>
           <w:b/>
@@ -10201,40 +11450,20 @@
         <w:t>.txt</w:t>
       </w:r>
       <w:r>
-        <w:t xml:space="preserve">: </w:t>
-      </w:r>
-      <w:del w:id="76" w:author="Ibrahem Saed Ahmd" w:date="2026-01-06T16:23:00Z" w16du:dateUtc="2026-01-06T14:23:00Z">
-        <w:r>
-          <w:delText xml:space="preserve">Synapse </w:delText>
-        </w:r>
-      </w:del>
-      <w:ins w:id="77" w:author="Ibrahem Saed Ahmd" w:date="2026-01-06T16:23:00Z" w16du:dateUtc="2026-01-06T14:23:00Z">
-        <w:r>
-          <w:t xml:space="preserve">Neuron </w:t>
-        </w:r>
-      </w:ins>
-      <w:r>
-        <w:t>input values</w:t>
-      </w:r>
-      <w:ins w:id="78" w:author="Ibrahem Saed Ahmd" w:date="2026-01-06T16:24:00Z" w16du:dateUtc="2026-01-06T14:24:00Z">
-        <w:r>
-          <w:t xml:space="preserve"> (the output of the e synapses that goes into the neuron)</w:t>
-        </w:r>
-      </w:ins>
+        <w:t>: Neural state potentials</w:t>
+      </w:r>
     </w:p>
     <w:p>
       <w:pPr>
         <w:pStyle w:val="Bullet2"/>
       </w:pPr>
-      <w:proofErr w:type="spellStart"/>
       <w:r>
         <w:rPr>
           <w:b/>
           <w:bCs/>
         </w:rPr>
-        <w:t>Vns</w:t>
-      </w:r>
-      <w:proofErr w:type="spellEnd"/>
+        <w:t>Spikes</w:t>
+      </w:r>
       <w:r>
         <w:rPr>
           <w:b/>
@@ -10299,84 +11528,6 @@
         <w:t>.txt</w:t>
       </w:r>
       <w:r>
-        <w:t>: Neural state potentials</w:t>
-      </w:r>
-    </w:p>
-    <w:p>
-      <w:pPr>
-        <w:pStyle w:val="Bullet2"/>
-      </w:pPr>
-      <w:r>
-        <w:rPr>
-          <w:b/>
-          <w:bCs/>
-        </w:rPr>
-        <w:t>Spikes</w:t>
-      </w:r>
-      <w:r>
-        <w:rPr>
-          <w:b/>
-          <w:bCs/>
-        </w:rPr>
-        <w:t>_</w:t>
-      </w:r>
-      <w:r>
-        <w:rPr>
-          <w:b/>
-          <w:bCs/>
-        </w:rPr>
-        <w:t>&lt;</w:t>
-      </w:r>
-      <w:r>
-        <w:rPr>
-          <w:b/>
-          <w:bCs/>
-        </w:rPr>
-        <w:t>x</w:t>
-      </w:r>
-      <w:r>
-        <w:rPr>
-          <w:b/>
-          <w:bCs/>
-        </w:rPr>
-        <w:t>&gt;</w:t>
-      </w:r>
-      <w:r>
-        <w:rPr>
-          <w:b/>
-          <w:bCs/>
-        </w:rPr>
-        <w:t>_</w:t>
-      </w:r>
-      <w:r>
-        <w:rPr>
-          <w:b/>
-          <w:bCs/>
-        </w:rPr>
-        <w:t>&lt;</w:t>
-      </w:r>
-      <w:r>
-        <w:rPr>
-          <w:b/>
-          <w:bCs/>
-        </w:rPr>
-        <w:t>y</w:t>
-      </w:r>
-      <w:r>
-        <w:rPr>
-          <w:b/>
-          <w:bCs/>
-        </w:rPr>
-        <w:t>&gt;</w:t>
-      </w:r>
-      <w:r>
-        <w:rPr>
-          <w:b/>
-          <w:bCs/>
-        </w:rPr>
-        <w:t>.txt</w:t>
-      </w:r>
-      <w:r>
         <w:t>: Output spikes</w:t>
       </w:r>
     </w:p>
@@ -10467,7 +11618,6 @@
         <w:keepNext/>
       </w:pPr>
       <w:r>
-        <w:lastRenderedPageBreak/>
         <w:t>For example:</w:t>
       </w:r>
     </w:p>
@@ -10544,14 +11694,14 @@
       <w:pPr>
         <w:pStyle w:val="Heading1"/>
       </w:pPr>
-      <w:bookmarkStart w:id="79" w:name="_Ref204527360"/>
-      <w:bookmarkStart w:id="80" w:name="_Toc214376395"/>
+      <w:bookmarkStart w:id="192" w:name="_Ref204527360"/>
+      <w:bookmarkStart w:id="193" w:name="_Toc218686732"/>
       <w:r>
         <w:lastRenderedPageBreak/>
         <w:t>Error Handling</w:t>
       </w:r>
-      <w:bookmarkEnd w:id="79"/>
-      <w:bookmarkEnd w:id="80"/>
+      <w:bookmarkEnd w:id="192"/>
+      <w:bookmarkEnd w:id="193"/>
     </w:p>
     <w:tbl>
       <w:tblPr>
@@ -10710,11 +11860,11 @@
       <w:pPr>
         <w:pStyle w:val="Heading2"/>
       </w:pPr>
-      <w:bookmarkStart w:id="81" w:name="_Toc214376396"/>
+      <w:bookmarkStart w:id="194" w:name="_Toc218686733"/>
       <w:r>
         <w:t>Error Message Formats</w:t>
       </w:r>
-      <w:bookmarkEnd w:id="81"/>
+      <w:bookmarkEnd w:id="194"/>
     </w:p>
     <w:p>
       <w:pPr>
@@ -10771,13 +11921,13 @@
       <w:pPr>
         <w:pStyle w:val="Heading2"/>
       </w:pPr>
-      <w:bookmarkStart w:id="82" w:name="_Ref205977406"/>
-      <w:bookmarkStart w:id="83" w:name="_Toc214376397"/>
+      <w:bookmarkStart w:id="195" w:name="_Ref205977406"/>
+      <w:bookmarkStart w:id="196" w:name="_Toc218686734"/>
       <w:r>
         <w:t>Possible Return Codes</w:t>
       </w:r>
-      <w:bookmarkEnd w:id="82"/>
-      <w:bookmarkEnd w:id="83"/>
+      <w:bookmarkEnd w:id="195"/>
+      <w:bookmarkEnd w:id="196"/>
     </w:p>
     <w:p>
       <w:pPr>
@@ -10851,8 +12001,13 @@
         <w:t>For the full list, s</w:t>
       </w:r>
       <w:r>
-        <w:t>ee TinyXML2's</w:t>
-      </w:r>
+        <w:t xml:space="preserve">ee </w:t>
+      </w:r>
+      <w:proofErr w:type="spellStart"/>
+      <w:r>
+        <w:t>TinyXML2's</w:t>
+      </w:r>
+      <w:proofErr w:type="spellEnd"/>
       <w:r>
         <w:t xml:space="preserve"> </w:t>
       </w:r>
@@ -10924,12 +12079,12 @@
       <w:pPr>
         <w:pStyle w:val="Heading1"/>
       </w:pPr>
-      <w:bookmarkStart w:id="84" w:name="_Toc214376398"/>
+      <w:bookmarkStart w:id="197" w:name="_Toc218686735"/>
       <w:r>
         <w:lastRenderedPageBreak/>
         <w:t>References</w:t>
       </w:r>
-      <w:bookmarkEnd w:id="84"/>
+      <w:bookmarkEnd w:id="197"/>
     </w:p>
     <w:p>
       <w:pPr>
@@ -11026,6 +12181,86 @@
     </w:sectPr>
   </w:body>
 </w:document>
+</file>
+
+<file path=word/comments.xml><?xml version="1.0" encoding="utf-8"?>
+<w:comments xmlns:wpc="http://schemas.microsoft.com/office/word/2010/wordprocessingCanvas" xmlns:cx="http://schemas.microsoft.com/office/drawing/2014/chartex" xmlns:cx1="http://schemas.microsoft.com/office/drawing/2015/9/8/chartex" xmlns:cx2="http://schemas.microsoft.com/office/drawing/2015/10/21/chartex" xmlns:cx3="http://schemas.microsoft.com/office/drawing/2016/5/9/chartex" xmlns:cx4="http://schemas.microsoft.com/office/drawing/2016/5/10/chartex" xmlns:cx5="http://schemas.microsoft.com/office/drawing/2016/5/11/chartex" xmlns:cx6="http://schemas.microsoft.com/office/drawing/2016/5/12/chartex" xmlns:cx7="http://schemas.microsoft.com/office/drawing/2016/5/13/chartex" xmlns:cx8="http://schemas.microsoft.com/office/drawing/2016/5/14/chartex" xmlns:mc="http://schemas.openxmlformats.org/markup-compatibility/2006" xmlns:aink="http://schemas.microsoft.com/office/drawing/2016/ink" xmlns:am3d="http://schemas.microsoft.com/office/drawing/2017/model3d" xmlns:o="urn:schemas-microsoft-com:office:office" xmlns:oel="http://schemas.microsoft.com/office/2019/extlst" xmlns:r="http://schemas.openxmlformats.org/officeDocument/2006/relationships" xmlns:m="http://schemas.openxmlformats.org/officeDocument/2006/math" xmlns:v="urn:schemas-microsoft-com:vml" xmlns:wp14="http://schemas.microsoft.com/office/word/2010/wordprocessingDrawing" xmlns:wp="http://schemas.openxmlformats.org/drawingml/2006/wordprocessingDrawing" xmlns:w10="urn:schemas-microsoft-com:office:word" xmlns:w="http://schemas.openxmlformats.org/wordprocessingml/2006/main" xmlns:w14="http://schemas.microsoft.com/office/word/2010/wordml" xmlns:w15="http://schemas.microsoft.com/office/word/2012/wordml" xmlns:w16cex="http://schemas.microsoft.com/office/word/2018/wordml/cex" xmlns:w16cid="http://schemas.microsoft.com/office/word/2016/wordml/cid" xmlns:w16="http://schemas.microsoft.com/office/word/2018/wordml" xmlns:w16du="http://schemas.microsoft.com/office/word/2023/wordml/word16du" xmlns:w16sdtdh="http://schemas.microsoft.com/office/word/2020/wordml/sdtdatahash" xmlns:w16sdtfl="http://schemas.microsoft.com/office/word/2024/wordml/sdtformatlock" xmlns:w16se="http://schemas.microsoft.com/office/word/2015/wordml/symex" xmlns:wpg="http://schemas.microsoft.com/office/word/2010/wordprocessingGroup" xmlns:wpi="http://schemas.microsoft.com/office/word/2010/wordprocessingInk" xmlns:wne="http://schemas.microsoft.com/office/word/2006/wordml" xmlns:wps="http://schemas.microsoft.com/office/word/2010/wordprocessingShape" mc:Ignorable="w14 w15 w16se w16cid w16 w16cex w16sdtdh w16sdtfl w16du wp14">
+  <w:comment w:id="68" w:author="Yoel Strimling" w:date="2026-01-07T14:17:00Z" w:initials="YS">
+    <w:p>
+      <w:pPr>
+        <w:pStyle w:val="CommentText"/>
+        <w:ind w:left="0"/>
+      </w:pPr>
+      <w:r>
+        <w:rPr>
+          <w:rStyle w:val="CommentReference"/>
+        </w:rPr>
+        <w:annotationRef/>
+      </w:r>
+      <w:r>
+        <w:t>Needs approval when done</w:t>
+      </w:r>
+    </w:p>
+  </w:comment>
+  <w:comment w:id="131" w:author="Yoel Strimling" w:date="2026-01-07T14:20:00Z" w:initials="YS">
+    <w:p>
+      <w:pPr>
+        <w:pStyle w:val="CommentText"/>
+        <w:ind w:left="0"/>
+      </w:pPr>
+      <w:r>
+        <w:rPr>
+          <w:rStyle w:val="CommentReference"/>
+        </w:rPr>
+        <w:annotationRef/>
+      </w:r>
+      <w:r>
+        <w:t>Is this correct? I would think that this setting would control the verbosity of the output files: less for info, more for debug.</w:t>
+      </w:r>
+    </w:p>
+  </w:comment>
+  <w:comment w:id="186" w:author="Yoel Strimling" w:date="2026-01-07T14:21:00Z" w:initials="YS">
+    <w:p>
+      <w:pPr>
+        <w:pStyle w:val="CommentText"/>
+        <w:ind w:left="0"/>
+      </w:pPr>
+      <w:r>
+        <w:rPr>
+          <w:rStyle w:val="CommentReference"/>
+        </w:rPr>
+        <w:annotationRef/>
+      </w:r>
+      <w:r>
+        <w:t>What are “e synapses”? Is this a mistake?</w:t>
+      </w:r>
+    </w:p>
+  </w:comment>
+</w:comments>
+</file>
+
+<file path=word/commentsExtended.xml><?xml version="1.0" encoding="utf-8"?>
+<w15:commentsEx xmlns:wpc="http://schemas.microsoft.com/office/word/2010/wordprocessingCanvas" xmlns:cx="http://schemas.microsoft.com/office/drawing/2014/chartex" xmlns:cx1="http://schemas.microsoft.com/office/drawing/2015/9/8/chartex" xmlns:cx2="http://schemas.microsoft.com/office/drawing/2015/10/21/chartex" xmlns:cx3="http://schemas.microsoft.com/office/drawing/2016/5/9/chartex" xmlns:cx4="http://schemas.microsoft.com/office/drawing/2016/5/10/chartex" xmlns:cx5="http://schemas.microsoft.com/office/drawing/2016/5/11/chartex" xmlns:cx6="http://schemas.microsoft.com/office/drawing/2016/5/12/chartex" xmlns:cx7="http://schemas.microsoft.com/office/drawing/2016/5/13/chartex" xmlns:cx8="http://schemas.microsoft.com/office/drawing/2016/5/14/chartex" xmlns:mc="http://schemas.openxmlformats.org/markup-compatibility/2006" xmlns:aink="http://schemas.microsoft.com/office/drawing/2016/ink" xmlns:am3d="http://schemas.microsoft.com/office/drawing/2017/model3d" xmlns:o="urn:schemas-microsoft-com:office:office" xmlns:oel="http://schemas.microsoft.com/office/2019/extlst" xmlns:r="http://schemas.openxmlformats.org/officeDocument/2006/relationships" xmlns:m="http://schemas.openxmlformats.org/officeDocument/2006/math" xmlns:v="urn:schemas-microsoft-com:vml" xmlns:wp14="http://schemas.microsoft.com/office/word/2010/wordprocessingDrawing" xmlns:wp="http://schemas.openxmlformats.org/drawingml/2006/wordprocessingDrawing" xmlns:w10="urn:schemas-microsoft-com:office:word" xmlns:w="http://schemas.openxmlformats.org/wordprocessingml/2006/main" xmlns:w14="http://schemas.microsoft.com/office/word/2010/wordml" xmlns:w15="http://schemas.microsoft.com/office/word/2012/wordml" xmlns:w16cex="http://schemas.microsoft.com/office/word/2018/wordml/cex" xmlns:w16cid="http://schemas.microsoft.com/office/word/2016/wordml/cid" xmlns:w16="http://schemas.microsoft.com/office/word/2018/wordml" xmlns:w16du="http://schemas.microsoft.com/office/word/2023/wordml/word16du" xmlns:w16sdtdh="http://schemas.microsoft.com/office/word/2020/wordml/sdtdatahash" xmlns:w16sdtfl="http://schemas.microsoft.com/office/word/2024/wordml/sdtformatlock" xmlns:w16se="http://schemas.microsoft.com/office/word/2015/wordml/symex" xmlns:wpg="http://schemas.microsoft.com/office/word/2010/wordprocessingGroup" xmlns:wpi="http://schemas.microsoft.com/office/word/2010/wordprocessingInk" xmlns:wne="http://schemas.microsoft.com/office/word/2006/wordml" xmlns:wps="http://schemas.microsoft.com/office/word/2010/wordprocessingShape" mc:Ignorable="w14 w15 w16se w16cid w16 w16cex w16sdtdh w16sdtfl w16du wp14">
+  <w15:commentEx w15:paraId="0EB1A069" w15:done="0"/>
+  <w15:commentEx w15:paraId="1C5B0F6C" w15:done="0"/>
+  <w15:commentEx w15:paraId="2A08577A" w15:done="0"/>
+</w15:commentsEx>
+</file>
+
+<file path=word/commentsExtensible.xml><?xml version="1.0" encoding="utf-8"?>
+<w16cex:commentsExtensible xmlns:wpc="http://schemas.microsoft.com/office/word/2010/wordprocessingCanvas" xmlns:cx="http://schemas.microsoft.com/office/drawing/2014/chartex" xmlns:cx1="http://schemas.microsoft.com/office/drawing/2015/9/8/chartex" xmlns:cx2="http://schemas.microsoft.com/office/drawing/2015/10/21/chartex" xmlns:cx3="http://schemas.microsoft.com/office/drawing/2016/5/9/chartex" xmlns:cx4="http://schemas.microsoft.com/office/drawing/2016/5/10/chartex" xmlns:cx5="http://schemas.microsoft.com/office/drawing/2016/5/11/chartex" xmlns:cx6="http://schemas.microsoft.com/office/drawing/2016/5/12/chartex" xmlns:cx7="http://schemas.microsoft.com/office/drawing/2016/5/13/chartex" xmlns:cx8="http://schemas.microsoft.com/office/drawing/2016/5/14/chartex" xmlns:cr="http://schemas.microsoft.com/office/comments/2020/reactions" xmlns:mc="http://schemas.openxmlformats.org/markup-compatibility/2006" xmlns:aink="http://schemas.microsoft.com/office/drawing/2016/ink" xmlns:am3d="http://schemas.microsoft.com/office/drawing/2017/model3d" xmlns:o="urn:schemas-microsoft-com:office:office" xmlns:oel="http://schemas.microsoft.com/office/2019/extlst" xmlns:r="http://schemas.openxmlformats.org/officeDocument/2006/relationships" xmlns:m="http://schemas.openxmlformats.org/officeDocument/2006/math" xmlns:v="urn:schemas-microsoft-com:vml" xmlns:wp14="http://schemas.microsoft.com/office/word/2010/wordprocessingDrawing" xmlns:wp="http://schemas.openxmlformats.org/drawingml/2006/wordprocessingDrawing" xmlns:w10="urn:schemas-microsoft-com:office:word" xmlns:w="http://schemas.openxmlformats.org/wordprocessingml/2006/main" xmlns:w14="http://schemas.microsoft.com/office/word/2010/wordml" xmlns:w15="http://schemas.microsoft.com/office/word/2012/wordml" xmlns:w16cex="http://schemas.microsoft.com/office/word/2018/wordml/cex" xmlns:w16cid="http://schemas.microsoft.com/office/word/2016/wordml/cid" xmlns:w16="http://schemas.microsoft.com/office/word/2018/wordml" xmlns:w16du="http://schemas.microsoft.com/office/word/2023/wordml/word16du" xmlns:w16sdtdh="http://schemas.microsoft.com/office/word/2020/wordml/sdtdatahash" xmlns:w16sdtfl="http://schemas.microsoft.com/office/word/2024/wordml/sdtformatlock" xmlns:w16se="http://schemas.microsoft.com/office/word/2015/wordml/symex" xmlns:wpg="http://schemas.microsoft.com/office/word/2010/wordprocessingGroup" xmlns:wpi="http://schemas.microsoft.com/office/word/2010/wordprocessingInk" xmlns:wne="http://schemas.microsoft.com/office/word/2006/wordml" xmlns:wps="http://schemas.microsoft.com/office/word/2010/wordprocessingShape" mc:Ignorable="w14 w15 w16se w16cid w16 w16cex w16sdtdh w16sdtfl cr w16du wp14">
+  <w16cex:commentExtensible w16cex:durableId="75155814" w16cex:dateUtc="2026-01-07T12:17:00Z"/>
+  <w16cex:commentExtensible w16cex:durableId="4313F5D0" w16cex:dateUtc="2026-01-07T12:20:00Z"/>
+  <w16cex:commentExtensible w16cex:durableId="0D7D6584" w16cex:dateUtc="2026-01-07T12:21:00Z"/>
+</w16cex:commentsExtensible>
+</file>
+
+<file path=word/commentsIds.xml><?xml version="1.0" encoding="utf-8"?>
+<w16cid:commentsIds xmlns:wpc="http://schemas.microsoft.com/office/word/2010/wordprocessingCanvas" xmlns:cx="http://schemas.microsoft.com/office/drawing/2014/chartex" xmlns:cx1="http://schemas.microsoft.com/office/drawing/2015/9/8/chartex" xmlns:cx2="http://schemas.microsoft.com/office/drawing/2015/10/21/chartex" xmlns:cx3="http://schemas.microsoft.com/office/drawing/2016/5/9/chartex" xmlns:cx4="http://schemas.microsoft.com/office/drawing/2016/5/10/chartex" xmlns:cx5="http://schemas.microsoft.com/office/drawing/2016/5/11/chartex" xmlns:cx6="http://schemas.microsoft.com/office/drawing/2016/5/12/chartex" xmlns:cx7="http://schemas.microsoft.com/office/drawing/2016/5/13/chartex" xmlns:cx8="http://schemas.microsoft.com/office/drawing/2016/5/14/chartex" xmlns:mc="http://schemas.openxmlformats.org/markup-compatibility/2006" xmlns:aink="http://schemas.microsoft.com/office/drawing/2016/ink" xmlns:am3d="http://schemas.microsoft.com/office/drawing/2017/model3d" xmlns:o="urn:schemas-microsoft-com:office:office" xmlns:oel="http://schemas.microsoft.com/office/2019/extlst" xmlns:r="http://schemas.openxmlformats.org/officeDocument/2006/relationships" xmlns:m="http://schemas.openxmlformats.org/officeDocument/2006/math" xmlns:v="urn:schemas-microsoft-com:vml" xmlns:wp14="http://schemas.microsoft.com/office/word/2010/wordprocessingDrawing" xmlns:wp="http://schemas.openxmlformats.org/drawingml/2006/wordprocessingDrawing" xmlns:w10="urn:schemas-microsoft-com:office:word" xmlns:w="http://schemas.openxmlformats.org/wordprocessingml/2006/main" xmlns:w14="http://schemas.microsoft.com/office/word/2010/wordml" xmlns:w15="http://schemas.microsoft.com/office/word/2012/wordml" xmlns:w16cex="http://schemas.microsoft.com/office/word/2018/wordml/cex" xmlns:w16cid="http://schemas.microsoft.com/office/word/2016/wordml/cid" xmlns:w16="http://schemas.microsoft.com/office/word/2018/wordml" xmlns:w16du="http://schemas.microsoft.com/office/word/2023/wordml/word16du" xmlns:w16sdtdh="http://schemas.microsoft.com/office/word/2020/wordml/sdtdatahash" xmlns:w16sdtfl="http://schemas.microsoft.com/office/word/2024/wordml/sdtformatlock" xmlns:w16se="http://schemas.microsoft.com/office/word/2015/wordml/symex" xmlns:wpg="http://schemas.microsoft.com/office/word/2010/wordprocessingGroup" xmlns:wpi="http://schemas.microsoft.com/office/word/2010/wordprocessingInk" xmlns:wne="http://schemas.microsoft.com/office/word/2006/wordml" xmlns:wps="http://schemas.microsoft.com/office/word/2010/wordprocessingShape" mc:Ignorable="w14 w15 w16se w16cid w16 w16cex w16sdtdh w16sdtfl w16du wp14">
+  <w16cid:commentId w16cid:paraId="0EB1A069" w16cid:durableId="75155814"/>
+  <w16cid:commentId w16cid:paraId="1C5B0F6C" w16cid:durableId="4313F5D0"/>
+  <w16cid:commentId w16cid:paraId="2A08577A" w16cid:durableId="0D7D6584"/>
+</w16cid:commentsIds>
 </file>
 
 <file path=word/endnotes.xml><?xml version="1.0" encoding="utf-8"?>
@@ -11104,6 +12339,14 @@
       </w:rPr>
       <w:t xml:space="preserve">Copyright © </w:t>
     </w:r>
+    <w:ins w:id="0" w:author="Yoel Strimling" w:date="2026-01-07T14:17:00Z" w16du:dateUtc="2026-01-07T12:17:00Z">
+      <w:r>
+        <w:rPr>
+          <w:rFonts w:cs="Arial"/>
+        </w:rPr>
+        <w:t>2025-</w:t>
+      </w:r>
+    </w:ins>
     <w:r>
       <w:rPr>
         <w:rFonts w:cs="Arial"/>
@@ -11184,7 +12427,7 @@
       </w:sdtPr>
       <w:sdtContent>
         <w:r>
-          <w:t>Rev. 1.3</w:t>
+          <w:t>Rev. 1.4</w:t>
         </w:r>
       </w:sdtContent>
     </w:sdt>
@@ -11414,7 +12657,7 @@
       </w:sdtPr>
       <w:sdtContent>
         <w:r>
-          <w:t>Rev. 1.3</w:t>
+          <w:t>Rev. 1.4</w:t>
         </w:r>
       </w:sdtContent>
     </w:sdt>
@@ -11427,6 +12670,14 @@
       </w:rPr>
       <w:t xml:space="preserve">Copyright © </w:t>
     </w:r>
+    <w:ins w:id="75" w:author="Yoel Strimling" w:date="2026-01-07T14:17:00Z" w16du:dateUtc="2026-01-07T12:17:00Z">
+      <w:r>
+        <w:rPr>
+          <w:rFonts w:cs="Arial"/>
+        </w:rPr>
+        <w:t>2025-</w:t>
+      </w:r>
+    </w:ins>
     <w:r>
       <w:rPr>
         <w:rFonts w:cs="Arial"/>
@@ -12200,36 +13451,36 @@
       </w:rPr>
       <w:tab/>
     </w:r>
-    <w:bookmarkStart w:id="25" w:name="_Toc85124512"/>
-    <w:bookmarkStart w:id="26" w:name="_Toc88293874"/>
-    <w:bookmarkStart w:id="27" w:name="_Toc88294524"/>
-    <w:bookmarkStart w:id="28" w:name="_Toc88294859"/>
-    <w:bookmarkStart w:id="29" w:name="_Toc88300047"/>
-    <w:bookmarkStart w:id="30" w:name="_Toc88302280"/>
-    <w:bookmarkStart w:id="31" w:name="_Toc92440497"/>
-    <w:bookmarkStart w:id="32" w:name="_Toc103329034"/>
-    <w:bookmarkStart w:id="33" w:name="_Toc103329089"/>
-    <w:bookmarkStart w:id="34" w:name="_Toc104537976"/>
-    <w:bookmarkStart w:id="35" w:name="_Toc104538099"/>
-    <w:bookmarkStart w:id="36" w:name="_Toc104618400"/>
-    <w:bookmarkStart w:id="37" w:name="_Toc104889206"/>
-    <w:bookmarkStart w:id="38" w:name="_Toc104890186"/>
-    <w:bookmarkStart w:id="39" w:name="_Toc104890210"/>
-    <w:bookmarkEnd w:id="25"/>
-    <w:bookmarkEnd w:id="26"/>
-    <w:bookmarkEnd w:id="27"/>
-    <w:bookmarkEnd w:id="28"/>
-    <w:bookmarkEnd w:id="29"/>
-    <w:bookmarkEnd w:id="30"/>
-    <w:bookmarkEnd w:id="31"/>
-    <w:bookmarkEnd w:id="32"/>
-    <w:bookmarkEnd w:id="33"/>
-    <w:bookmarkEnd w:id="34"/>
-    <w:bookmarkEnd w:id="35"/>
-    <w:bookmarkEnd w:id="36"/>
-    <w:bookmarkEnd w:id="37"/>
-    <w:bookmarkEnd w:id="38"/>
-    <w:bookmarkEnd w:id="39"/>
+    <w:bookmarkStart w:id="84" w:name="_Toc85124512"/>
+    <w:bookmarkStart w:id="85" w:name="_Toc88293874"/>
+    <w:bookmarkStart w:id="86" w:name="_Toc88294524"/>
+    <w:bookmarkStart w:id="87" w:name="_Toc88294859"/>
+    <w:bookmarkStart w:id="88" w:name="_Toc88300047"/>
+    <w:bookmarkStart w:id="89" w:name="_Toc88302280"/>
+    <w:bookmarkStart w:id="90" w:name="_Toc92440497"/>
+    <w:bookmarkStart w:id="91" w:name="_Toc103329034"/>
+    <w:bookmarkStart w:id="92" w:name="_Toc103329089"/>
+    <w:bookmarkStart w:id="93" w:name="_Toc104537976"/>
+    <w:bookmarkStart w:id="94" w:name="_Toc104538099"/>
+    <w:bookmarkStart w:id="95" w:name="_Toc104618400"/>
+    <w:bookmarkStart w:id="96" w:name="_Toc104889206"/>
+    <w:bookmarkStart w:id="97" w:name="_Toc104890186"/>
+    <w:bookmarkStart w:id="98" w:name="_Toc104890210"/>
+    <w:bookmarkEnd w:id="84"/>
+    <w:bookmarkEnd w:id="85"/>
+    <w:bookmarkEnd w:id="86"/>
+    <w:bookmarkEnd w:id="87"/>
+    <w:bookmarkEnd w:id="88"/>
+    <w:bookmarkEnd w:id="89"/>
+    <w:bookmarkEnd w:id="90"/>
+    <w:bookmarkEnd w:id="91"/>
+    <w:bookmarkEnd w:id="92"/>
+    <w:bookmarkEnd w:id="93"/>
+    <w:bookmarkEnd w:id="94"/>
+    <w:bookmarkEnd w:id="95"/>
+    <w:bookmarkEnd w:id="96"/>
+    <w:bookmarkEnd w:id="97"/>
+    <w:bookmarkEnd w:id="98"/>
     <w:sdt>
       <w:sdtPr>
         <w:rPr>
@@ -18850,8 +20101,8 @@
 
 <file path=word/people.xml><?xml version="1.0" encoding="utf-8"?>
 <w15:people xmlns:wpc="http://schemas.microsoft.com/office/word/2010/wordprocessingCanvas" xmlns:cx="http://schemas.microsoft.com/office/drawing/2014/chartex" xmlns:cx1="http://schemas.microsoft.com/office/drawing/2015/9/8/chartex" xmlns:cx2="http://schemas.microsoft.com/office/drawing/2015/10/21/chartex" xmlns:cx3="http://schemas.microsoft.com/office/drawing/2016/5/9/chartex" xmlns:cx4="http://schemas.microsoft.com/office/drawing/2016/5/10/chartex" xmlns:cx5="http://schemas.microsoft.com/office/drawing/2016/5/11/chartex" xmlns:cx6="http://schemas.microsoft.com/office/drawing/2016/5/12/chartex" xmlns:cx7="http://schemas.microsoft.com/office/drawing/2016/5/13/chartex" xmlns:cx8="http://schemas.microsoft.com/office/drawing/2016/5/14/chartex" xmlns:mc="http://schemas.openxmlformats.org/markup-compatibility/2006" xmlns:aink="http://schemas.microsoft.com/office/drawing/2016/ink" xmlns:am3d="http://schemas.microsoft.com/office/drawing/2017/model3d" xmlns:o="urn:schemas-microsoft-com:office:office" xmlns:oel="http://schemas.microsoft.com/office/2019/extlst" xmlns:r="http://schemas.openxmlformats.org/officeDocument/2006/relationships" xmlns:m="http://schemas.openxmlformats.org/officeDocument/2006/math" xmlns:v="urn:schemas-microsoft-com:vml" xmlns:wp14="http://schemas.microsoft.com/office/word/2010/wordprocessingDrawing" xmlns:wp="http://schemas.openxmlformats.org/drawingml/2006/wordprocessingDrawing" xmlns:w10="urn:schemas-microsoft-com:office:word" xmlns:w="http://schemas.openxmlformats.org/wordprocessingml/2006/main" xmlns:w14="http://schemas.microsoft.com/office/word/2010/wordml" xmlns:w15="http://schemas.microsoft.com/office/word/2012/wordml" xmlns:w16cex="http://schemas.microsoft.com/office/word/2018/wordml/cex" xmlns:w16cid="http://schemas.microsoft.com/office/word/2016/wordml/cid" xmlns:w16="http://schemas.microsoft.com/office/word/2018/wordml" xmlns:w16du="http://schemas.microsoft.com/office/word/2023/wordml/word16du" xmlns:w16sdtdh="http://schemas.microsoft.com/office/word/2020/wordml/sdtdatahash" xmlns:w16sdtfl="http://schemas.microsoft.com/office/word/2024/wordml/sdtformatlock" xmlns:w16se="http://schemas.microsoft.com/office/word/2015/wordml/symex" xmlns:wpg="http://schemas.microsoft.com/office/word/2010/wordprocessingGroup" xmlns:wpi="http://schemas.microsoft.com/office/word/2010/wordprocessingInk" xmlns:wne="http://schemas.microsoft.com/office/word/2006/wordml" xmlns:wps="http://schemas.microsoft.com/office/word/2010/wordprocessingShape" mc:Ignorable="w14 w15 w16se w16cid w16 w16cex w16sdtdh w16sdtfl w16du wp14">
-  <w15:person w15:author="Ibrahem Saed Ahmd">
-    <w15:presenceInfo w15:providerId="AD" w15:userId="S::Ibrahem.SaedAhmd@ceva-dsp.com::dff5298e-d4d1-4404-a660-754b50d2dfd7"/>
+  <w15:person w15:author="Yoel Strimling">
+    <w15:presenceInfo w15:providerId="AD" w15:userId="S::Yoel.Strimling@ceva-dsp.com::17fa7865-bc33-430f-ba65-ce7bc03fd936"/>
   </w15:person>
 </w15:people>
 </file>
@@ -34982,7 +36233,7 @@
     <w:sig w:usb0="20000287" w:usb1="00000003" w:usb2="00000000" w:usb3="00000000" w:csb0="0000019F" w:csb1="00000000"/>
   </w:font>
   <w:font w:name="Arial Bold">
-    <w:panose1 w:val="00000000000000000000"/>
+    <w:panose1 w:val="020B0704020202020204"/>
     <w:charset w:val="00"/>
     <w:family w:val="roman"/>
     <w:notTrueType/>
@@ -35024,6 +36275,7 @@
     <w:rsid w:val="00165BD1"/>
     <w:rsid w:val="001907DB"/>
     <w:rsid w:val="00196251"/>
+    <w:rsid w:val="001A7628"/>
     <w:rsid w:val="001B008E"/>
     <w:rsid w:val="001D7235"/>
     <w:rsid w:val="00204802"/>
@@ -35058,6 +36310,7 @@
     <w:rsid w:val="00A86A0F"/>
     <w:rsid w:val="00A907F3"/>
     <w:rsid w:val="00AF6342"/>
+    <w:rsid w:val="00B72F37"/>
     <w:rsid w:val="00C05B6B"/>
     <w:rsid w:val="00C22DE2"/>
     <w:rsid w:val="00C355F7"/>
@@ -35792,6 +37045,10 @@
 </file>
 
 <file path=customXml/item1.xml><?xml version="1.0" encoding="utf-8"?>
+<b:Sources xmlns:b="http://schemas.openxmlformats.org/officeDocument/2006/bibliography" xmlns="http://schemas.openxmlformats.org/officeDocument/2006/bibliography" SelectedStyle="\APASixthEditionOfficeOnline.xsl" StyleName="APA" Version="6"/>
+</file>
+
+<file path=customXml/item2.xml><?xml version="1.0" encoding="utf-8"?>
 <?mso-contentType ?>
 <FormTemplates xmlns="http://schemas.microsoft.com/sharepoint/v3/contenttype/forms">
   <Display>DocumentLibraryForm</Display>
@@ -35800,11 +37057,78 @@
 </FormTemplates>
 </file>
 
-<file path=customXml/item2.xml><?xml version="1.0" encoding="utf-8"?>
-<b:Sources xmlns:b="http://schemas.openxmlformats.org/officeDocument/2006/bibliography" xmlns="http://schemas.openxmlformats.org/officeDocument/2006/bibliography" SelectedStyle="\APASixthEditionOfficeOnline.xsl" StyleName="APA" Version="6"/>
+<file path=customXml/item3.xml><?xml version="1.0" encoding="utf-8"?>
+<p:properties xmlns:p="http://schemas.microsoft.com/office/2006/metadata/properties" xmlns:xsi="http://www.w3.org/2001/XMLSchema-instance" xmlns:pc="http://schemas.microsoft.com/office/infopath/2007/PartnerControls">
+  <documentManagement>
+    <_dlc_DocId xmlns="203917d0-9ccf-4c6d-9503-30d120a22355">CEUQU22356HC-1495551298-15740</_dlc_DocId>
+    <_dlc_DocIdUrl xmlns="203917d0-9ccf-4c6d-9503-30d120a22355">
+      <Url>https://cevadsp.sharepoint.com/CSG/Archive/_layouts/15/DocIdRedir.aspx?ID=CEUQU22356HC-1495551298-15740</Url>
+      <Description>CEUQU22356HC-1495551298-15740</Description>
+    </_dlc_DocIdUrl>
+    <Approved_x0020_by xmlns="e81930fc-91f1-4612-be5e-a5541a895c7f">
+      <UserInfo>
+        <DisplayName/>
+        <AccountId xsi:nil="true"/>
+        <AccountType/>
+      </UserInfo>
+    </Approved_x0020_by>
+    <Approvers_x0020_Role xmlns="e81930fc-91f1-4612-be5e-a5541a895c7f" xsi:nil="true"/>
+    <Rev xmlns="e81930fc-91f1-4612-be5e-a5541a895c7f" xsi:nil="true"/>
+  </documentManagement>
+</p:properties>
 </file>
 
-<file path=customXml/item3.xml><?xml version="1.0" encoding="utf-8"?>
+<file path=customXml/item4.xml><?xml version="1.0" encoding="utf-8"?>
+<?mso-contentType ?>
+<spe:Receivers xmlns:spe="http://schemas.microsoft.com/sharepoint/events">
+  <Receiver>
+    <Name>Document ID Generator</Name>
+    <Synchronization>Synchronous</Synchronization>
+    <Type>10001</Type>
+    <SequenceNumber>1000</SequenceNumber>
+    <Url/>
+    <Assembly>Microsoft.Office.DocumentManagement, Version=16.0.0.0, Culture=neutral, PublicKeyToken=71e9bce111e9429c</Assembly>
+    <Class>Microsoft.Office.DocumentManagement.Internal.DocIdHandler</Class>
+    <Data/>
+    <Filter/>
+  </Receiver>
+  <Receiver>
+    <Name>Document ID Generator</Name>
+    <Synchronization>Synchronous</Synchronization>
+    <Type>10002</Type>
+    <SequenceNumber>1001</SequenceNumber>
+    <Url/>
+    <Assembly>Microsoft.Office.DocumentManagement, Version=16.0.0.0, Culture=neutral, PublicKeyToken=71e9bce111e9429c</Assembly>
+    <Class>Microsoft.Office.DocumentManagement.Internal.DocIdHandler</Class>
+    <Data/>
+    <Filter/>
+  </Receiver>
+  <Receiver>
+    <Name>Document ID Generator</Name>
+    <Synchronization>Synchronous</Synchronization>
+    <Type>10004</Type>
+    <SequenceNumber>1002</SequenceNumber>
+    <Url/>
+    <Assembly>Microsoft.Office.DocumentManagement, Version=16.0.0.0, Culture=neutral, PublicKeyToken=71e9bce111e9429c</Assembly>
+    <Class>Microsoft.Office.DocumentManagement.Internal.DocIdHandler</Class>
+    <Data/>
+    <Filter/>
+  </Receiver>
+  <Receiver>
+    <Name>Document ID Generator</Name>
+    <Synchronization>Synchronous</Synchronization>
+    <Type>10006</Type>
+    <SequenceNumber>1003</SequenceNumber>
+    <Url/>
+    <Assembly>Microsoft.Office.DocumentManagement, Version=16.0.0.0, Culture=neutral, PublicKeyToken=71e9bce111e9429c</Assembly>
+    <Class>Microsoft.Office.DocumentManagement.Internal.DocIdHandler</Class>
+    <Data/>
+    <Filter/>
+  </Receiver>
+</spe:Receivers>
+</file>
+
+<file path=customXml/item5.xml><?xml version="1.0" encoding="utf-8"?>
 <ct:contentTypeSchema xmlns:ct="http://schemas.microsoft.com/office/2006/metadata/contentType" xmlns:ma="http://schemas.microsoft.com/office/2006/metadata/properties/metaAttributes" ct:_="" ma:_="" ma:contentTypeName="Document" ma:contentTypeID="0x0101001F29124F5F26E840A0A01F7D611E0DC3" ma:contentTypeVersion="953" ma:contentTypeDescription="Create a new document." ma:contentTypeScope="" ma:versionID="817164110f28876c460b3e998df128f8">
   <xsd:schema xmlns:xsd="http://www.w3.org/2001/XMLSchema" xmlns:xs="http://www.w3.org/2001/XMLSchema" xmlns:p="http://schemas.microsoft.com/office/2006/metadata/properties" xmlns:ns2="e81930fc-91f1-4612-be5e-a5541a895c7f" xmlns:ns3="203917d0-9ccf-4c6d-9503-30d120a22355" targetNamespace="http://schemas.microsoft.com/office/2006/metadata/properties" ma:root="true" ma:fieldsID="bca9c8364aab5b014f13765ff4fb3748" ns2:_="" ns3:_="">
     <xsd:import namespace="e81930fc-91f1-4612-be5e-a5541a895c7f"/>
@@ -36032,78 +37356,15 @@
 </ct:contentTypeSchema>
 </file>
 
-<file path=customXml/item4.xml><?xml version="1.0" encoding="utf-8"?>
-<?mso-contentType ?>
-<spe:Receivers xmlns:spe="http://schemas.microsoft.com/sharepoint/events">
-  <Receiver>
-    <Name>Document ID Generator</Name>
-    <Synchronization>Synchronous</Synchronization>
-    <Type>10001</Type>
-    <SequenceNumber>1000</SequenceNumber>
-    <Url/>
-    <Assembly>Microsoft.Office.DocumentManagement, Version=16.0.0.0, Culture=neutral, PublicKeyToken=71e9bce111e9429c</Assembly>
-    <Class>Microsoft.Office.DocumentManagement.Internal.DocIdHandler</Class>
-    <Data/>
-    <Filter/>
-  </Receiver>
-  <Receiver>
-    <Name>Document ID Generator</Name>
-    <Synchronization>Synchronous</Synchronization>
-    <Type>10002</Type>
-    <SequenceNumber>1001</SequenceNumber>
-    <Url/>
-    <Assembly>Microsoft.Office.DocumentManagement, Version=16.0.0.0, Culture=neutral, PublicKeyToken=71e9bce111e9429c</Assembly>
-    <Class>Microsoft.Office.DocumentManagement.Internal.DocIdHandler</Class>
-    <Data/>
-    <Filter/>
-  </Receiver>
-  <Receiver>
-    <Name>Document ID Generator</Name>
-    <Synchronization>Synchronous</Synchronization>
-    <Type>10004</Type>
-    <SequenceNumber>1002</SequenceNumber>
-    <Url/>
-    <Assembly>Microsoft.Office.DocumentManagement, Version=16.0.0.0, Culture=neutral, PublicKeyToken=71e9bce111e9429c</Assembly>
-    <Class>Microsoft.Office.DocumentManagement.Internal.DocIdHandler</Class>
-    <Data/>
-    <Filter/>
-  </Receiver>
-  <Receiver>
-    <Name>Document ID Generator</Name>
-    <Synchronization>Synchronous</Synchronization>
-    <Type>10006</Type>
-    <SequenceNumber>1003</SequenceNumber>
-    <Url/>
-    <Assembly>Microsoft.Office.DocumentManagement, Version=16.0.0.0, Culture=neutral, PublicKeyToken=71e9bce111e9429c</Assembly>
-    <Class>Microsoft.Office.DocumentManagement.Internal.DocIdHandler</Class>
-    <Data/>
-    <Filter/>
-  </Receiver>
-</spe:Receivers>
+<file path=customXml/itemProps1.xml><?xml version="1.0" encoding="utf-8"?>
+<ds:datastoreItem xmlns:ds="http://schemas.openxmlformats.org/officeDocument/2006/customXml" ds:itemID="{55F5896F-591C-4D68-80CB-3B9A27801AB0}">
+  <ds:schemaRefs>
+    <ds:schemaRef ds:uri="http://schemas.openxmlformats.org/officeDocument/2006/bibliography"/>
+  </ds:schemaRefs>
+</ds:datastoreItem>
 </file>
 
-<file path=customXml/item5.xml><?xml version="1.0" encoding="utf-8"?>
-<p:properties xmlns:p="http://schemas.microsoft.com/office/2006/metadata/properties" xmlns:xsi="http://www.w3.org/2001/XMLSchema-instance" xmlns:pc="http://schemas.microsoft.com/office/infopath/2007/PartnerControls">
-  <documentManagement>
-    <_dlc_DocId xmlns="203917d0-9ccf-4c6d-9503-30d120a22355">CEUQU22356HC-1495551298-15740</_dlc_DocId>
-    <_dlc_DocIdUrl xmlns="203917d0-9ccf-4c6d-9503-30d120a22355">
-      <Url>https://cevadsp.sharepoint.com/CSG/Archive/_layouts/15/DocIdRedir.aspx?ID=CEUQU22356HC-1495551298-15740</Url>
-      <Description>CEUQU22356HC-1495551298-15740</Description>
-    </_dlc_DocIdUrl>
-    <Approved_x0020_by xmlns="e81930fc-91f1-4612-be5e-a5541a895c7f">
-      <UserInfo>
-        <DisplayName/>
-        <AccountId xsi:nil="true"/>
-        <AccountType/>
-      </UserInfo>
-    </Approved_x0020_by>
-    <Approvers_x0020_Role xmlns="e81930fc-91f1-4612-be5e-a5541a895c7f" xsi:nil="true"/>
-    <Rev xmlns="e81930fc-91f1-4612-be5e-a5541a895c7f" xsi:nil="true"/>
-  </documentManagement>
-</p:properties>
-</file>
-
-<file path=customXml/itemProps1.xml><?xml version="1.0" encoding="utf-8"?>
+<file path=customXml/itemProps2.xml><?xml version="1.0" encoding="utf-8"?>
 <ds:datastoreItem xmlns:ds="http://schemas.openxmlformats.org/officeDocument/2006/customXml" ds:itemID="{534F484E-36EE-42B8-BD0D-4E4546C52B68}">
   <ds:schemaRefs>
     <ds:schemaRef ds:uri="http://schemas.microsoft.com/sharepoint/v3/contenttype/forms"/>
@@ -36111,15 +37372,26 @@
 </ds:datastoreItem>
 </file>
 
-<file path=customXml/itemProps2.xml><?xml version="1.0" encoding="utf-8"?>
-<ds:datastoreItem xmlns:ds="http://schemas.openxmlformats.org/officeDocument/2006/customXml" ds:itemID="{55F5896F-591C-4D68-80CB-3B9A27801AB0}">
+<file path=customXml/itemProps3.xml><?xml version="1.0" encoding="utf-8"?>
+<ds:datastoreItem xmlns:ds="http://schemas.openxmlformats.org/officeDocument/2006/customXml" ds:itemID="{7BD75B41-8D7A-4F42-808C-B7FCDF86D9E6}">
   <ds:schemaRefs>
-    <ds:schemaRef ds:uri="http://schemas.openxmlformats.org/officeDocument/2006/bibliography"/>
+    <ds:schemaRef ds:uri="http://schemas.microsoft.com/office/2006/metadata/properties"/>
+    <ds:schemaRef ds:uri="http://schemas.microsoft.com/office/infopath/2007/PartnerControls"/>
+    <ds:schemaRef ds:uri="203917d0-9ccf-4c6d-9503-30d120a22355"/>
+    <ds:schemaRef ds:uri="e81930fc-91f1-4612-be5e-a5541a895c7f"/>
   </ds:schemaRefs>
 </ds:datastoreItem>
 </file>
 
-<file path=customXml/itemProps3.xml><?xml version="1.0" encoding="utf-8"?>
+<file path=customXml/itemProps4.xml><?xml version="1.0" encoding="utf-8"?>
+<ds:datastoreItem xmlns:ds="http://schemas.openxmlformats.org/officeDocument/2006/customXml" ds:itemID="{FFA75ABD-0E03-49C7-BFF1-A5A9BE8DF69A}">
+  <ds:schemaRefs>
+    <ds:schemaRef ds:uri="http://schemas.microsoft.com/sharepoint/events"/>
+  </ds:schemaRefs>
+</ds:datastoreItem>
+</file>
+
+<file path=customXml/itemProps5.xml><?xml version="1.0" encoding="utf-8"?>
 <ds:datastoreItem xmlns:ds="http://schemas.openxmlformats.org/officeDocument/2006/customXml" ds:itemID="{244B4E0A-D801-4919-A61A-BDB58D55F482}">
   <ds:schemaRefs>
     <ds:schemaRef ds:uri="http://schemas.microsoft.com/office/2006/metadata/contentType"/>
@@ -36138,25 +37410,6 @@
 </ds:datastoreItem>
 </file>
 
-<file path=customXml/itemProps4.xml><?xml version="1.0" encoding="utf-8"?>
-<ds:datastoreItem xmlns:ds="http://schemas.openxmlformats.org/officeDocument/2006/customXml" ds:itemID="{FFA75ABD-0E03-49C7-BFF1-A5A9BE8DF69A}">
-  <ds:schemaRefs>
-    <ds:schemaRef ds:uri="http://schemas.microsoft.com/sharepoint/events"/>
-  </ds:schemaRefs>
-</ds:datastoreItem>
-</file>
-
-<file path=customXml/itemProps5.xml><?xml version="1.0" encoding="utf-8"?>
-<ds:datastoreItem xmlns:ds="http://schemas.openxmlformats.org/officeDocument/2006/customXml" ds:itemID="{7BD75B41-8D7A-4F42-808C-B7FCDF86D9E6}">
-  <ds:schemaRefs>
-    <ds:schemaRef ds:uri="http://schemas.microsoft.com/office/2006/metadata/properties"/>
-    <ds:schemaRef ds:uri="http://schemas.microsoft.com/office/infopath/2007/PartnerControls"/>
-    <ds:schemaRef ds:uri="203917d0-9ccf-4c6d-9503-30d120a22355"/>
-    <ds:schemaRef ds:uri="e81930fc-91f1-4612-be5e-a5541a895c7f"/>
-  </ds:schemaRefs>
-</ds:datastoreItem>
-</file>
-
 <file path=docMetadata/LabelInfo.xml><?xml version="1.0" encoding="utf-8"?>
 <clbl:labelList xmlns:clbl="http://schemas.microsoft.com/office/2020/mipLabelMetadata">
   <clbl:label id="{02f96adb-c1ff-4245-afbf-e8427616047b}" enabled="0" method="" siteId="{02f96adb-c1ff-4245-afbf-e8427616047b}" removed="1"/>

</xml_diff>

<commit_message>
Update user guide date and author
</commit_message>
<xml_diff>
--- a/Ceva_Nemo_Simulator_User_Guide_V1.4.docx
+++ b/Ceva_Nemo_Simulator_User_Guide_V1.4.docx
@@ -113,11 +113,19 @@
           <w:text w:multiLine="1"/>
         </w:sdtPr>
         <w:sdtContent>
+          <w:proofErr w:type="spellStart"/>
           <w:r>
             <w:rPr>
               <w:color w:val="122C49"/>
             </w:rPr>
-            <w:t xml:space="preserve">NemoSim Simulator </w:t>
+            <w:t>NemoSim</w:t>
+          </w:r>
+          <w:proofErr w:type="spellEnd"/>
+          <w:r>
+            <w:rPr>
+              <w:color w:val="122C49"/>
+            </w:rPr>
+            <w:t xml:space="preserve"> Simulator </w:t>
           </w:r>
           <w:r>
             <w:rPr>
@@ -713,6 +721,7 @@
             <w:r>
               <w:t xml:space="preserve">Added a note about the optional LIF </w:t>
             </w:r>
+            <w:proofErr w:type="spellStart"/>
             <w:r>
               <w:rPr>
                 <w:b/>
@@ -720,6 +729,7 @@
               </w:rPr>
               <w:t>YFlash</w:t>
             </w:r>
+            <w:proofErr w:type="spellEnd"/>
             <w:r>
               <w:t xml:space="preserve"> field</w:t>
             </w:r>
@@ -764,6 +774,7 @@
             <w:r>
               <w:t xml:space="preserve">BIU </w:t>
             </w:r>
+            <w:proofErr w:type="spellStart"/>
             <w:r>
               <w:rPr>
                 <w:b/>
@@ -771,6 +782,7 @@
               </w:rPr>
               <w:t>sup_xml_config_path</w:t>
             </w:r>
+            <w:proofErr w:type="spellEnd"/>
             <w:r>
               <w:t xml:space="preserve"> field</w:t>
             </w:r>
@@ -1079,6 +1091,7 @@
             <w:r>
               <w:t xml:space="preserve"> files) for calculating energy (</w:t>
             </w:r>
+            <w:proofErr w:type="spellStart"/>
             <w:r>
               <w:rPr>
                 <w:b/>
@@ -1086,8 +1099,29 @@
                 <w:i/>
                 <w:iCs/>
               </w:rPr>
-              <w:t>synapses_energy_table_path, neuron_energy_table_path</w:t>
-            </w:r>
+              <w:t>synapses_energy_table_path</w:t>
+            </w:r>
+            <w:proofErr w:type="spellEnd"/>
+            <w:r>
+              <w:rPr>
+                <w:b/>
+                <w:bCs/>
+                <w:i/>
+                <w:iCs/>
+              </w:rPr>
+              <w:t xml:space="preserve">, </w:t>
+            </w:r>
+            <w:proofErr w:type="spellStart"/>
+            <w:r>
+              <w:rPr>
+                <w:b/>
+                <w:bCs/>
+                <w:i/>
+                <w:iCs/>
+              </w:rPr>
+              <w:t>neuron_energy_table_path</w:t>
+            </w:r>
+            <w:proofErr w:type="spellEnd"/>
             <w:r>
               <w:t>)</w:t>
             </w:r>
@@ -1215,7 +1249,15 @@
               <w:fldChar w:fldCharType="end"/>
             </w:r>
             <w:r>
-              <w:t>, added the CPara parameter</w:t>
+              <w:t xml:space="preserve">, added the </w:t>
+            </w:r>
+            <w:proofErr w:type="spellStart"/>
+            <w:r>
+              <w:t>CPara</w:t>
+            </w:r>
+            <w:proofErr w:type="spellEnd"/>
+            <w:r>
+              <w:t xml:space="preserve"> parameter</w:t>
             </w:r>
           </w:p>
           <w:p>
@@ -1244,7 +1286,13 @@
               <w:t>‎</w:t>
             </w:r>
             <w:r>
-              <w:t>2.2</w:t>
+              <w:t>2</w:t>
+            </w:r>
+            <w:r>
+              <w:t>.</w:t>
+            </w:r>
+            <w:r>
+              <w:t>2</w:t>
             </w:r>
             <w:r>
               <w:fldChar w:fldCharType="end"/>
@@ -1901,6 +1949,7 @@
               <w:t>1.</w:t>
             </w:r>
             <w:commentRangeStart w:id="0"/>
+            <w:commentRangeStart w:id="1"/>
             <w:r>
               <w:rPr>
                 <w:vanish/>
@@ -1916,6 +1965,14 @@
                 <w:szCs w:val="18"/>
               </w:rPr>
               <w:commentReference w:id="0"/>
+            </w:r>
+            <w:commentRangeEnd w:id="1"/>
+            <w:r>
+              <w:rPr>
+                <w:rStyle w:val="CommentReference"/>
+                <w:rFonts w:ascii="Century Schoolbook" w:hAnsi="Century Schoolbook" w:cs="Times New Roman"/>
+              </w:rPr>
+              <w:commentReference w:id="1"/>
             </w:r>
           </w:p>
         </w:tc>
@@ -1930,6 +1987,14 @@
                 <w:vanish/>
               </w:rPr>
             </w:pPr>
+            <w:ins w:id="2" w:author="Marika Klubakov" w:date="2026-01-07T16:12:00Z" w16du:dateUtc="2026-01-07T14:12:00Z">
+              <w:r>
+                <w:rPr>
+                  <w:vanish/>
+                </w:rPr>
+                <w:t>7/01/2026</w:t>
+              </w:r>
+            </w:ins>
           </w:p>
         </w:tc>
         <w:tc>
@@ -1943,6 +2008,14 @@
                 <w:vanish/>
               </w:rPr>
             </w:pPr>
+            <w:ins w:id="3" w:author="Marika Klubakov" w:date="2026-01-07T16:12:00Z" w16du:dateUtc="2026-01-07T14:12:00Z">
+              <w:r>
+                <w:rPr>
+                  <w:vanish/>
+                </w:rPr>
+                <w:t>Marika Klubakov</w:t>
+              </w:r>
+            </w:ins>
           </w:p>
         </w:tc>
         <w:tc>
@@ -1969,6 +2042,14 @@
                 <w:vanish/>
               </w:rPr>
             </w:pPr>
+            <w:ins w:id="4" w:author="Marika Klubakov" w:date="2026-01-07T16:12:00Z" w16du:dateUtc="2026-01-07T14:12:00Z">
+              <w:r>
+                <w:rPr>
+                  <w:vanish/>
+                </w:rPr>
+                <w:t>Marika Klubakov</w:t>
+              </w:r>
+            </w:ins>
           </w:p>
         </w:tc>
       </w:tr>
@@ -1981,7 +2062,7 @@
           <w:color w:val="122C49"/>
         </w:rPr>
       </w:pPr>
-      <w:bookmarkStart w:id="1" w:name="_Hlk152059672"/>
+      <w:bookmarkStart w:id="5" w:name="_Hlk152059672"/>
       <w:r>
         <w:rPr>
           <w:color w:val="122C49"/>
@@ -1990,13 +2071,21 @@
         <w:t>Disclaimer and Proprietary Information Notice</w:t>
       </w:r>
     </w:p>
-    <w:bookmarkEnd w:id="1"/>
+    <w:bookmarkEnd w:id="5"/>
     <w:p>
       <w:pPr>
         <w:pStyle w:val="BodyText"/>
       </w:pPr>
       <w:r>
-        <w:t xml:space="preserve">The information contained in this document does not represent a commitment on any part by Ceva, Inc., or its subsidiaries (collectively, </w:t>
+        <w:t xml:space="preserve">The information contained in this document does not represent a commitment </w:t>
+      </w:r>
+      <w:proofErr w:type="gramStart"/>
+      <w:r>
+        <w:t>on</w:t>
+      </w:r>
+      <w:proofErr w:type="gramEnd"/>
+      <w:r>
+        <w:t xml:space="preserve"> any part by Ceva, Inc., or its subsidiaries (collectively, </w:t>
       </w:r>
       <w:r>
         <w:t>"</w:t>
@@ -2008,7 +2097,15 @@
         <w:t>"</w:t>
       </w:r>
       <w:r>
-        <w:t>). Ceva makes no warranty of any kind with regard to this material, including, but not limited to implied warranties of merchantability and fitness for a particular purpose whether arising out of law, custom, conduct, or otherwise.</w:t>
+        <w:t xml:space="preserve">). Ceva makes no warranty of any kind </w:t>
+      </w:r>
+      <w:proofErr w:type="gramStart"/>
+      <w:r>
+        <w:t>with regard to</w:t>
+      </w:r>
+      <w:proofErr w:type="gramEnd"/>
+      <w:r>
+        <w:t xml:space="preserve"> this material, including, but not limited to implied warranties of merchantability and fitness for a particular purpose whether arising out of law, custom, conduct, or otherwise.</w:t>
       </w:r>
     </w:p>
     <w:p>
@@ -2052,12 +2149,20 @@
       <w:pPr>
         <w:pStyle w:val="BodyText"/>
       </w:pPr>
-      <w:bookmarkStart w:id="2" w:name="_Hlk152062054"/>
+      <w:bookmarkStart w:id="6" w:name="_Hlk152062054"/>
       <w:r>
         <w:t>Ceva</w:t>
       </w:r>
       <w:r>
-        <w:t xml:space="preserve"> makes great efforts to provide a user-friendly software and hardware development environment. Along with this, </w:t>
+        <w:t xml:space="preserve"> makes great efforts to provide </w:t>
+      </w:r>
+      <w:proofErr w:type="gramStart"/>
+      <w:r>
+        <w:t>a user</w:t>
+      </w:r>
+      <w:proofErr w:type="gramEnd"/>
+      <w:r>
+        <w:t xml:space="preserve">-friendly software and hardware development environment. Along with this, </w:t>
       </w:r>
       <w:r>
         <w:t>Ceva</w:t>
@@ -2358,7 +2463,7 @@
         </w:r>
       </w:hyperlink>
     </w:p>
-    <w:bookmarkEnd w:id="2" w:displacedByCustomXml="next"/>
+    <w:bookmarkEnd w:id="6" w:displacedByCustomXml="next"/>
     <w:sdt>
       <w:sdtPr>
         <w:rPr>
@@ -3928,24 +4033,24 @@
       <w:pPr>
         <w:pStyle w:val="Heading1"/>
       </w:pPr>
-      <w:bookmarkStart w:id="3" w:name="_Toc428163795"/>
-      <w:bookmarkStart w:id="4" w:name="_Toc218694082"/>
+      <w:bookmarkStart w:id="7" w:name="_Toc428163795"/>
+      <w:bookmarkStart w:id="8" w:name="_Toc218694082"/>
       <w:r>
         <w:lastRenderedPageBreak/>
         <w:t>Introduction</w:t>
       </w:r>
-      <w:bookmarkEnd w:id="3"/>
-      <w:bookmarkEnd w:id="4"/>
+      <w:bookmarkEnd w:id="7"/>
+      <w:bookmarkEnd w:id="8"/>
     </w:p>
     <w:p>
       <w:pPr>
         <w:pStyle w:val="Heading2"/>
       </w:pPr>
-      <w:bookmarkStart w:id="5" w:name="_Toc218694083"/>
+      <w:bookmarkStart w:id="9" w:name="_Toc218694083"/>
       <w:r>
         <w:t>Overview</w:t>
       </w:r>
-      <w:bookmarkEnd w:id="5"/>
+      <w:bookmarkEnd w:id="9"/>
     </w:p>
     <w:p>
       <w:pPr>
@@ -3966,8 +4071,13 @@
       <w:r>
         <w:t xml:space="preserve">the </w:t>
       </w:r>
-      <w:r>
-        <w:t>NemoSim simulation tool</w:t>
+      <w:proofErr w:type="spellStart"/>
+      <w:r>
+        <w:t>NemoSim</w:t>
+      </w:r>
+      <w:proofErr w:type="spellEnd"/>
+      <w:r>
+        <w:t xml:space="preserve"> simulation tool</w:t>
       </w:r>
       <w:r>
         <w:t>, which is used</w:t>
@@ -3997,20 +4107,25 @@
       <w:pPr>
         <w:pStyle w:val="Heading2"/>
       </w:pPr>
-      <w:bookmarkStart w:id="6" w:name="_Toc428163798"/>
-      <w:bookmarkStart w:id="7" w:name="_Toc218694084"/>
+      <w:bookmarkStart w:id="10" w:name="_Toc218694084"/>
+      <w:bookmarkStart w:id="11" w:name="_Toc428163798"/>
       <w:r>
         <w:t>Purpose</w:t>
       </w:r>
-      <w:bookmarkEnd w:id="7"/>
+      <w:bookmarkEnd w:id="10"/>
     </w:p>
     <w:p>
       <w:pPr>
         <w:pStyle w:val="BodyText"/>
       </w:pPr>
-      <w:bookmarkStart w:id="8" w:name="_Toc462755347"/>
-      <w:r>
-        <w:t>NemoSim is designed to:</w:t>
+      <w:bookmarkStart w:id="12" w:name="_Toc462755347"/>
+      <w:proofErr w:type="spellStart"/>
+      <w:r>
+        <w:t>NemoSim</w:t>
+      </w:r>
+      <w:proofErr w:type="spellEnd"/>
+      <w:r>
+        <w:t xml:space="preserve"> is designed to:</w:t>
       </w:r>
     </w:p>
     <w:p>
@@ -4057,18 +4172,18 @@
       <w:pPr>
         <w:pStyle w:val="Heading2"/>
       </w:pPr>
-      <w:bookmarkStart w:id="9" w:name="_Toc218694085"/>
+      <w:bookmarkStart w:id="13" w:name="_Toc218694085"/>
       <w:r>
         <w:t xml:space="preserve">Key </w:t>
       </w:r>
       <w:r>
         <w:t>Feature</w:t>
       </w:r>
-      <w:bookmarkEnd w:id="8"/>
+      <w:bookmarkEnd w:id="12"/>
       <w:r>
         <w:t>s</w:t>
       </w:r>
-      <w:bookmarkEnd w:id="9"/>
+      <w:bookmarkEnd w:id="13"/>
     </w:p>
     <w:p>
       <w:pPr>
@@ -4085,7 +4200,15 @@
         <w:t>:</w:t>
       </w:r>
       <w:r>
-        <w:t xml:space="preserve"> NemoSim a</w:t>
+        <w:t xml:space="preserve"> </w:t>
+      </w:r>
+      <w:proofErr w:type="spellStart"/>
+      <w:r>
+        <w:t>NemoSim</w:t>
+      </w:r>
+      <w:proofErr w:type="spellEnd"/>
+      <w:r>
+        <w:t xml:space="preserve"> a</w:t>
       </w:r>
       <w:r>
         <w:t>ccepts XML-based network descriptions and plain text current input files, supporting both manual and scripted generation.</w:t>
@@ -4154,7 +4277,15 @@
         <w:t>:</w:t>
       </w:r>
       <w:r>
-        <w:t xml:space="preserve"> NemoSim i</w:t>
+        <w:t xml:space="preserve"> </w:t>
+      </w:r>
+      <w:proofErr w:type="spellStart"/>
+      <w:r>
+        <w:t>NemoSim</w:t>
+      </w:r>
+      <w:proofErr w:type="spellEnd"/>
+      <w:r>
+        <w:t xml:space="preserve"> i</w:t>
       </w:r>
       <w:r>
         <w:t>ncludes Python scripts and guidelines for visualizing and interpreting simulation results.</w:t>
@@ -4185,12 +4316,12 @@
       <w:pPr>
         <w:pStyle w:val="Heading2"/>
       </w:pPr>
-      <w:bookmarkStart w:id="10" w:name="_Toc218694086"/>
+      <w:bookmarkStart w:id="14" w:name="_Toc218694086"/>
       <w:r>
         <w:lastRenderedPageBreak/>
         <w:t>Typical Use Cases</w:t>
       </w:r>
-      <w:bookmarkEnd w:id="10"/>
+      <w:bookmarkEnd w:id="14"/>
     </w:p>
     <w:p>
       <w:pPr>
@@ -4234,19 +4365,21 @@
       <w:pPr>
         <w:pStyle w:val="Heading1"/>
       </w:pPr>
-      <w:bookmarkStart w:id="26" w:name="_Toc218694087"/>
-      <w:bookmarkEnd w:id="6"/>
+      <w:bookmarkStart w:id="30" w:name="_Toc218694087"/>
+      <w:bookmarkEnd w:id="11"/>
       <w:r>
         <w:lastRenderedPageBreak/>
         <w:t xml:space="preserve">Using the </w:t>
       </w:r>
+      <w:proofErr w:type="spellStart"/>
       <w:r>
         <w:t>NemoSim</w:t>
       </w:r>
+      <w:proofErr w:type="spellEnd"/>
       <w:r>
         <w:t xml:space="preserve"> Simulation Tool</w:t>
       </w:r>
-      <w:bookmarkEnd w:id="26"/>
+      <w:bookmarkEnd w:id="30"/>
     </w:p>
     <w:p>
       <w:pPr>
@@ -4262,7 +4395,15 @@
         <w:t xml:space="preserve">use </w:t>
       </w:r>
       <w:r>
-        <w:t>the NemoSim simulation tool</w:t>
+        <w:t xml:space="preserve">the </w:t>
+      </w:r>
+      <w:proofErr w:type="spellStart"/>
+      <w:r>
+        <w:t>NemoSim</w:t>
+      </w:r>
+      <w:proofErr w:type="spellEnd"/>
+      <w:r>
+        <w:t xml:space="preserve"> simulation tool</w:t>
       </w:r>
       <w:r>
         <w:t>, do the following:</w:t>
@@ -4343,7 +4484,15 @@
         <w:pStyle w:val="Step"/>
       </w:pPr>
       <w:r>
-        <w:t xml:space="preserve">Run the NemoSim tool, as described in </w:t>
+        <w:t xml:space="preserve">Run the </w:t>
+      </w:r>
+      <w:proofErr w:type="spellStart"/>
+      <w:r>
+        <w:t>NemoSim</w:t>
+      </w:r>
+      <w:proofErr w:type="spellEnd"/>
+      <w:r>
+        <w:t xml:space="preserve"> tool, as described in </w:t>
       </w:r>
       <w:r>
         <w:t xml:space="preserve">Section </w:t>
@@ -4406,8 +4555,8 @@
       <w:pPr>
         <w:pStyle w:val="Heading2"/>
       </w:pPr>
-      <w:bookmarkStart w:id="27" w:name="_Ref204517392"/>
-      <w:bookmarkStart w:id="28" w:name="_Toc218694088"/>
+      <w:bookmarkStart w:id="31" w:name="_Ref204517392"/>
+      <w:bookmarkStart w:id="32" w:name="_Toc218694088"/>
       <w:r>
         <w:lastRenderedPageBreak/>
         <w:t xml:space="preserve">Step 1: </w:t>
@@ -4427,8 +4576,8 @@
       <w:r>
         <w:t>Files</w:t>
       </w:r>
-      <w:bookmarkEnd w:id="27"/>
-      <w:bookmarkEnd w:id="28"/>
+      <w:bookmarkEnd w:id="31"/>
+      <w:bookmarkEnd w:id="32"/>
     </w:p>
     <w:p>
       <w:pPr>
@@ -4551,14 +4700,50 @@
                 <w:i/>
                 <w:iCs/>
               </w:rPr>
-              <w:t>&lt;NetworkConfig&gt;</w:t>
-            </w:r>
-            <w:r>
-              <w:rPr>
+              <w:t>&lt;</w:t>
+            </w:r>
+            <w:proofErr w:type="spellStart"/>
+            <w:r>
+              <w:rPr>
+                <w:b/>
+                <w:bCs/>
                 <w:i/>
                 <w:iCs/>
               </w:rPr>
-              <w:t xml:space="preserve"> root with a type attribute.</w:t>
+              <w:t>NetworkConfig</w:t>
+            </w:r>
+            <w:proofErr w:type="spellEnd"/>
+            <w:r>
+              <w:rPr>
+                <w:b/>
+                <w:bCs/>
+                <w:i/>
+                <w:iCs/>
+              </w:rPr>
+              <w:t>&gt;</w:t>
+            </w:r>
+            <w:r>
+              <w:rPr>
+                <w:i/>
+                <w:iCs/>
+              </w:rPr>
+              <w:t xml:space="preserve"> root with a </w:t>
+            </w:r>
+            <w:proofErr w:type="gramStart"/>
+            <w:r>
+              <w:rPr>
+                <w:i/>
+                <w:iCs/>
+              </w:rPr>
+              <w:t>type</w:t>
+            </w:r>
+            <w:proofErr w:type="gramEnd"/>
+            <w:r>
+              <w:rPr>
+                <w:i/>
+                <w:iCs/>
+              </w:rPr>
+              <w:t xml:space="preserve"> attribute.</w:t>
             </w:r>
           </w:p>
           <w:p>
@@ -4636,10 +4821,18 @@
         <w:keepNext/>
       </w:pPr>
       <w:r>
-        <w:t xml:space="preserve">For a </w:t>
-      </w:r>
-      <w:r>
-        <w:t>LIF network</w:t>
+        <w:t xml:space="preserve">For </w:t>
+      </w:r>
+      <w:proofErr w:type="gramStart"/>
+      <w:r>
+        <w:t xml:space="preserve">a </w:t>
+      </w:r>
+      <w:r>
+        <w:t>LIF</w:t>
+      </w:r>
+      <w:proofErr w:type="gramEnd"/>
+      <w:r>
+        <w:t xml:space="preserve"> network</w:t>
       </w:r>
       <w:r>
         <w:t>:</w:t>
@@ -4652,7 +4845,15 @@
         <w:ind w:left="2127"/>
       </w:pPr>
       <w:r>
-        <w:t>&lt;NetworkConfig type="LIF"&gt;</w:t>
+        <w:t>&lt;</w:t>
+      </w:r>
+      <w:proofErr w:type="spellStart"/>
+      <w:r>
+        <w:t>NetworkConfig</w:t>
+      </w:r>
+      <w:proofErr w:type="spellEnd"/>
+      <w:r>
+        <w:t xml:space="preserve"> type="LIF"&gt;</w:t>
       </w:r>
     </w:p>
     <w:p>
@@ -4662,7 +4863,15 @@
         <w:ind w:left="2127"/>
       </w:pPr>
       <w:r>
-        <w:t xml:space="preserve">  &lt;LIFNetwork&gt;</w:t>
+        <w:t xml:space="preserve">  &lt;</w:t>
+      </w:r>
+      <w:proofErr w:type="spellStart"/>
+      <w:r>
+        <w:t>LIFNetwork</w:t>
+      </w:r>
+      <w:proofErr w:type="spellEnd"/>
+      <w:r>
+        <w:t>&gt;</w:t>
       </w:r>
     </w:p>
     <w:p>
@@ -4702,7 +4911,15 @@
         <w:ind w:left="2127"/>
       </w:pPr>
       <w:r>
-        <w:t xml:space="preserve">    &lt;!-- other LIF parameters --&gt;</w:t>
+        <w:t xml:space="preserve">    </w:t>
+      </w:r>
+      <w:proofErr w:type="gramStart"/>
+      <w:r>
+        <w:t>&lt;!--</w:t>
+      </w:r>
+      <w:proofErr w:type="gramEnd"/>
+      <w:r>
+        <w:t xml:space="preserve"> other LIF parameters --&gt;</w:t>
       </w:r>
     </w:p>
     <w:p>
@@ -4712,7 +4929,15 @@
         <w:ind w:left="2127"/>
       </w:pPr>
       <w:r>
-        <w:t xml:space="preserve">  &lt;/LIFNetwork&gt;</w:t>
+        <w:t xml:space="preserve">  &lt;/</w:t>
+      </w:r>
+      <w:proofErr w:type="spellStart"/>
+      <w:r>
+        <w:t>LIFNetwork</w:t>
+      </w:r>
+      <w:proofErr w:type="spellEnd"/>
+      <w:r>
+        <w:t>&gt;</w:t>
       </w:r>
     </w:p>
     <w:p>
@@ -4755,7 +4980,15 @@
       </w:r>
       <w:r>
         <w:tab/>
-        <w:t>&lt;YFlash rows="32" cols="32"&gt;</w:t>
+        <w:t>&lt;</w:t>
+      </w:r>
+      <w:proofErr w:type="spellStart"/>
+      <w:r>
+        <w:t>YFlash</w:t>
+      </w:r>
+      <w:proofErr w:type="spellEnd"/>
+      <w:r>
+        <w:t xml:space="preserve"> rows="32" cols="32"&gt;</w:t>
       </w:r>
     </w:p>
     <w:p>
@@ -4823,7 +5056,15 @@
       </w:r>
       <w:r>
         <w:tab/>
-        <w:t>&lt;/YFlash&gt;</w:t>
+        <w:t>&lt;/</w:t>
+      </w:r>
+      <w:proofErr w:type="spellStart"/>
+      <w:r>
+        <w:t>YFlash</w:t>
+      </w:r>
+      <w:proofErr w:type="spellEnd"/>
+      <w:r>
+        <w:t>&gt;</w:t>
       </w:r>
     </w:p>
     <w:p>
@@ -4833,7 +5074,15 @@
         <w:ind w:left="2127"/>
       </w:pPr>
       <w:r>
-        <w:t xml:space="preserve">    &lt;!-- network connectivity, layers, weights, etc. --&gt;</w:t>
+        <w:t xml:space="preserve">    </w:t>
+      </w:r>
+      <w:proofErr w:type="gramStart"/>
+      <w:r>
+        <w:t>&lt;!--</w:t>
+      </w:r>
+      <w:proofErr w:type="gramEnd"/>
+      <w:r>
+        <w:t xml:space="preserve"> network connectivity, layers, weights, etc. --&gt;</w:t>
       </w:r>
     </w:p>
     <w:p>
@@ -4852,7 +5101,15 @@
         <w:ind w:left="2127"/>
       </w:pPr>
       <w:r>
-        <w:t>&lt;/NetworkConfig&gt;</w:t>
+        <w:t>&lt;/</w:t>
+      </w:r>
+      <w:proofErr w:type="spellStart"/>
+      <w:r>
+        <w:t>NetworkConfig</w:t>
+      </w:r>
+      <w:proofErr w:type="spellEnd"/>
+      <w:r>
+        <w:t>&gt;</w:t>
       </w:r>
     </w:p>
     <w:tbl>
@@ -4918,12 +5175,21 @@
                 <w:iCs/>
               </w:rPr>
             </w:pPr>
+            <w:proofErr w:type="spellStart"/>
             <w:r>
               <w:rPr>
                 <w:i/>
                 <w:iCs/>
               </w:rPr>
-              <w:t>YFlash is a matrix of weights, in which</w:t>
+              <w:t>YFlash</w:t>
+            </w:r>
+            <w:proofErr w:type="spellEnd"/>
+            <w:r>
+              <w:rPr>
+                <w:i/>
+                <w:iCs/>
+              </w:rPr>
+              <w:t xml:space="preserve"> is a matrix of weights, in which</w:t>
             </w:r>
             <w:r>
               <w:rPr>
@@ -4956,7 +5222,39 @@
                 <w:i/>
                 <w:iCs/>
               </w:rPr>
-              <w:t>Each neuron connects to the corresponding row in the YFlash, and each column of the YFlash is connected to the corresponding entrance of each neuron in the next layer.</w:t>
+              <w:t xml:space="preserve">Each neuron connects to the corresponding row in the </w:t>
+            </w:r>
+            <w:proofErr w:type="spellStart"/>
+            <w:r>
+              <w:rPr>
+                <w:i/>
+                <w:iCs/>
+              </w:rPr>
+              <w:t>YFlash</w:t>
+            </w:r>
+            <w:proofErr w:type="spellEnd"/>
+            <w:r>
+              <w:rPr>
+                <w:i/>
+                <w:iCs/>
+              </w:rPr>
+              <w:t xml:space="preserve">, and each column of the </w:t>
+            </w:r>
+            <w:proofErr w:type="spellStart"/>
+            <w:r>
+              <w:rPr>
+                <w:i/>
+                <w:iCs/>
+              </w:rPr>
+              <w:t>YFlash</w:t>
+            </w:r>
+            <w:proofErr w:type="spellEnd"/>
+            <w:r>
+              <w:rPr>
+                <w:i/>
+                <w:iCs/>
+              </w:rPr>
+              <w:t xml:space="preserve"> is connected to the corresponding entrance of each neuron in the next layer.</w:t>
             </w:r>
           </w:p>
         </w:tc>
@@ -5065,68 +5363,42 @@
           <w:highlight w:val="yellow"/>
         </w:rPr>
       </w:pPr>
-      <w:bookmarkStart w:id="29" w:name="_Ref205373929"/>
-      <w:bookmarkStart w:id="30" w:name="_Toc218694097"/>
+      <w:bookmarkStart w:id="33" w:name="_Ref205373929"/>
+      <w:bookmarkStart w:id="34" w:name="_Toc218694097"/>
       <w:r>
         <w:t xml:space="preserve">Table </w:t>
       </w:r>
-      <w:r>
-        <w:fldChar w:fldCharType="begin"/>
-      </w:r>
-      <w:r>
-        <w:instrText xml:space="preserve"> STYLEREF 1 \s </w:instrText>
-      </w:r>
-      <w:r>
-        <w:fldChar w:fldCharType="separate"/>
-      </w:r>
-      <w:r>
-        <w:rPr>
-          <w:noProof/>
-          <w:cs/>
-        </w:rPr>
-        <w:t>‎</w:t>
-      </w:r>
-      <w:r>
-        <w:rPr>
-          <w:noProof/>
-        </w:rPr>
-        <w:t>2</w:t>
-      </w:r>
-      <w:r>
-        <w:rPr>
-          <w:noProof/>
-        </w:rPr>
-        <w:fldChar w:fldCharType="end"/>
-      </w:r>
+      <w:fldSimple w:instr=" STYLEREF 1 \s ">
+        <w:r>
+          <w:rPr>
+            <w:noProof/>
+            <w:cs/>
+          </w:rPr>
+          <w:t>‎</w:t>
+        </w:r>
+        <w:r>
+          <w:rPr>
+            <w:noProof/>
+          </w:rPr>
+          <w:t>2</w:t>
+        </w:r>
+      </w:fldSimple>
       <w:r>
         <w:noBreakHyphen/>
       </w:r>
-      <w:r>
-        <w:fldChar w:fldCharType="begin"/>
-      </w:r>
-      <w:r>
-        <w:instrText xml:space="preserve"> SEQ Table \* ARABIC \s 1 </w:instrText>
-      </w:r>
-      <w:r>
-        <w:fldChar w:fldCharType="separate"/>
-      </w:r>
-      <w:r>
-        <w:rPr>
-          <w:noProof/>
-        </w:rPr>
-        <w:t>1</w:t>
-      </w:r>
-      <w:r>
-        <w:rPr>
-          <w:noProof/>
-        </w:rPr>
-        <w:fldChar w:fldCharType="end"/>
-      </w:r>
-      <w:bookmarkEnd w:id="29"/>
+      <w:fldSimple w:instr=" SEQ Table \* ARABIC \s 1 ">
+        <w:r>
+          <w:rPr>
+            <w:noProof/>
+          </w:rPr>
+          <w:t>1</w:t>
+        </w:r>
+      </w:fldSimple>
+      <w:bookmarkEnd w:id="33"/>
       <w:r>
         <w:t>: LIF Network XML Configuration Parameter Definitions</w:t>
       </w:r>
-      <w:bookmarkEnd w:id="30"/>
+      <w:bookmarkEnd w:id="34"/>
     </w:p>
     <w:tbl>
       <w:tblPr>
@@ -5290,8 +5562,13 @@
               <w:pStyle w:val="TabNormal"/>
               <w:keepNext/>
             </w:pPr>
-            <w:r>
-              <w:t>1e-6</w:t>
+            <w:proofErr w:type="gramStart"/>
+            <w:r>
+              <w:t>1e</w:t>
+            </w:r>
+            <w:proofErr w:type="gramEnd"/>
+            <w:r>
+              <w:t>-6</w:t>
             </w:r>
           </w:p>
         </w:tc>
@@ -5468,9 +5745,11 @@
             <w:pPr>
               <w:pStyle w:val="TabNormal"/>
             </w:pPr>
+            <w:proofErr w:type="spellStart"/>
             <w:r>
               <w:t>VTh</w:t>
             </w:r>
+            <w:proofErr w:type="spellEnd"/>
           </w:p>
         </w:tc>
         <w:tc>
@@ -5620,9 +5899,11 @@
             <w:r>
               <w:t>/</w:t>
             </w:r>
+            <w:proofErr w:type="spellStart"/>
             <w:r>
               <w:t>Rmax</w:t>
             </w:r>
+            <w:proofErr w:type="spellEnd"/>
           </w:p>
         </w:tc>
         <w:tc>
@@ -5748,8 +6029,13 @@
             <w:pPr>
               <w:pStyle w:val="TabNormal"/>
             </w:pPr>
-            <w:r>
-              <w:t>Typically from the input differential pair</w:t>
+            <w:proofErr w:type="gramStart"/>
+            <w:r>
+              <w:t>Typically</w:t>
+            </w:r>
+            <w:proofErr w:type="gramEnd"/>
+            <w:r>
+              <w:t xml:space="preserve"> from the input differential pair</w:t>
             </w:r>
           </w:p>
         </w:tc>
@@ -5907,10 +6193,12 @@
               <w:pStyle w:val="TabNormal"/>
               <w:keepNext/>
             </w:pPr>
+            <w:proofErr w:type="spellStart"/>
             <w:r>
               <w:lastRenderedPageBreak/>
               <w:t>R_da</w:t>
             </w:r>
+            <w:proofErr w:type="spellEnd"/>
           </w:p>
         </w:tc>
         <w:tc>
@@ -6143,7 +6431,15 @@
         <w:ind w:left="2127"/>
       </w:pPr>
       <w:r>
-        <w:t>&lt;NetworkConfig type="BIU"&gt;</w:t>
+        <w:t>&lt;</w:t>
+      </w:r>
+      <w:proofErr w:type="spellStart"/>
+      <w:r>
+        <w:t>NetworkConfig</w:t>
+      </w:r>
+      <w:proofErr w:type="spellEnd"/>
+      <w:r>
+        <w:t xml:space="preserve"> type="BIU"&gt;</w:t>
       </w:r>
     </w:p>
     <w:p>
@@ -6153,7 +6449,15 @@
         <w:ind w:left="2127"/>
       </w:pPr>
       <w:r>
-        <w:t xml:space="preserve">  &lt;BIUNetwork&gt;</w:t>
+        <w:t xml:space="preserve">  &lt;</w:t>
+      </w:r>
+      <w:proofErr w:type="spellStart"/>
+      <w:r>
+        <w:t>BIUNetwork</w:t>
+      </w:r>
+      <w:proofErr w:type="spellEnd"/>
+      <w:r>
+        <w:t>&gt;</w:t>
       </w:r>
     </w:p>
     <w:p>
@@ -6163,7 +6467,15 @@
         <w:ind w:left="2127"/>
       </w:pPr>
       <w:r>
-        <w:t xml:space="preserve">    &lt;!-- BIU parameters here --&gt;</w:t>
+        <w:t xml:space="preserve">    </w:t>
+      </w:r>
+      <w:proofErr w:type="gramStart"/>
+      <w:r>
+        <w:t>&lt;!--</w:t>
+      </w:r>
+      <w:proofErr w:type="gramEnd"/>
+      <w:r>
+        <w:t xml:space="preserve"> BIU parameters here --&gt;</w:t>
       </w:r>
     </w:p>
     <w:p>
@@ -6173,7 +6485,15 @@
         <w:ind w:left="2127"/>
       </w:pPr>
       <w:r>
-        <w:t xml:space="preserve">  &lt;/BIUNetwork&gt;</w:t>
+        <w:t xml:space="preserve">  &lt;/</w:t>
+      </w:r>
+      <w:proofErr w:type="spellStart"/>
+      <w:r>
+        <w:t>BIUNetwork</w:t>
+      </w:r>
+      <w:proofErr w:type="spellEnd"/>
+      <w:r>
+        <w:t>&gt;</w:t>
       </w:r>
     </w:p>
     <w:p>
@@ -6310,7 +6630,15 @@
         <w:tab/>
       </w:r>
       <w:r>
-        <w:t>&lt;NeuronRange start="0" end="2"&gt;</w:t>
+        <w:t>&lt;</w:t>
+      </w:r>
+      <w:proofErr w:type="spellStart"/>
+      <w:r>
+        <w:t>NeuronRange</w:t>
+      </w:r>
+      <w:proofErr w:type="spellEnd"/>
+      <w:r>
+        <w:t xml:space="preserve"> start="0" end="2"&gt;</w:t>
       </w:r>
       <w:r>
         <w:t xml:space="preserve"> // optional</w:t>
@@ -6323,7 +6651,23 @@
         <w:ind w:left="2127"/>
       </w:pPr>
       <w:r>
-        <w:t xml:space="preserve">        &lt;VTh&gt;0.5&lt;/VTh&gt;</w:t>
+        <w:t xml:space="preserve">        &lt;</w:t>
+      </w:r>
+      <w:proofErr w:type="spellStart"/>
+      <w:r>
+        <w:t>VTh</w:t>
+      </w:r>
+      <w:proofErr w:type="spellEnd"/>
+      <w:r>
+        <w:t>&gt;0.5&lt;/</w:t>
+      </w:r>
+      <w:proofErr w:type="spellStart"/>
+      <w:r>
+        <w:t>VTh</w:t>
+      </w:r>
+      <w:proofErr w:type="spellEnd"/>
+      <w:r>
+        <w:t>&gt;</w:t>
       </w:r>
     </w:p>
     <w:p>
@@ -6333,7 +6677,23 @@
         <w:ind w:left="2127"/>
       </w:pPr>
       <w:r>
-        <w:t xml:space="preserve">        &lt;RLeak&gt;550e6&lt;/RLeak&gt;</w:t>
+        <w:t xml:space="preserve">        &lt;</w:t>
+      </w:r>
+      <w:proofErr w:type="spellStart"/>
+      <w:r>
+        <w:t>RLeak</w:t>
+      </w:r>
+      <w:proofErr w:type="spellEnd"/>
+      <w:r>
+        <w:t>&gt;550e6&lt;/</w:t>
+      </w:r>
+      <w:proofErr w:type="spellStart"/>
+      <w:r>
+        <w:t>RLeak</w:t>
+      </w:r>
+      <w:proofErr w:type="spellEnd"/>
+      <w:r>
+        <w:t>&gt;</w:t>
       </w:r>
     </w:p>
     <w:p>
@@ -6353,7 +6713,15 @@
         <w:ind w:left="2127"/>
       </w:pPr>
       <w:r>
-        <w:t xml:space="preserve">      &lt;/NeuronRange&gt;</w:t>
+        <w:t xml:space="preserve">      &lt;/</w:t>
+      </w:r>
+      <w:proofErr w:type="spellStart"/>
+      <w:r>
+        <w:t>NeuronRange</w:t>
+      </w:r>
+      <w:proofErr w:type="spellEnd"/>
+      <w:r>
+        <w:t>&gt;</w:t>
       </w:r>
     </w:p>
     <w:p>
@@ -6375,7 +6743,23 @@
         <w:ind w:left="2127"/>
       </w:pPr>
       <w:r>
-        <w:t xml:space="preserve">        &lt;VTh&gt;0.19&lt;/VTh&gt;</w:t>
+        <w:t xml:space="preserve">        &lt;</w:t>
+      </w:r>
+      <w:proofErr w:type="spellStart"/>
+      <w:r>
+        <w:t>VTh</w:t>
+      </w:r>
+      <w:proofErr w:type="spellEnd"/>
+      <w:r>
+        <w:t>&gt;0.19&lt;/</w:t>
+      </w:r>
+      <w:proofErr w:type="spellStart"/>
+      <w:r>
+        <w:t>VTh</w:t>
+      </w:r>
+      <w:proofErr w:type="spellEnd"/>
+      <w:r>
+        <w:t>&gt;</w:t>
       </w:r>
     </w:p>
     <w:p>
@@ -6406,7 +6790,15 @@
         <w:ind w:left="2127"/>
       </w:pPr>
       <w:r>
-        <w:t xml:space="preserve">    &lt;!-- architecture details --&gt;</w:t>
+        <w:t xml:space="preserve">    </w:t>
+      </w:r>
+      <w:proofErr w:type="gramStart"/>
+      <w:r>
+        <w:t>&lt;!--</w:t>
+      </w:r>
+      <w:proofErr w:type="gramEnd"/>
+      <w:r>
+        <w:t xml:space="preserve"> architecture details --&gt;</w:t>
       </w:r>
     </w:p>
     <w:p>
@@ -6424,7 +6816,15 @@
         <w:ind w:left="2127"/>
       </w:pPr>
       <w:r>
-        <w:t>&lt;/NetworkConfig&gt;</w:t>
+        <w:t>&lt;/</w:t>
+      </w:r>
+      <w:proofErr w:type="spellStart"/>
+      <w:r>
+        <w:t>NetworkConfig</w:t>
+      </w:r>
+      <w:proofErr w:type="spellEnd"/>
+      <w:r>
+        <w:t>&gt;</w:t>
       </w:r>
     </w:p>
     <w:tbl>
@@ -6530,7 +6930,55 @@
                 <w:i/>
                 <w:iCs/>
               </w:rPr>
-              <w:t>&lt;NeuronRange start="S" end="E"&gt; with any of the following parameters: &lt;VTh&gt;, &lt;refractory&gt;, &lt;RLeak&gt;</w:t>
+              <w:t>&lt;</w:t>
+            </w:r>
+            <w:proofErr w:type="spellStart"/>
+            <w:r>
+              <w:rPr>
+                <w:i/>
+                <w:iCs/>
+              </w:rPr>
+              <w:t>NeuronRange</w:t>
+            </w:r>
+            <w:proofErr w:type="spellEnd"/>
+            <w:r>
+              <w:rPr>
+                <w:i/>
+                <w:iCs/>
+              </w:rPr>
+              <w:t xml:space="preserve"> start="S" end="E"&gt; with any of the following parameters: &lt;</w:t>
+            </w:r>
+            <w:proofErr w:type="spellStart"/>
+            <w:r>
+              <w:rPr>
+                <w:i/>
+                <w:iCs/>
+              </w:rPr>
+              <w:t>VTh</w:t>
+            </w:r>
+            <w:proofErr w:type="spellEnd"/>
+            <w:r>
+              <w:rPr>
+                <w:i/>
+                <w:iCs/>
+              </w:rPr>
+              <w:t>&gt;, &lt;refractory&gt;, &lt;</w:t>
+            </w:r>
+            <w:proofErr w:type="spellStart"/>
+            <w:r>
+              <w:rPr>
+                <w:i/>
+                <w:iCs/>
+              </w:rPr>
+              <w:t>RLeak</w:t>
+            </w:r>
+            <w:proofErr w:type="spellEnd"/>
+            <w:r>
+              <w:rPr>
+                <w:i/>
+                <w:iCs/>
+              </w:rPr>
+              <w:t>&gt;</w:t>
             </w:r>
           </w:p>
           <w:p>
@@ -6562,14 +7010,62 @@
                 <w:i/>
                 <w:iCs/>
               </w:rPr>
-              <w:t xml:space="preserve">Neuron index="i"&gt; </w:t>
-            </w:r>
+              <w:t>Neuron index="</w:t>
+            </w:r>
+            <w:proofErr w:type="spellStart"/>
             <w:r>
               <w:rPr>
                 <w:i/>
                 <w:iCs/>
               </w:rPr>
-              <w:t>with any of the following parameters: &lt;VTh&gt;, &lt;refractory&gt;, &lt;RLeak&gt;</w:t>
+              <w:t>i</w:t>
+            </w:r>
+            <w:proofErr w:type="spellEnd"/>
+            <w:r>
+              <w:rPr>
+                <w:i/>
+                <w:iCs/>
+              </w:rPr>
+              <w:t xml:space="preserve">"&gt; </w:t>
+            </w:r>
+            <w:r>
+              <w:rPr>
+                <w:i/>
+                <w:iCs/>
+              </w:rPr>
+              <w:t>with any of the following parameters: &lt;</w:t>
+            </w:r>
+            <w:proofErr w:type="spellStart"/>
+            <w:r>
+              <w:rPr>
+                <w:i/>
+                <w:iCs/>
+              </w:rPr>
+              <w:t>VTh</w:t>
+            </w:r>
+            <w:proofErr w:type="spellEnd"/>
+            <w:r>
+              <w:rPr>
+                <w:i/>
+                <w:iCs/>
+              </w:rPr>
+              <w:t>&gt;, &lt;refractory&gt;, &lt;</w:t>
+            </w:r>
+            <w:proofErr w:type="spellStart"/>
+            <w:r>
+              <w:rPr>
+                <w:i/>
+                <w:iCs/>
+              </w:rPr>
+              <w:t>RLeak</w:t>
+            </w:r>
+            <w:proofErr w:type="spellEnd"/>
+            <w:r>
+              <w:rPr>
+                <w:i/>
+                <w:iCs/>
+              </w:rPr>
+              <w:t>&gt;</w:t>
             </w:r>
           </w:p>
         </w:tc>
@@ -6702,68 +7198,42 @@
           <w:highlight w:val="yellow"/>
         </w:rPr>
       </w:pPr>
-      <w:bookmarkStart w:id="31" w:name="_Ref205374287"/>
-      <w:bookmarkStart w:id="32" w:name="_Toc218694098"/>
+      <w:bookmarkStart w:id="35" w:name="_Ref205374287"/>
+      <w:bookmarkStart w:id="36" w:name="_Toc218694098"/>
       <w:r>
         <w:t xml:space="preserve">Table </w:t>
       </w:r>
-      <w:r>
-        <w:fldChar w:fldCharType="begin"/>
-      </w:r>
-      <w:r>
-        <w:instrText xml:space="preserve"> STYLEREF 1 \s </w:instrText>
-      </w:r>
-      <w:r>
-        <w:fldChar w:fldCharType="separate"/>
-      </w:r>
-      <w:r>
-        <w:rPr>
-          <w:noProof/>
-          <w:cs/>
-        </w:rPr>
-        <w:t>‎</w:t>
-      </w:r>
-      <w:r>
-        <w:rPr>
-          <w:noProof/>
-        </w:rPr>
-        <w:t>2</w:t>
-      </w:r>
-      <w:r>
-        <w:rPr>
-          <w:noProof/>
-        </w:rPr>
-        <w:fldChar w:fldCharType="end"/>
-      </w:r>
+      <w:fldSimple w:instr=" STYLEREF 1 \s ">
+        <w:r>
+          <w:rPr>
+            <w:noProof/>
+            <w:cs/>
+          </w:rPr>
+          <w:t>‎</w:t>
+        </w:r>
+        <w:r>
+          <w:rPr>
+            <w:noProof/>
+          </w:rPr>
+          <w:t>2</w:t>
+        </w:r>
+      </w:fldSimple>
       <w:r>
         <w:noBreakHyphen/>
       </w:r>
-      <w:r>
-        <w:fldChar w:fldCharType="begin"/>
-      </w:r>
-      <w:r>
-        <w:instrText xml:space="preserve"> SEQ Table \* ARABIC \s 1 </w:instrText>
-      </w:r>
-      <w:r>
-        <w:fldChar w:fldCharType="separate"/>
-      </w:r>
-      <w:r>
-        <w:rPr>
-          <w:noProof/>
-        </w:rPr>
-        <w:t>2</w:t>
-      </w:r>
-      <w:r>
-        <w:rPr>
-          <w:noProof/>
-        </w:rPr>
-        <w:fldChar w:fldCharType="end"/>
-      </w:r>
-      <w:bookmarkEnd w:id="31"/>
+      <w:fldSimple w:instr=" SEQ Table \* ARABIC \s 1 ">
+        <w:r>
+          <w:rPr>
+            <w:noProof/>
+          </w:rPr>
+          <w:t>2</w:t>
+        </w:r>
+      </w:fldSimple>
+      <w:bookmarkEnd w:id="35"/>
       <w:r>
         <w:t>: BIU Network XML Configuration Parameter Definitions</w:t>
       </w:r>
-      <w:bookmarkEnd w:id="32"/>
+      <w:bookmarkEnd w:id="36"/>
     </w:p>
     <w:tbl>
       <w:tblPr>
@@ -6914,7 +7384,15 @@
               <w:keepNext/>
             </w:pPr>
             <w:r>
-              <w:t>Femtofarads (fF)</w:t>
+              <w:t>Femtofarads (</w:t>
+            </w:r>
+            <w:proofErr w:type="spellStart"/>
+            <w:r>
+              <w:t>fF</w:t>
+            </w:r>
+            <w:proofErr w:type="spellEnd"/>
+            <w:r>
+              <w:t>)</w:t>
             </w:r>
           </w:p>
         </w:tc>
@@ -6992,7 +7470,15 @@
               <w:pStyle w:val="TabNormal"/>
             </w:pPr>
             <w:r>
-              <w:t>Femtofarads (fF)</w:t>
+              <w:t>Femtofarads (</w:t>
+            </w:r>
+            <w:proofErr w:type="spellStart"/>
+            <w:r>
+              <w:t>fF</w:t>
+            </w:r>
+            <w:proofErr w:type="spellEnd"/>
+            <w:r>
+              <w:t>)</w:t>
             </w:r>
           </w:p>
         </w:tc>
@@ -7105,9 +7591,11 @@
             <w:pPr>
               <w:pStyle w:val="TabNormal"/>
             </w:pPr>
+            <w:proofErr w:type="spellStart"/>
             <w:r>
               <w:t>VTh</w:t>
             </w:r>
+            <w:proofErr w:type="spellEnd"/>
           </w:p>
         </w:tc>
         <w:tc>
@@ -7253,8 +7741,13 @@
             <w:pPr>
               <w:pStyle w:val="TabNormal"/>
             </w:pPr>
-            <w:r>
-              <w:t>W[3:0]</w:t>
+            <w:proofErr w:type="gramStart"/>
+            <w:r>
+              <w:t>W[</w:t>
+            </w:r>
+            <w:proofErr w:type="gramEnd"/>
+            <w:r>
+              <w:t>3:0]</w:t>
             </w:r>
           </w:p>
         </w:tc>
@@ -7426,7 +7919,15 @@
               <w:pStyle w:val="TabNormal"/>
             </w:pPr>
             <w:r>
-              <w:t>Femtofarads (fF)</w:t>
+              <w:t>Femtofarads (</w:t>
+            </w:r>
+            <w:proofErr w:type="spellStart"/>
+            <w:r>
+              <w:t>fF</w:t>
+            </w:r>
+            <w:proofErr w:type="spellEnd"/>
+            <w:r>
+              <w:t>)</w:t>
             </w:r>
           </w:p>
         </w:tc>
@@ -7438,8 +7939,13 @@
             <w:pPr>
               <w:pStyle w:val="TabNormal"/>
             </w:pPr>
-            <w:r>
-              <w:t>5e-15</w:t>
+            <w:proofErr w:type="gramStart"/>
+            <w:r>
+              <w:t>5e</w:t>
+            </w:r>
+            <w:proofErr w:type="gramEnd"/>
+            <w:r>
+              <w:t>-15</w:t>
             </w:r>
           </w:p>
         </w:tc>
@@ -7451,8 +7957,13 @@
             <w:pPr>
               <w:pStyle w:val="TabNormal"/>
             </w:pPr>
-            <w:r>
-              <w:t>Models subthreshold leakage or passive decay</w:t>
+            <w:proofErr w:type="gramStart"/>
+            <w:r>
+              <w:t>Models</w:t>
+            </w:r>
+            <w:proofErr w:type="gramEnd"/>
+            <w:r>
+              <w:t xml:space="preserve"> subthreshold leakage or passive decay</w:t>
             </w:r>
           </w:p>
         </w:tc>
@@ -7469,9 +7980,11 @@
             <w:pPr>
               <w:pStyle w:val="TabNormal"/>
             </w:pPr>
+            <w:proofErr w:type="spellStart"/>
             <w:r>
               <w:t>Vm</w:t>
             </w:r>
+            <w:proofErr w:type="spellEnd"/>
           </w:p>
         </w:tc>
         <w:tc>
@@ -7612,9 +8125,11 @@
             <w:pPr>
               <w:pStyle w:val="TabNormal"/>
             </w:pPr>
+            <w:proofErr w:type="spellStart"/>
             <w:r>
               <w:t>DSBitWidth</w:t>
             </w:r>
+            <w:proofErr w:type="spellEnd"/>
           </w:p>
         </w:tc>
         <w:tc>
@@ -7703,9 +8218,11 @@
             <w:pPr>
               <w:pStyle w:val="TabNormal"/>
             </w:pPr>
+            <w:proofErr w:type="spellStart"/>
             <w:r>
               <w:t>DSClockMHz</w:t>
             </w:r>
+            <w:proofErr w:type="spellEnd"/>
           </w:p>
         </w:tc>
         <w:tc>
@@ -7797,9 +8314,11 @@
             <w:pPr>
               <w:pStyle w:val="TabNormal"/>
             </w:pPr>
+            <w:proofErr w:type="spellStart"/>
             <w:r>
               <w:t>DSMode</w:t>
             </w:r>
+            <w:proofErr w:type="spellEnd"/>
           </w:p>
         </w:tc>
         <w:tc>
@@ -7866,9 +8385,19 @@
             <w:pPr>
               <w:pStyle w:val="TabNormal"/>
             </w:pPr>
-            <w:r>
-              <w:t>ThresholdMode | FrequencyMode</w:t>
-            </w:r>
+            <w:proofErr w:type="spellStart"/>
+            <w:r>
+              <w:t>ThresholdMode</w:t>
+            </w:r>
+            <w:proofErr w:type="spellEnd"/>
+            <w:r>
+              <w:t xml:space="preserve"> | </w:t>
+            </w:r>
+            <w:proofErr w:type="spellStart"/>
+            <w:r>
+              <w:t>FrequencyMode</w:t>
+            </w:r>
+            <w:proofErr w:type="spellEnd"/>
           </w:p>
         </w:tc>
         <w:tc>
@@ -7906,9 +8435,11 @@
             <w:pPr>
               <w:pStyle w:val="TabNormal"/>
             </w:pPr>
+            <w:proofErr w:type="spellStart"/>
             <w:r>
               <w:t>CPara</w:t>
             </w:r>
+            <w:proofErr w:type="spellEnd"/>
           </w:p>
         </w:tc>
         <w:tc>
@@ -7933,7 +8464,15 @@
               <w:pStyle w:val="TabNormal"/>
             </w:pPr>
             <w:r>
-              <w:t>Femtofarads (fF)</w:t>
+              <w:t>Femtofarads (</w:t>
+            </w:r>
+            <w:proofErr w:type="spellStart"/>
+            <w:r>
+              <w:t>fF</w:t>
+            </w:r>
+            <w:proofErr w:type="spellEnd"/>
+            <w:r>
+              <w:t>)</w:t>
             </w:r>
           </w:p>
         </w:tc>
@@ -8052,7 +8591,23 @@
                 <w:i/>
                 <w:iCs/>
               </w:rPr>
-              <w:t>Each line shall contain values corresponding to the neurons in the first layer (without delimiters), representing the input current for each time step (or input channel).</w:t>
+              <w:t xml:space="preserve">Each line shall contain values corresponding to the neurons in the first layer (without delimiters), representing the </w:t>
+            </w:r>
+            <w:proofErr w:type="gramStart"/>
+            <w:r>
+              <w:rPr>
+                <w:i/>
+                <w:iCs/>
+              </w:rPr>
+              <w:t>input current</w:t>
+            </w:r>
+            <w:proofErr w:type="gramEnd"/>
+            <w:r>
+              <w:rPr>
+                <w:i/>
+                <w:iCs/>
+              </w:rPr>
+              <w:t xml:space="preserve"> for each time step (or input channel).</w:t>
             </w:r>
           </w:p>
         </w:tc>
@@ -8256,14 +8811,30 @@
                 <w:i/>
                 <w:iCs/>
               </w:rPr>
-              <w:t>generate input files</w:t>
-            </w:r>
+              <w:t xml:space="preserve">generate input </w:t>
+            </w:r>
+            <w:proofErr w:type="gramStart"/>
             <w:r>
               <w:rPr>
                 <w:i/>
                 <w:iCs/>
               </w:rPr>
-              <w:t>; for example</w:t>
+              <w:t>files</w:t>
+            </w:r>
+            <w:r>
+              <w:rPr>
+                <w:i/>
+                <w:iCs/>
+              </w:rPr>
+              <w:t>;</w:t>
+            </w:r>
+            <w:proofErr w:type="gramEnd"/>
+            <w:r>
+              <w:rPr>
+                <w:i/>
+                <w:iCs/>
+              </w:rPr>
+              <w:t xml:space="preserve"> for example</w:t>
             </w:r>
             <w:r>
               <w:rPr>
@@ -8316,8 +8887,8 @@
       <w:pPr>
         <w:pStyle w:val="Heading2"/>
       </w:pPr>
-      <w:bookmarkStart w:id="33" w:name="_Ref204517580"/>
-      <w:bookmarkStart w:id="34" w:name="_Toc218694089"/>
+      <w:bookmarkStart w:id="37" w:name="_Ref204517580"/>
+      <w:bookmarkStart w:id="38" w:name="_Toc218694089"/>
       <w:r>
         <w:lastRenderedPageBreak/>
         <w:t xml:space="preserve">Step 2: </w:t>
@@ -8331,8 +8902,8 @@
       <w:r>
         <w:t>ile</w:t>
       </w:r>
-      <w:bookmarkEnd w:id="33"/>
-      <w:bookmarkEnd w:id="34"/>
+      <w:bookmarkEnd w:id="37"/>
+      <w:bookmarkEnd w:id="38"/>
     </w:p>
     <w:p>
       <w:pPr>
@@ -8375,7 +8946,15 @@
         <w:keepNext/>
       </w:pPr>
       <w:r>
-        <w:t>For a LIF network:</w:t>
+        <w:t xml:space="preserve">For </w:t>
+      </w:r>
+      <w:proofErr w:type="gramStart"/>
+      <w:r>
+        <w:t>a LIF</w:t>
+      </w:r>
+      <w:proofErr w:type="gramEnd"/>
+      <w:r>
+        <w:t xml:space="preserve"> network:</w:t>
       </w:r>
     </w:p>
     <w:p>
@@ -8395,7 +8974,36 @@
         <w:ind w:left="2127"/>
       </w:pPr>
       <w:r>
-        <w:t xml:space="preserve">    "output_directory": "./Tests/SNN/LIF/sin_current_test/",</w:t>
+        <w:t xml:space="preserve">    "</w:t>
+      </w:r>
+      <w:proofErr w:type="spellStart"/>
+      <w:proofErr w:type="gramStart"/>
+      <w:r>
+        <w:t>output</w:t>
+      </w:r>
+      <w:proofErr w:type="gramEnd"/>
+      <w:r>
+        <w:t>_directory</w:t>
+      </w:r>
+      <w:proofErr w:type="spellEnd"/>
+      <w:r>
+        <w:t xml:space="preserve">": </w:t>
+      </w:r>
+      <w:proofErr w:type="gramStart"/>
+      <w:r>
+        <w:t>"./</w:t>
+      </w:r>
+      <w:proofErr w:type="gramEnd"/>
+      <w:r>
+        <w:t>Tests/SNN/LIF/</w:t>
+      </w:r>
+      <w:proofErr w:type="spellStart"/>
+      <w:r>
+        <w:t>sin_current_test</w:t>
+      </w:r>
+      <w:proofErr w:type="spellEnd"/>
+      <w:r>
+        <w:t>/",</w:t>
       </w:r>
     </w:p>
     <w:p>
@@ -8405,7 +9013,28 @@
         <w:ind w:left="2127"/>
       </w:pPr>
       <w:r>
-        <w:t xml:space="preserve">    "xml_config_path": "./Tests/SNN/LIF/sin_current_test/testFull.xml",</w:t>
+        <w:t xml:space="preserve">    "</w:t>
+      </w:r>
+      <w:proofErr w:type="spellStart"/>
+      <w:proofErr w:type="gramStart"/>
+      <w:r>
+        <w:t>xml</w:t>
+      </w:r>
+      <w:proofErr w:type="gramEnd"/>
+      <w:r>
+        <w:t>_config_path</w:t>
+      </w:r>
+      <w:proofErr w:type="spellEnd"/>
+      <w:r>
+        <w:t>": "./Tests/SNN/LIF/</w:t>
+      </w:r>
+      <w:proofErr w:type="spellStart"/>
+      <w:r>
+        <w:t>sin_current_test</w:t>
+      </w:r>
+      <w:proofErr w:type="spellEnd"/>
+      <w:r>
+        <w:t>/testFull.xml",</w:t>
       </w:r>
     </w:p>
     <w:p>
@@ -8415,7 +9044,28 @@
         <w:ind w:left="2127"/>
       </w:pPr>
       <w:r>
-        <w:t xml:space="preserve">    "data_input_file": "./Tests/SNN/LIF/sin_current_test/input.txt",</w:t>
+        <w:t xml:space="preserve">    "</w:t>
+      </w:r>
+      <w:proofErr w:type="spellStart"/>
+      <w:proofErr w:type="gramStart"/>
+      <w:r>
+        <w:t>data</w:t>
+      </w:r>
+      <w:proofErr w:type="gramEnd"/>
+      <w:r>
+        <w:t>_input_file</w:t>
+      </w:r>
+      <w:proofErr w:type="spellEnd"/>
+      <w:r>
+        <w:t>": "./Tests/SNN/LIF/</w:t>
+      </w:r>
+      <w:proofErr w:type="spellStart"/>
+      <w:r>
+        <w:t>sin_current_test</w:t>
+      </w:r>
+      <w:proofErr w:type="spellEnd"/>
+      <w:r>
+        <w:t>/input.txt",</w:t>
       </w:r>
     </w:p>
     <w:p>
@@ -8426,7 +9076,20 @@
       </w:pPr>
       <w:r>
         <w:tab/>
-        <w:t>"progress_interval_seconds": 2</w:t>
+        <w:t>"</w:t>
+      </w:r>
+      <w:proofErr w:type="spellStart"/>
+      <w:proofErr w:type="gramStart"/>
+      <w:r>
+        <w:t>progress</w:t>
+      </w:r>
+      <w:proofErr w:type="gramEnd"/>
+      <w:r>
+        <w:t>_interval_seconds</w:t>
+      </w:r>
+      <w:proofErr w:type="spellEnd"/>
+      <w:r>
+        <w:t>": 2</w:t>
       </w:r>
     </w:p>
     <w:p>
@@ -8465,7 +9128,36 @@
         <w:ind w:left="2127"/>
       </w:pPr>
       <w:r>
-        <w:t xml:space="preserve">  "output_directory": "./Tests/SNN/BIU/output_directory",</w:t>
+        <w:t xml:space="preserve">  "</w:t>
+      </w:r>
+      <w:proofErr w:type="spellStart"/>
+      <w:proofErr w:type="gramStart"/>
+      <w:r>
+        <w:t>output</w:t>
+      </w:r>
+      <w:proofErr w:type="gramEnd"/>
+      <w:r>
+        <w:t>_directory</w:t>
+      </w:r>
+      <w:proofErr w:type="spellEnd"/>
+      <w:r>
+        <w:t xml:space="preserve">": </w:t>
+      </w:r>
+      <w:proofErr w:type="gramStart"/>
+      <w:r>
+        <w:t>"./</w:t>
+      </w:r>
+      <w:proofErr w:type="gramEnd"/>
+      <w:r>
+        <w:t>Tests/SNN/BIU/</w:t>
+      </w:r>
+      <w:proofErr w:type="spellStart"/>
+      <w:r>
+        <w:t>output_directory</w:t>
+      </w:r>
+      <w:proofErr w:type="spellEnd"/>
+      <w:r>
+        <w:t>",</w:t>
       </w:r>
     </w:p>
     <w:p>
@@ -8475,7 +9167,20 @@
         <w:ind w:left="2127"/>
       </w:pPr>
       <w:r>
-        <w:t xml:space="preserve">  "xml_config_path": "./Tests/SNN/BIU/test.xml",</w:t>
+        <w:t xml:space="preserve">  "</w:t>
+      </w:r>
+      <w:proofErr w:type="spellStart"/>
+      <w:proofErr w:type="gramStart"/>
+      <w:r>
+        <w:t>xml</w:t>
+      </w:r>
+      <w:proofErr w:type="gramEnd"/>
+      <w:r>
+        <w:t>_config_path</w:t>
+      </w:r>
+      <w:proofErr w:type="spellEnd"/>
+      <w:r>
+        <w:t>": "./Tests/SNN/BIU/test.xml",</w:t>
       </w:r>
     </w:p>
     <w:p>
@@ -8485,7 +9190,20 @@
         <w:ind w:left="2127"/>
       </w:pPr>
       <w:r>
-        <w:t xml:space="preserve">  "sup_xml_config_path": "./Tests/SNN/BIU/supervisor.xml",</w:t>
+        <w:t xml:space="preserve">  "</w:t>
+      </w:r>
+      <w:proofErr w:type="spellStart"/>
+      <w:proofErr w:type="gramStart"/>
+      <w:r>
+        <w:t>sup</w:t>
+      </w:r>
+      <w:proofErr w:type="gramEnd"/>
+      <w:r>
+        <w:t>_xml_config_path</w:t>
+      </w:r>
+      <w:proofErr w:type="spellEnd"/>
+      <w:r>
+        <w:t>": "./Tests/SNN/BIU/supervisor.xml",</w:t>
       </w:r>
     </w:p>
     <w:p>
@@ -8495,7 +9213,20 @@
         <w:ind w:left="2127"/>
       </w:pPr>
       <w:r>
-        <w:t xml:space="preserve">  "data_input_file": "./Tests/SNN/BIU/input.txt",</w:t>
+        <w:t xml:space="preserve">  "</w:t>
+      </w:r>
+      <w:proofErr w:type="spellStart"/>
+      <w:proofErr w:type="gramStart"/>
+      <w:r>
+        <w:t>data</w:t>
+      </w:r>
+      <w:proofErr w:type="gramEnd"/>
+      <w:r>
+        <w:t>_input_file</w:t>
+      </w:r>
+      <w:proofErr w:type="spellEnd"/>
+      <w:r>
+        <w:t>": "./Tests/SNN/BIU/input.txt",</w:t>
       </w:r>
     </w:p>
     <w:p>
@@ -8505,7 +9236,20 @@
         <w:ind w:left="2127"/>
       </w:pPr>
       <w:r>
-        <w:t xml:space="preserve">  "synapses_energy_table_path": "./Tests/SNN/BIU/Spike-in_vs_Not_spike-in.csv",</w:t>
+        <w:t xml:space="preserve">  "</w:t>
+      </w:r>
+      <w:proofErr w:type="spellStart"/>
+      <w:proofErr w:type="gramStart"/>
+      <w:r>
+        <w:t>synapses</w:t>
+      </w:r>
+      <w:proofErr w:type="gramEnd"/>
+      <w:r>
+        <w:t>_energy_table_path</w:t>
+      </w:r>
+      <w:proofErr w:type="spellEnd"/>
+      <w:r>
+        <w:t>": "./Tests/SNN/BIU/Spike-in_vs_Not_spike-in.csv",</w:t>
       </w:r>
     </w:p>
     <w:p>
@@ -8515,7 +9259,20 @@
         <w:ind w:left="2127"/>
       </w:pPr>
       <w:r>
-        <w:t xml:space="preserve">  "neuron_energy_table_path": "./Tests/SNN/BIU/Energy_Neuron_CSV_Content.csv",</w:t>
+        <w:t xml:space="preserve">  "</w:t>
+      </w:r>
+      <w:proofErr w:type="spellStart"/>
+      <w:proofErr w:type="gramStart"/>
+      <w:r>
+        <w:t>neuron</w:t>
+      </w:r>
+      <w:proofErr w:type="gramEnd"/>
+      <w:r>
+        <w:t>_energy_table_path</w:t>
+      </w:r>
+      <w:proofErr w:type="spellEnd"/>
+      <w:r>
+        <w:t>": "./Tests/SNN/BIU/Energy_Neuron_CSV_Content.csv",</w:t>
       </w:r>
     </w:p>
     <w:p>
@@ -8560,7 +9317,20 @@
         <w:ind w:left="2127"/>
       </w:pPr>
       <w:r>
-        <w:t xml:space="preserve">  "progress_interval_seconds": 2</w:t>
+        <w:t xml:space="preserve">  "</w:t>
+      </w:r>
+      <w:proofErr w:type="spellStart"/>
+      <w:proofErr w:type="gramStart"/>
+      <w:r>
+        <w:t>progress</w:t>
+      </w:r>
+      <w:proofErr w:type="gramEnd"/>
+      <w:r>
+        <w:t>_interval_seconds</w:t>
+      </w:r>
+      <w:proofErr w:type="spellEnd"/>
+      <w:r>
+        <w:t>": 2</w:t>
       </w:r>
     </w:p>
     <w:p>
@@ -8660,6 +9430,7 @@
                 <w:iCs/>
               </w:rPr>
             </w:pPr>
+            <w:proofErr w:type="spellStart"/>
             <w:r>
               <w:rPr>
                 <w:b/>
@@ -8669,6 +9440,7 @@
               </w:rPr>
               <w:t>sup_xml_config_path</w:t>
             </w:r>
+            <w:proofErr w:type="spellEnd"/>
             <w:r>
               <w:rPr>
                 <w:i/>
@@ -8705,6 +9477,7 @@
               </w:rPr>
               <w:t xml:space="preserve"> files are read by </w:t>
             </w:r>
+            <w:proofErr w:type="spellStart"/>
             <w:r>
               <w:rPr>
                 <w:b/>
@@ -8714,6 +9487,7 @@
               </w:rPr>
               <w:t>parseConfigFromFile</w:t>
             </w:r>
+            <w:proofErr w:type="spellEnd"/>
             <w:r>
               <w:rPr>
                 <w:i/>
@@ -8735,6 +9509,7 @@
               </w:rPr>
               <w:t xml:space="preserve">copied into </w:t>
             </w:r>
+            <w:proofErr w:type="spellStart"/>
             <w:r>
               <w:rPr>
                 <w:b/>
@@ -8744,6 +9519,7 @@
               </w:rPr>
               <w:t>NetworkParameters</w:t>
             </w:r>
+            <w:proofErr w:type="spellEnd"/>
             <w:r>
               <w:rPr>
                 <w:i/>
@@ -8791,6 +9567,7 @@
                 <w:iCs/>
               </w:rPr>
             </w:pPr>
+            <w:proofErr w:type="spellStart"/>
             <w:r>
               <w:rPr>
                 <w:b/>
@@ -8800,6 +9577,7 @@
               </w:rPr>
               <w:t>neuron_energy_table_path</w:t>
             </w:r>
+            <w:proofErr w:type="spellEnd"/>
             <w:r>
               <w:rPr>
                 <w:i/>
@@ -8861,6 +9639,7 @@
                 <w:iCs/>
               </w:rPr>
             </w:pPr>
+            <w:proofErr w:type="spellStart"/>
             <w:r>
               <w:rPr>
                 <w:b/>
@@ -8870,6 +9649,7 @@
               </w:rPr>
               <w:t>synapses_energy_table_path</w:t>
             </w:r>
+            <w:proofErr w:type="spellEnd"/>
             <w:r>
               <w:rPr>
                 <w:b/>
@@ -9018,8 +9798,8 @@
         <w:pStyle w:val="Heading2"/>
         <w:pageBreakBefore/>
       </w:pPr>
-      <w:bookmarkStart w:id="35" w:name="_Ref204517593"/>
-      <w:bookmarkStart w:id="36" w:name="_Toc218694090"/>
+      <w:bookmarkStart w:id="39" w:name="_Ref204517593"/>
+      <w:bookmarkStart w:id="40" w:name="_Toc218694090"/>
       <w:r>
         <w:lastRenderedPageBreak/>
         <w:t xml:space="preserve">Step </w:t>
@@ -9039,8 +9819,13 @@
       <w:r>
         <w:t xml:space="preserve"> the </w:t>
       </w:r>
-      <w:r>
-        <w:t xml:space="preserve">NemoSim </w:t>
+      <w:proofErr w:type="spellStart"/>
+      <w:r>
+        <w:t>NemoSim</w:t>
+      </w:r>
+      <w:proofErr w:type="spellEnd"/>
+      <w:r>
+        <w:t xml:space="preserve"> </w:t>
       </w:r>
       <w:r>
         <w:t>Simulator</w:t>
@@ -9048,8 +9833,8 @@
       <w:r>
         <w:t xml:space="preserve"> Tool</w:t>
       </w:r>
-      <w:bookmarkEnd w:id="35"/>
-      <w:bookmarkEnd w:id="36"/>
+      <w:bookmarkEnd w:id="39"/>
+      <w:bookmarkEnd w:id="40"/>
     </w:p>
     <w:p>
       <w:pPr>
@@ -9111,9 +9896,13 @@
       <w:r>
         <w:t xml:space="preserve">NEMOSIM.exe </w:t>
       </w:r>
+      <w:proofErr w:type="spellStart"/>
+      <w:proofErr w:type="gramStart"/>
       <w:r>
         <w:t>config.json</w:t>
       </w:r>
+      <w:proofErr w:type="spellEnd"/>
+      <w:proofErr w:type="gramEnd"/>
     </w:p>
     <w:p>
       <w:pPr>
@@ -9126,7 +9915,15 @@
         <w:ind w:left="1701"/>
       </w:pPr>
       <w:r>
-        <w:t xml:space="preserve">While the NemoSim is running, it will display progress messages on the screen, as demonstrated in </w:t>
+        <w:t xml:space="preserve">While the </w:t>
+      </w:r>
+      <w:proofErr w:type="spellStart"/>
+      <w:r>
+        <w:t>NemoSim</w:t>
+      </w:r>
+      <w:proofErr w:type="spellEnd"/>
+      <w:r>
+        <w:t xml:space="preserve"> is running, it will display progress messages on the screen, as demonstrated in </w:t>
       </w:r>
       <w:r>
         <w:fldChar w:fldCharType="begin"/>
@@ -9161,11 +9958,6 @@
           <w:noProof/>
         </w:rPr>
         <w:noBreakHyphen/>
-      </w:r>
-      <w:r>
-        <w:rPr>
-          <w:noProof/>
-        </w:rPr>
         <w:t>1</w:t>
       </w:r>
       <w:r>
@@ -9210,68 +10002,50 @@
         <w:pStyle w:val="Caption"/>
         <w:keepNext/>
       </w:pPr>
-      <w:bookmarkStart w:id="37" w:name="_Ref204526948"/>
-      <w:bookmarkStart w:id="38" w:name="_Toc218694096"/>
+      <w:bookmarkStart w:id="41" w:name="_Ref204526948"/>
+      <w:bookmarkStart w:id="42" w:name="_Toc218694096"/>
       <w:r>
         <w:t xml:space="preserve">Example </w:t>
       </w:r>
-      <w:r>
-        <w:fldChar w:fldCharType="begin"/>
-      </w:r>
-      <w:r>
-        <w:instrText xml:space="preserve"> STYLEREF 1 \s </w:instrText>
-      </w:r>
-      <w:r>
-        <w:fldChar w:fldCharType="separate"/>
-      </w:r>
-      <w:r>
-        <w:rPr>
-          <w:noProof/>
-          <w:cs/>
-        </w:rPr>
-        <w:t>‎</w:t>
-      </w:r>
-      <w:r>
-        <w:rPr>
-          <w:noProof/>
-        </w:rPr>
-        <w:t>2</w:t>
-      </w:r>
-      <w:r>
-        <w:rPr>
-          <w:noProof/>
-        </w:rPr>
-        <w:fldChar w:fldCharType="end"/>
-      </w:r>
+      <w:fldSimple w:instr=" STYLEREF 1 \s ">
+        <w:r>
+          <w:rPr>
+            <w:noProof/>
+            <w:cs/>
+          </w:rPr>
+          <w:t>‎</w:t>
+        </w:r>
+        <w:r>
+          <w:rPr>
+            <w:noProof/>
+          </w:rPr>
+          <w:t>2</w:t>
+        </w:r>
+      </w:fldSimple>
       <w:r>
         <w:noBreakHyphen/>
       </w:r>
-      <w:r>
-        <w:fldChar w:fldCharType="begin"/>
-      </w:r>
-      <w:r>
-        <w:instrText xml:space="preserve"> SEQ Example \* ARABIC \s 1 </w:instrText>
-      </w:r>
-      <w:r>
-        <w:fldChar w:fldCharType="separate"/>
-      </w:r>
-      <w:r>
-        <w:rPr>
-          <w:noProof/>
-        </w:rPr>
-        <w:t>1</w:t>
-      </w:r>
-      <w:r>
-        <w:rPr>
-          <w:noProof/>
-        </w:rPr>
-        <w:fldChar w:fldCharType="end"/>
-      </w:r>
-      <w:bookmarkEnd w:id="37"/>
-      <w:r>
-        <w:t>: NemoSim Progress Messages</w:t>
-      </w:r>
-      <w:bookmarkEnd w:id="38"/>
+      <w:fldSimple w:instr=" SEQ Example \* ARABIC \s 1 ">
+        <w:r>
+          <w:rPr>
+            <w:noProof/>
+          </w:rPr>
+          <w:t>1</w:t>
+        </w:r>
+      </w:fldSimple>
+      <w:bookmarkEnd w:id="41"/>
+      <w:r>
+        <w:t xml:space="preserve">: </w:t>
+      </w:r>
+      <w:proofErr w:type="spellStart"/>
+      <w:r>
+        <w:t>NemoSim</w:t>
+      </w:r>
+      <w:proofErr w:type="spellEnd"/>
+      <w:r>
+        <w:t xml:space="preserve"> Progress Messages</w:t>
+      </w:r>
+      <w:bookmarkEnd w:id="42"/>
     </w:p>
     <w:p>
       <w:pPr>
@@ -9338,8 +10112,8 @@
       <w:pPr>
         <w:pStyle w:val="Heading2"/>
       </w:pPr>
-      <w:bookmarkStart w:id="39" w:name="_Ref204517597"/>
-      <w:bookmarkStart w:id="40" w:name="_Toc218694091"/>
+      <w:bookmarkStart w:id="43" w:name="_Ref204517597"/>
+      <w:bookmarkStart w:id="44" w:name="_Toc218694091"/>
       <w:r>
         <w:lastRenderedPageBreak/>
         <w:t>Step</w:t>
@@ -9368,8 +10142,8 @@
       <w:r>
         <w:t xml:space="preserve"> Outputs</w:t>
       </w:r>
-      <w:bookmarkEnd w:id="39"/>
-      <w:bookmarkEnd w:id="40"/>
+      <w:bookmarkEnd w:id="43"/>
+      <w:bookmarkEnd w:id="44"/>
     </w:p>
     <w:p>
       <w:pPr>
@@ -9377,7 +10151,15 @@
         <w:keepNext/>
       </w:pPr>
       <w:r>
-        <w:t>When the NemoSim has finished running, it generates</w:t>
+        <w:t xml:space="preserve">When the </w:t>
+      </w:r>
+      <w:proofErr w:type="spellStart"/>
+      <w:r>
+        <w:t>NemoSim</w:t>
+      </w:r>
+      <w:proofErr w:type="spellEnd"/>
+      <w:r>
+        <w:t xml:space="preserve"> has finished running, it generates</w:t>
       </w:r>
       <w:r>
         <w:t xml:space="preserve"> output files</w:t>
@@ -9498,6 +10280,7 @@
         <w:pStyle w:val="Bullet2"/>
         <w:keepNext/>
       </w:pPr>
+      <w:proofErr w:type="spellStart"/>
       <w:r>
         <w:rPr>
           <w:b/>
@@ -9505,6 +10288,7 @@
         </w:rPr>
         <w:t>Iins</w:t>
       </w:r>
+      <w:proofErr w:type="spellEnd"/>
       <w:r>
         <w:rPr>
           <w:b/>
@@ -9577,6 +10361,7 @@
         <w:pStyle w:val="Bullet2"/>
         <w:keepNext/>
       </w:pPr>
+      <w:proofErr w:type="spellStart"/>
       <w:r>
         <w:rPr>
           <w:b/>
@@ -9591,6 +10376,7 @@
         </w:rPr>
         <w:t>ms</w:t>
       </w:r>
+      <w:proofErr w:type="spellEnd"/>
       <w:r>
         <w:rPr>
           <w:b/>
@@ -9663,6 +10449,7 @@
         <w:pStyle w:val="Bullet2"/>
         <w:keepNext/>
       </w:pPr>
+      <w:proofErr w:type="spellStart"/>
       <w:r>
         <w:rPr>
           <w:b/>
@@ -9670,6 +10457,7 @@
         </w:rPr>
         <w:t>Vouts</w:t>
       </w:r>
+      <w:proofErr w:type="spellEnd"/>
       <w:r>
         <w:rPr>
           <w:b/>
@@ -9830,6 +10618,7 @@
       <w:pPr>
         <w:pStyle w:val="Bullet2"/>
       </w:pPr>
+      <w:proofErr w:type="spellStart"/>
       <w:r>
         <w:rPr>
           <w:b/>
@@ -9837,6 +10626,7 @@
         </w:rPr>
         <w:t>Vns</w:t>
       </w:r>
+      <w:proofErr w:type="spellEnd"/>
       <w:r>
         <w:rPr>
           <w:b/>
@@ -10145,14 +10935,14 @@
       <w:pPr>
         <w:pStyle w:val="Heading1"/>
       </w:pPr>
-      <w:bookmarkStart w:id="41" w:name="_Ref204527360"/>
-      <w:bookmarkStart w:id="42" w:name="_Toc218694092"/>
+      <w:bookmarkStart w:id="45" w:name="_Ref204527360"/>
+      <w:bookmarkStart w:id="46" w:name="_Toc218694092"/>
       <w:r>
         <w:lastRenderedPageBreak/>
         <w:t>Error Handling</w:t>
       </w:r>
-      <w:bookmarkEnd w:id="41"/>
-      <w:bookmarkEnd w:id="42"/>
+      <w:bookmarkEnd w:id="45"/>
+      <w:bookmarkEnd w:id="46"/>
     </w:p>
     <w:tbl>
       <w:tblPr>
@@ -10229,56 +11019,83 @@
                 <w:i/>
                 <w:iCs/>
               </w:rPr>
-              <w:t xml:space="preserve">All errors are </w:t>
-            </w:r>
+              <w:t xml:space="preserve">All errors </w:t>
+            </w:r>
+            <w:proofErr w:type="gramStart"/>
             <w:r>
               <w:rPr>
                 <w:i/>
                 <w:iCs/>
               </w:rPr>
-              <w:t xml:space="preserve">considered to be </w:t>
+              <w:t xml:space="preserve">are </w:t>
             </w:r>
             <w:r>
               <w:rPr>
                 <w:i/>
                 <w:iCs/>
               </w:rPr>
-              <w:t>critical</w:t>
-            </w:r>
+              <w:t>considered to be</w:t>
+            </w:r>
+            <w:proofErr w:type="gramEnd"/>
             <w:r>
               <w:rPr>
                 <w:i/>
                 <w:iCs/>
               </w:rPr>
-              <w:t>, and</w:t>
-            </w:r>
+              <w:t xml:space="preserve"> </w:t>
+            </w:r>
+            <w:proofErr w:type="gramStart"/>
             <w:r>
               <w:rPr>
                 <w:i/>
                 <w:iCs/>
               </w:rPr>
-              <w:t xml:space="preserve"> </w:t>
+              <w:t>critical</w:t>
             </w:r>
             <w:r>
               <w:rPr>
                 <w:i/>
                 <w:iCs/>
               </w:rPr>
-              <w:t>will</w:t>
-            </w:r>
+              <w:t>, and</w:t>
+            </w:r>
+            <w:proofErr w:type="gramEnd"/>
             <w:r>
               <w:rPr>
                 <w:i/>
                 <w:iCs/>
               </w:rPr>
-              <w:t xml:space="preserve"> stop the </w:t>
+              <w:t xml:space="preserve"> </w:t>
             </w:r>
             <w:r>
               <w:rPr>
                 <w:i/>
                 <w:iCs/>
               </w:rPr>
-              <w:t>NemoSim S</w:t>
+              <w:t>will</w:t>
+            </w:r>
+            <w:r>
+              <w:rPr>
+                <w:i/>
+                <w:iCs/>
+              </w:rPr>
+              <w:t xml:space="preserve"> stop the </w:t>
+            </w:r>
+            <w:proofErr w:type="spellStart"/>
+            <w:r>
+              <w:rPr>
+                <w:i/>
+                <w:iCs/>
+              </w:rPr>
+              <w:t>NemoSim</w:t>
+            </w:r>
+            <w:proofErr w:type="spellEnd"/>
+            <w:r>
+              <w:rPr>
+                <w:i/>
+                <w:iCs/>
+              </w:rPr>
+              <w:t xml:space="preserve"> S</w:t>
             </w:r>
             <w:r>
               <w:rPr>
@@ -10302,11 +11119,11 @@
       <w:pPr>
         <w:pStyle w:val="Heading2"/>
       </w:pPr>
-      <w:bookmarkStart w:id="43" w:name="_Toc218694093"/>
+      <w:bookmarkStart w:id="47" w:name="_Toc218694093"/>
       <w:r>
         <w:t>Error Message Formats</w:t>
       </w:r>
-      <w:bookmarkEnd w:id="43"/>
+      <w:bookmarkEnd w:id="47"/>
     </w:p>
     <w:p>
       <w:pPr>
@@ -10331,7 +11148,15 @@
         <w:ind w:left="1701"/>
       </w:pPr>
       <w:r>
-        <w:t>Error: No &lt;NetworkConfig&gt; root element found.</w:t>
+        <w:t>Error: No &lt;</w:t>
+      </w:r>
+      <w:proofErr w:type="spellStart"/>
+      <w:r>
+        <w:t>NetworkConfig</w:t>
+      </w:r>
+      <w:proofErr w:type="spellEnd"/>
+      <w:r>
+        <w:t>&gt; root element found.</w:t>
       </w:r>
     </w:p>
     <w:p>
@@ -10340,20 +11165,28 @@
         <w:ind w:left="1701"/>
       </w:pPr>
       <w:r>
-        <w:t>Error: Network type attribute not found in &lt;NetworkConfig&gt;.</w:t>
+        <w:t>Error: Network type attribute not found in &lt;</w:t>
+      </w:r>
+      <w:proofErr w:type="spellStart"/>
+      <w:r>
+        <w:t>NetworkConfig</w:t>
+      </w:r>
+      <w:proofErr w:type="spellEnd"/>
+      <w:r>
+        <w:t>&gt;.</w:t>
       </w:r>
     </w:p>
     <w:p>
       <w:pPr>
         <w:pStyle w:val="Heading2"/>
       </w:pPr>
-      <w:bookmarkStart w:id="44" w:name="_Ref205977406"/>
-      <w:bookmarkStart w:id="45" w:name="_Toc218694094"/>
+      <w:bookmarkStart w:id="48" w:name="_Ref205977406"/>
+      <w:bookmarkStart w:id="49" w:name="_Toc218694094"/>
       <w:r>
         <w:t>Possible Return Codes</w:t>
       </w:r>
-      <w:bookmarkEnd w:id="44"/>
-      <w:bookmarkEnd w:id="45"/>
+      <w:bookmarkEnd w:id="48"/>
+      <w:bookmarkEnd w:id="49"/>
     </w:p>
     <w:p>
       <w:pPr>
@@ -10432,6 +11265,7 @@
       <w:r>
         <w:t xml:space="preserve"> </w:t>
       </w:r>
+      <w:proofErr w:type="spellStart"/>
       <w:r>
         <w:rPr>
           <w:b/>
@@ -10439,9 +11273,15 @@
         </w:rPr>
         <w:t>XMLError</w:t>
       </w:r>
-      <w:r>
-        <w:t xml:space="preserve"> enum</w:t>
-      </w:r>
+      <w:proofErr w:type="spellEnd"/>
+      <w:r>
+        <w:t xml:space="preserve"> </w:t>
+      </w:r>
+      <w:proofErr w:type="spellStart"/>
+      <w:r>
+        <w:t>enum</w:t>
+      </w:r>
+      <w:proofErr w:type="spellEnd"/>
       <w:r>
         <w:t>.</w:t>
       </w:r>
@@ -10493,12 +11333,12 @@
       <w:pPr>
         <w:pStyle w:val="Heading1"/>
       </w:pPr>
-      <w:bookmarkStart w:id="46" w:name="_Toc218694095"/>
+      <w:bookmarkStart w:id="50" w:name="_Toc218694095"/>
       <w:r>
         <w:lastRenderedPageBreak/>
         <w:t>References</w:t>
       </w:r>
-      <w:bookmarkEnd w:id="46"/>
+      <w:bookmarkEnd w:id="50"/>
     </w:p>
     <w:p>
       <w:pPr>
@@ -10616,24 +11456,44 @@
       </w:r>
     </w:p>
   </w:comment>
+  <w:comment w:id="1" w:author="Marika Klubakov" w:date="2026-01-07T16:12:00Z" w:initials="MK">
+    <w:p>
+      <w:pPr>
+        <w:pStyle w:val="CommentText"/>
+        <w:ind w:left="0"/>
+      </w:pPr>
+      <w:r>
+        <w:rPr>
+          <w:rStyle w:val="CommentReference"/>
+        </w:rPr>
+        <w:annotationRef/>
+      </w:r>
+      <w:r>
+        <w:t>approved</w:t>
+      </w:r>
+    </w:p>
+  </w:comment>
 </w:comments>
 </file>
 
 <file path=word/commentsExtended.xml><?xml version="1.0" encoding="utf-8"?>
 <w15:commentsEx xmlns:wpc="http://schemas.microsoft.com/office/word/2010/wordprocessingCanvas" xmlns:cx="http://schemas.microsoft.com/office/drawing/2014/chartex" xmlns:cx1="http://schemas.microsoft.com/office/drawing/2015/9/8/chartex" xmlns:cx2="http://schemas.microsoft.com/office/drawing/2015/10/21/chartex" xmlns:cx3="http://schemas.microsoft.com/office/drawing/2016/5/9/chartex" xmlns:cx4="http://schemas.microsoft.com/office/drawing/2016/5/10/chartex" xmlns:cx5="http://schemas.microsoft.com/office/drawing/2016/5/11/chartex" xmlns:cx6="http://schemas.microsoft.com/office/drawing/2016/5/12/chartex" xmlns:cx7="http://schemas.microsoft.com/office/drawing/2016/5/13/chartex" xmlns:cx8="http://schemas.microsoft.com/office/drawing/2016/5/14/chartex" xmlns:mc="http://schemas.openxmlformats.org/markup-compatibility/2006" xmlns:aink="http://schemas.microsoft.com/office/drawing/2016/ink" xmlns:am3d="http://schemas.microsoft.com/office/drawing/2017/model3d" xmlns:o="urn:schemas-microsoft-com:office:office" xmlns:oel="http://schemas.microsoft.com/office/2019/extlst" xmlns:r="http://schemas.openxmlformats.org/officeDocument/2006/relationships" xmlns:m="http://schemas.openxmlformats.org/officeDocument/2006/math" xmlns:v="urn:schemas-microsoft-com:vml" xmlns:wp14="http://schemas.microsoft.com/office/word/2010/wordprocessingDrawing" xmlns:wp="http://schemas.openxmlformats.org/drawingml/2006/wordprocessingDrawing" xmlns:w10="urn:schemas-microsoft-com:office:word" xmlns:w="http://schemas.openxmlformats.org/wordprocessingml/2006/main" xmlns:w14="http://schemas.microsoft.com/office/word/2010/wordml" xmlns:w15="http://schemas.microsoft.com/office/word/2012/wordml" xmlns:w16cex="http://schemas.microsoft.com/office/word/2018/wordml/cex" xmlns:w16cid="http://schemas.microsoft.com/office/word/2016/wordml/cid" xmlns:w16="http://schemas.microsoft.com/office/word/2018/wordml" xmlns:w16du="http://schemas.microsoft.com/office/word/2023/wordml/word16du" xmlns:w16sdtdh="http://schemas.microsoft.com/office/word/2020/wordml/sdtdatahash" xmlns:w16sdtfl="http://schemas.microsoft.com/office/word/2024/wordml/sdtformatlock" xmlns:w16se="http://schemas.microsoft.com/office/word/2015/wordml/symex" xmlns:wpg="http://schemas.microsoft.com/office/word/2010/wordprocessingGroup" xmlns:wpi="http://schemas.microsoft.com/office/word/2010/wordprocessingInk" xmlns:wne="http://schemas.microsoft.com/office/word/2006/wordml" xmlns:wps="http://schemas.microsoft.com/office/word/2010/wordprocessingShape" mc:Ignorable="w14 w15 w16se w16cid w16 w16cex w16sdtdh w16sdtfl w16du wp14">
   <w15:commentEx w15:paraId="0EB1A069" w15:done="0"/>
+  <w15:commentEx w15:paraId="4590B09C" w15:paraIdParent="0EB1A069" w15:done="0"/>
 </w15:commentsEx>
 </file>
 
 <file path=word/commentsExtensible.xml><?xml version="1.0" encoding="utf-8"?>
 <w16cex:commentsExtensible xmlns:wpc="http://schemas.microsoft.com/office/word/2010/wordprocessingCanvas" xmlns:cx="http://schemas.microsoft.com/office/drawing/2014/chartex" xmlns:cx1="http://schemas.microsoft.com/office/drawing/2015/9/8/chartex" xmlns:cx2="http://schemas.microsoft.com/office/drawing/2015/10/21/chartex" xmlns:cx3="http://schemas.microsoft.com/office/drawing/2016/5/9/chartex" xmlns:cx4="http://schemas.microsoft.com/office/drawing/2016/5/10/chartex" xmlns:cx5="http://schemas.microsoft.com/office/drawing/2016/5/11/chartex" xmlns:cx6="http://schemas.microsoft.com/office/drawing/2016/5/12/chartex" xmlns:cx7="http://schemas.microsoft.com/office/drawing/2016/5/13/chartex" xmlns:cx8="http://schemas.microsoft.com/office/drawing/2016/5/14/chartex" xmlns:cr="http://schemas.microsoft.com/office/comments/2020/reactions" xmlns:mc="http://schemas.openxmlformats.org/markup-compatibility/2006" xmlns:aink="http://schemas.microsoft.com/office/drawing/2016/ink" xmlns:am3d="http://schemas.microsoft.com/office/drawing/2017/model3d" xmlns:o="urn:schemas-microsoft-com:office:office" xmlns:oel="http://schemas.microsoft.com/office/2019/extlst" xmlns:r="http://schemas.openxmlformats.org/officeDocument/2006/relationships" xmlns:m="http://schemas.openxmlformats.org/officeDocument/2006/math" xmlns:v="urn:schemas-microsoft-com:vml" xmlns:wp14="http://schemas.microsoft.com/office/word/2010/wordprocessingDrawing" xmlns:wp="http://schemas.openxmlformats.org/drawingml/2006/wordprocessingDrawing" xmlns:w10="urn:schemas-microsoft-com:office:word" xmlns:w="http://schemas.openxmlformats.org/wordprocessingml/2006/main" xmlns:w14="http://schemas.microsoft.com/office/word/2010/wordml" xmlns:w15="http://schemas.microsoft.com/office/word/2012/wordml" xmlns:w16cex="http://schemas.microsoft.com/office/word/2018/wordml/cex" xmlns:w16cid="http://schemas.microsoft.com/office/word/2016/wordml/cid" xmlns:w16="http://schemas.microsoft.com/office/word/2018/wordml" xmlns:w16du="http://schemas.microsoft.com/office/word/2023/wordml/word16du" xmlns:w16sdtdh="http://schemas.microsoft.com/office/word/2020/wordml/sdtdatahash" xmlns:w16sdtfl="http://schemas.microsoft.com/office/word/2024/wordml/sdtformatlock" xmlns:w16se="http://schemas.microsoft.com/office/word/2015/wordml/symex" xmlns:wpg="http://schemas.microsoft.com/office/word/2010/wordprocessingGroup" xmlns:wpi="http://schemas.microsoft.com/office/word/2010/wordprocessingInk" xmlns:wne="http://schemas.microsoft.com/office/word/2006/wordml" xmlns:wps="http://schemas.microsoft.com/office/word/2010/wordprocessingShape" mc:Ignorable="w14 w15 w16se w16cid w16 w16cex w16sdtdh w16sdtfl cr w16du wp14">
   <w16cex:commentExtensible w16cex:durableId="75155814" w16cex:dateUtc="2026-01-07T12:17:00Z"/>
+  <w16cex:commentExtensible w16cex:durableId="246B946A" w16cex:dateUtc="2026-01-07T14:12:00Z"/>
 </w16cex:commentsExtensible>
 </file>
 
 <file path=word/commentsIds.xml><?xml version="1.0" encoding="utf-8"?>
 <w16cid:commentsIds xmlns:wpc="http://schemas.microsoft.com/office/word/2010/wordprocessingCanvas" xmlns:cx="http://schemas.microsoft.com/office/drawing/2014/chartex" xmlns:cx1="http://schemas.microsoft.com/office/drawing/2015/9/8/chartex" xmlns:cx2="http://schemas.microsoft.com/office/drawing/2015/10/21/chartex" xmlns:cx3="http://schemas.microsoft.com/office/drawing/2016/5/9/chartex" xmlns:cx4="http://schemas.microsoft.com/office/drawing/2016/5/10/chartex" xmlns:cx5="http://schemas.microsoft.com/office/drawing/2016/5/11/chartex" xmlns:cx6="http://schemas.microsoft.com/office/drawing/2016/5/12/chartex" xmlns:cx7="http://schemas.microsoft.com/office/drawing/2016/5/13/chartex" xmlns:cx8="http://schemas.microsoft.com/office/drawing/2016/5/14/chartex" xmlns:mc="http://schemas.openxmlformats.org/markup-compatibility/2006" xmlns:aink="http://schemas.microsoft.com/office/drawing/2016/ink" xmlns:am3d="http://schemas.microsoft.com/office/drawing/2017/model3d" xmlns:o="urn:schemas-microsoft-com:office:office" xmlns:oel="http://schemas.microsoft.com/office/2019/extlst" xmlns:r="http://schemas.openxmlformats.org/officeDocument/2006/relationships" xmlns:m="http://schemas.openxmlformats.org/officeDocument/2006/math" xmlns:v="urn:schemas-microsoft-com:vml" xmlns:wp14="http://schemas.microsoft.com/office/word/2010/wordprocessingDrawing" xmlns:wp="http://schemas.openxmlformats.org/drawingml/2006/wordprocessingDrawing" xmlns:w10="urn:schemas-microsoft-com:office:word" xmlns:w="http://schemas.openxmlformats.org/wordprocessingml/2006/main" xmlns:w14="http://schemas.microsoft.com/office/word/2010/wordml" xmlns:w15="http://schemas.microsoft.com/office/word/2012/wordml" xmlns:w16cex="http://schemas.microsoft.com/office/word/2018/wordml/cex" xmlns:w16cid="http://schemas.microsoft.com/office/word/2016/wordml/cid" xmlns:w16="http://schemas.microsoft.com/office/word/2018/wordml" xmlns:w16du="http://schemas.microsoft.com/office/word/2023/wordml/word16du" xmlns:w16sdtdh="http://schemas.microsoft.com/office/word/2020/wordml/sdtdatahash" xmlns:w16sdtfl="http://schemas.microsoft.com/office/word/2024/wordml/sdtformatlock" xmlns:w16se="http://schemas.microsoft.com/office/word/2015/wordml/symex" xmlns:wpg="http://schemas.microsoft.com/office/word/2010/wordprocessingGroup" xmlns:wpi="http://schemas.microsoft.com/office/word/2010/wordprocessingInk" xmlns:wne="http://schemas.microsoft.com/office/word/2006/wordml" xmlns:wps="http://schemas.microsoft.com/office/word/2010/wordprocessingShape" mc:Ignorable="w14 w15 w16se w16cid w16 w16cex w16sdtdh w16sdtfl w16du wp14">
   <w16cid:commentId w16cid:paraId="0EB1A069" w16cid:durableId="75155814"/>
+  <w16cid:commentId w16cid:paraId="4590B09C" w16cid:durableId="246B946A"/>
 </w16cid:commentsIds>
 </file>
 
@@ -11237,6 +12097,7 @@
         <w:text/>
       </w:sdtPr>
       <w:sdtContent>
+        <w:proofErr w:type="spellStart"/>
         <w:r>
           <w:rPr>
             <w:b/>
@@ -11245,7 +12106,18 @@
             <w:iCs/>
             <w:color w:val="595959" w:themeColor="text1" w:themeTint="A6"/>
           </w:rPr>
-          <w:t>NemoSim Simulator Tool</w:t>
+          <w:t>NemoSim</w:t>
+        </w:r>
+        <w:proofErr w:type="spellEnd"/>
+        <w:r>
+          <w:rPr>
+            <w:b/>
+            <w:bCs/>
+            <w:i/>
+            <w:iCs/>
+            <w:color w:val="595959" w:themeColor="text1" w:themeTint="A6"/>
+          </w:rPr>
+          <w:t xml:space="preserve"> Simulator Tool</w:t>
         </w:r>
       </w:sdtContent>
     </w:sdt>
@@ -11492,6 +12364,7 @@
         <w:text/>
       </w:sdtPr>
       <w:sdtContent>
+        <w:proofErr w:type="spellStart"/>
         <w:r>
           <w:rPr>
             <w:b/>
@@ -11500,7 +12373,18 @@
             <w:iCs/>
             <w:color w:val="595959" w:themeColor="text1" w:themeTint="A6"/>
           </w:rPr>
-          <w:t>NemoSim Simulator Tool</w:t>
+          <w:t>NemoSim</w:t>
+        </w:r>
+        <w:proofErr w:type="spellEnd"/>
+        <w:r>
+          <w:rPr>
+            <w:b/>
+            <w:bCs/>
+            <w:i/>
+            <w:iCs/>
+            <w:color w:val="595959" w:themeColor="text1" w:themeTint="A6"/>
+          </w:rPr>
+          <w:t xml:space="preserve"> Simulator Tool</w:t>
         </w:r>
       </w:sdtContent>
     </w:sdt>
@@ -11797,25 +12681,21 @@
       </w:rPr>
       <w:tab/>
     </w:r>
-    <w:bookmarkStart w:id="11" w:name="_Toc85124512"/>
-    <w:bookmarkStart w:id="12" w:name="_Toc88293874"/>
-    <w:bookmarkStart w:id="13" w:name="_Toc88294524"/>
-    <w:bookmarkStart w:id="14" w:name="_Toc88294859"/>
-    <w:bookmarkStart w:id="15" w:name="_Toc88300047"/>
-    <w:bookmarkStart w:id="16" w:name="_Toc88302280"/>
-    <w:bookmarkStart w:id="17" w:name="_Toc92440497"/>
-    <w:bookmarkStart w:id="18" w:name="_Toc103329034"/>
-    <w:bookmarkStart w:id="19" w:name="_Toc103329089"/>
-    <w:bookmarkStart w:id="20" w:name="_Toc104537976"/>
-    <w:bookmarkStart w:id="21" w:name="_Toc104538099"/>
-    <w:bookmarkStart w:id="22" w:name="_Toc104618400"/>
-    <w:bookmarkStart w:id="23" w:name="_Toc104889206"/>
-    <w:bookmarkStart w:id="24" w:name="_Toc104890186"/>
-    <w:bookmarkStart w:id="25" w:name="_Toc104890210"/>
-    <w:bookmarkEnd w:id="11"/>
-    <w:bookmarkEnd w:id="12"/>
-    <w:bookmarkEnd w:id="13"/>
-    <w:bookmarkEnd w:id="14"/>
+    <w:bookmarkStart w:id="15" w:name="_Toc85124512"/>
+    <w:bookmarkStart w:id="16" w:name="_Toc88293874"/>
+    <w:bookmarkStart w:id="17" w:name="_Toc88294524"/>
+    <w:bookmarkStart w:id="18" w:name="_Toc88294859"/>
+    <w:bookmarkStart w:id="19" w:name="_Toc88300047"/>
+    <w:bookmarkStart w:id="20" w:name="_Toc88302280"/>
+    <w:bookmarkStart w:id="21" w:name="_Toc92440497"/>
+    <w:bookmarkStart w:id="22" w:name="_Toc103329034"/>
+    <w:bookmarkStart w:id="23" w:name="_Toc103329089"/>
+    <w:bookmarkStart w:id="24" w:name="_Toc104537976"/>
+    <w:bookmarkStart w:id="25" w:name="_Toc104538099"/>
+    <w:bookmarkStart w:id="26" w:name="_Toc104618400"/>
+    <w:bookmarkStart w:id="27" w:name="_Toc104889206"/>
+    <w:bookmarkStart w:id="28" w:name="_Toc104890186"/>
+    <w:bookmarkStart w:id="29" w:name="_Toc104890210"/>
     <w:bookmarkEnd w:id="15"/>
     <w:bookmarkEnd w:id="16"/>
     <w:bookmarkEnd w:id="17"/>
@@ -11827,6 +12707,10 @@
     <w:bookmarkEnd w:id="23"/>
     <w:bookmarkEnd w:id="24"/>
     <w:bookmarkEnd w:id="25"/>
+    <w:bookmarkEnd w:id="26"/>
+    <w:bookmarkEnd w:id="27"/>
+    <w:bookmarkEnd w:id="28"/>
+    <w:bookmarkEnd w:id="29"/>
     <w:sdt>
       <w:sdtPr>
         <w:rPr>
@@ -11881,6 +12765,7 @@
         <w:text/>
       </w:sdtPr>
       <w:sdtContent>
+        <w:proofErr w:type="spellStart"/>
         <w:r>
           <w:rPr>
             <w:b/>
@@ -11889,7 +12774,18 @@
             <w:iCs/>
             <w:color w:val="595959" w:themeColor="text1" w:themeTint="A6"/>
           </w:rPr>
-          <w:t>NemoSim Simulator Tool</w:t>
+          <w:t>NemoSim</w:t>
+        </w:r>
+        <w:proofErr w:type="spellEnd"/>
+        <w:r>
+          <w:rPr>
+            <w:b/>
+            <w:bCs/>
+            <w:i/>
+            <w:iCs/>
+            <w:color w:val="595959" w:themeColor="text1" w:themeTint="A6"/>
+          </w:rPr>
+          <w:t xml:space="preserve"> Simulator Tool</w:t>
         </w:r>
       </w:sdtContent>
     </w:sdt>
@@ -18438,6 +19334,9 @@
   <w15:person w15:author="Yoel Strimling">
     <w15:presenceInfo w15:providerId="AD" w15:userId="S::Yoel.Strimling@ceva-dsp.com::17fa7865-bc33-430f-ba65-ce7bc03fd936"/>
   </w15:person>
+  <w15:person w15:author="Marika Klubakov">
+    <w15:presenceInfo w15:providerId="AD" w15:userId="S::Marika.Klubakov@ceva-dsp.com::743110a2-cb0f-4823-9b44-0057876f1310"/>
+  </w15:person>
 </w15:people>
 </file>
 
@@ -19024,6 +19923,7 @@
   <w:style w:type="character" w:default="1" w:styleId="DefaultParagraphFont">
     <w:name w:val="Default Paragraph Font"/>
     <w:uiPriority w:val="1"/>
+    <w:semiHidden/>
     <w:unhideWhenUsed/>
   </w:style>
   <w:style w:type="table" w:default="1" w:styleId="TableNormal">
@@ -34566,7 +35466,7 @@
     <w:sig w:usb0="20000287" w:usb1="00000003" w:usb2="00000000" w:usb3="00000000" w:csb0="0000019F" w:csb1="00000000"/>
   </w:font>
   <w:font w:name="Arial Bold">
-    <w:panose1 w:val="020B0704020202020204"/>
+    <w:panose1 w:val="00000000000000000000"/>
     <w:charset w:val="00"/>
     <w:family w:val="roman"/>
     <w:notTrueType/>
@@ -34614,10 +35514,12 @@
     <w:rsid w:val="00204802"/>
     <w:rsid w:val="002431ED"/>
     <w:rsid w:val="00276A5D"/>
+    <w:rsid w:val="00284A03"/>
     <w:rsid w:val="002A0764"/>
     <w:rsid w:val="002B11E2"/>
     <w:rsid w:val="002C64CF"/>
     <w:rsid w:val="00344B52"/>
+    <w:rsid w:val="0038119F"/>
     <w:rsid w:val="00412129"/>
     <w:rsid w:val="00434749"/>
     <w:rsid w:val="00434D06"/>
@@ -35609,40 +36511,6 @@
 </file>
 
 <file path=customXml/item2.xml><?xml version="1.0" encoding="utf-8"?>
-<b:Sources xmlns:b="http://schemas.openxmlformats.org/officeDocument/2006/bibliography" xmlns="http://schemas.openxmlformats.org/officeDocument/2006/bibliography" SelectedStyle="\APASixthEditionOfficeOnline.xsl" StyleName="APA" Version="6"/>
-</file>
-
-<file path=customXml/item3.xml><?xml version="1.0" encoding="utf-8"?>
-<?mso-contentType ?>
-<FormTemplates xmlns="http://schemas.microsoft.com/sharepoint/v3/contenttype/forms">
-  <Display>DocumentLibraryForm</Display>
-  <Edit>DocumentLibraryForm</Edit>
-  <New>DocumentLibraryForm</New>
-</FormTemplates>
-</file>
-
-<file path=customXml/item4.xml><?xml version="1.0" encoding="utf-8"?>
-<p:properties xmlns:p="http://schemas.microsoft.com/office/2006/metadata/properties" xmlns:xsi="http://www.w3.org/2001/XMLSchema-instance" xmlns:pc="http://schemas.microsoft.com/office/infopath/2007/PartnerControls">
-  <documentManagement>
-    <_dlc_DocId xmlns="203917d0-9ccf-4c6d-9503-30d120a22355">CEUQU22356HC-1495551298-15740</_dlc_DocId>
-    <_dlc_DocIdUrl xmlns="203917d0-9ccf-4c6d-9503-30d120a22355">
-      <Url>https://cevadsp.sharepoint.com/CSG/Archive/_layouts/15/DocIdRedir.aspx?ID=CEUQU22356HC-1495551298-15740</Url>
-      <Description>CEUQU22356HC-1495551298-15740</Description>
-    </_dlc_DocIdUrl>
-    <Approved_x0020_by xmlns="e81930fc-91f1-4612-be5e-a5541a895c7f">
-      <UserInfo>
-        <DisplayName/>
-        <AccountId xsi:nil="true"/>
-        <AccountType/>
-      </UserInfo>
-    </Approved_x0020_by>
-    <Approvers_x0020_Role xmlns="e81930fc-91f1-4612-be5e-a5541a895c7f" xsi:nil="true"/>
-    <Rev xmlns="e81930fc-91f1-4612-be5e-a5541a895c7f" xsi:nil="true"/>
-  </documentManagement>
-</p:properties>
-</file>
-
-<file path=customXml/item5.xml><?xml version="1.0" encoding="utf-8"?>
 <?mso-contentType ?>
 <spe:Receivers xmlns:spe="http://schemas.microsoft.com/sharepoint/events">
   <Receiver>
@@ -35692,6 +36560,40 @@
 </spe:Receivers>
 </file>
 
+<file path=customXml/item3.xml><?xml version="1.0" encoding="utf-8"?>
+<p:properties xmlns:p="http://schemas.microsoft.com/office/2006/metadata/properties" xmlns:xsi="http://www.w3.org/2001/XMLSchema-instance" xmlns:pc="http://schemas.microsoft.com/office/infopath/2007/PartnerControls">
+  <documentManagement>
+    <_dlc_DocId xmlns="203917d0-9ccf-4c6d-9503-30d120a22355">CEUQU22356HC-1495551298-15740</_dlc_DocId>
+    <_dlc_DocIdUrl xmlns="203917d0-9ccf-4c6d-9503-30d120a22355">
+      <Url>https://cevadsp.sharepoint.com/CSG/Archive/_layouts/15/DocIdRedir.aspx?ID=CEUQU22356HC-1495551298-15740</Url>
+      <Description>CEUQU22356HC-1495551298-15740</Description>
+    </_dlc_DocIdUrl>
+    <Approved_x0020_by xmlns="e81930fc-91f1-4612-be5e-a5541a895c7f">
+      <UserInfo>
+        <DisplayName/>
+        <AccountId xsi:nil="true"/>
+        <AccountType/>
+      </UserInfo>
+    </Approved_x0020_by>
+    <Approvers_x0020_Role xmlns="e81930fc-91f1-4612-be5e-a5541a895c7f" xsi:nil="true"/>
+    <Rev xmlns="e81930fc-91f1-4612-be5e-a5541a895c7f" xsi:nil="true"/>
+  </documentManagement>
+</p:properties>
+</file>
+
+<file path=customXml/item4.xml><?xml version="1.0" encoding="utf-8"?>
+<?mso-contentType ?>
+<FormTemplates xmlns="http://schemas.microsoft.com/sharepoint/v3/contenttype/forms">
+  <Display>DocumentLibraryForm</Display>
+  <Edit>DocumentLibraryForm</Edit>
+  <New>DocumentLibraryForm</New>
+</FormTemplates>
+</file>
+
+<file path=customXml/item5.xml><?xml version="1.0" encoding="utf-8"?>
+<b:Sources xmlns:b="http://schemas.openxmlformats.org/officeDocument/2006/bibliography" xmlns="http://schemas.openxmlformats.org/officeDocument/2006/bibliography" SelectedStyle="\APASixthEditionOfficeOnline.xsl" StyleName="APA" Version="6"/>
+</file>
+
 <file path=customXml/itemProps1.xml><?xml version="1.0" encoding="utf-8"?>
 <ds:datastoreItem xmlns:ds="http://schemas.openxmlformats.org/officeDocument/2006/customXml" ds:itemID="{244B4E0A-D801-4919-A61A-BDB58D55F482}">
   <ds:schemaRefs>
@@ -35712,22 +36614,14 @@
 </file>
 
 <file path=customXml/itemProps2.xml><?xml version="1.0" encoding="utf-8"?>
-<ds:datastoreItem xmlns:ds="http://schemas.openxmlformats.org/officeDocument/2006/customXml" ds:itemID="{55F5896F-591C-4D68-80CB-3B9A27801AB0}">
+<ds:datastoreItem xmlns:ds="http://schemas.openxmlformats.org/officeDocument/2006/customXml" ds:itemID="{FFA75ABD-0E03-49C7-BFF1-A5A9BE8DF69A}">
   <ds:schemaRefs>
-    <ds:schemaRef ds:uri="http://schemas.openxmlformats.org/officeDocument/2006/bibliography"/>
+    <ds:schemaRef ds:uri="http://schemas.microsoft.com/sharepoint/events"/>
   </ds:schemaRefs>
 </ds:datastoreItem>
 </file>
 
 <file path=customXml/itemProps3.xml><?xml version="1.0" encoding="utf-8"?>
-<ds:datastoreItem xmlns:ds="http://schemas.openxmlformats.org/officeDocument/2006/customXml" ds:itemID="{534F484E-36EE-42B8-BD0D-4E4546C52B68}">
-  <ds:schemaRefs>
-    <ds:schemaRef ds:uri="http://schemas.microsoft.com/sharepoint/v3/contenttype/forms"/>
-  </ds:schemaRefs>
-</ds:datastoreItem>
-</file>
-
-<file path=customXml/itemProps4.xml><?xml version="1.0" encoding="utf-8"?>
 <ds:datastoreItem xmlns:ds="http://schemas.openxmlformats.org/officeDocument/2006/customXml" ds:itemID="{7BD75B41-8D7A-4F42-808C-B7FCDF86D9E6}">
   <ds:schemaRefs>
     <ds:schemaRef ds:uri="http://schemas.microsoft.com/office/2006/metadata/properties"/>
@@ -35738,10 +36632,18 @@
 </ds:datastoreItem>
 </file>
 
+<file path=customXml/itemProps4.xml><?xml version="1.0" encoding="utf-8"?>
+<ds:datastoreItem xmlns:ds="http://schemas.openxmlformats.org/officeDocument/2006/customXml" ds:itemID="{534F484E-36EE-42B8-BD0D-4E4546C52B68}">
+  <ds:schemaRefs>
+    <ds:schemaRef ds:uri="http://schemas.microsoft.com/sharepoint/v3/contenttype/forms"/>
+  </ds:schemaRefs>
+</ds:datastoreItem>
+</file>
+
 <file path=customXml/itemProps5.xml><?xml version="1.0" encoding="utf-8"?>
-<ds:datastoreItem xmlns:ds="http://schemas.openxmlformats.org/officeDocument/2006/customXml" ds:itemID="{FFA75ABD-0E03-49C7-BFF1-A5A9BE8DF69A}">
+<ds:datastoreItem xmlns:ds="http://schemas.openxmlformats.org/officeDocument/2006/customXml" ds:itemID="{55F5896F-591C-4D68-80CB-3B9A27801AB0}">
   <ds:schemaRefs>
-    <ds:schemaRef ds:uri="http://schemas.microsoft.com/sharepoint/events"/>
+    <ds:schemaRef ds:uri="http://schemas.openxmlformats.org/officeDocument/2006/bibliography"/>
   </ds:schemaRefs>
 </ds:datastoreItem>
 </file>

</xml_diff>

<commit_message>
prep 4 pdf 1.4
</commit_message>
<xml_diff>
--- a/Ceva_Nemo_Simulator_User_Guide_V1.4.docx
+++ b/Ceva_Nemo_Simulator_User_Guide_V1.4.docx
@@ -1238,11 +1238,6 @@
                 <w:noProof/>
               </w:rPr>
               <w:noBreakHyphen/>
-            </w:r>
-            <w:r>
-              <w:rPr>
-                <w:noProof/>
-              </w:rPr>
               <w:t>2</w:t>
             </w:r>
             <w:r>
@@ -1286,13 +1281,7 @@
               <w:t>‎</w:t>
             </w:r>
             <w:r>
-              <w:t>2</w:t>
-            </w:r>
-            <w:r>
-              <w:t>.</w:t>
-            </w:r>
-            <w:r>
-              <w:t>2</w:t>
+              <w:t>2.2</w:t>
             </w:r>
             <w:r>
               <w:fldChar w:fldCharType="end"/>
@@ -1946,33 +1935,7 @@
               <w:rPr>
                 <w:vanish/>
               </w:rPr>
-              <w:t>1.</w:t>
-            </w:r>
-            <w:commentRangeStart w:id="0"/>
-            <w:commentRangeStart w:id="1"/>
-            <w:r>
-              <w:rPr>
-                <w:vanish/>
-              </w:rPr>
-              <w:t>4</w:t>
-            </w:r>
-            <w:commentRangeEnd w:id="0"/>
-            <w:r>
-              <w:rPr>
-                <w:rStyle w:val="CommentReference"/>
-                <w:vanish/>
-                <w:sz w:val="20"/>
-                <w:szCs w:val="18"/>
-              </w:rPr>
-              <w:commentReference w:id="0"/>
-            </w:r>
-            <w:commentRangeEnd w:id="1"/>
-            <w:r>
-              <w:rPr>
-                <w:rStyle w:val="CommentReference"/>
-                <w:rFonts w:ascii="Century Schoolbook" w:hAnsi="Century Schoolbook" w:cs="Times New Roman"/>
-              </w:rPr>
-              <w:commentReference w:id="1"/>
+              <w:t>1.4</w:t>
             </w:r>
           </w:p>
         </w:tc>
@@ -1987,14 +1950,12 @@
                 <w:vanish/>
               </w:rPr>
             </w:pPr>
-            <w:ins w:id="2" w:author="Marika Klubakov" w:date="2026-01-07T16:12:00Z" w16du:dateUtc="2026-01-07T14:12:00Z">
-              <w:r>
-                <w:rPr>
-                  <w:vanish/>
-                </w:rPr>
-                <w:t>7/01/2026</w:t>
-              </w:r>
-            </w:ins>
+            <w:r>
+              <w:rPr>
+                <w:vanish/>
+              </w:rPr>
+              <w:t>7/01/2026</w:t>
+            </w:r>
           </w:p>
         </w:tc>
         <w:tc>
@@ -2008,14 +1969,12 @@
                 <w:vanish/>
               </w:rPr>
             </w:pPr>
-            <w:ins w:id="3" w:author="Marika Klubakov" w:date="2026-01-07T16:12:00Z" w16du:dateUtc="2026-01-07T14:12:00Z">
-              <w:r>
-                <w:rPr>
-                  <w:vanish/>
-                </w:rPr>
-                <w:t>Marika Klubakov</w:t>
-              </w:r>
-            </w:ins>
+            <w:r>
+              <w:rPr>
+                <w:vanish/>
+              </w:rPr>
+              <w:t>Marika Klubakov</w:t>
+            </w:r>
           </w:p>
         </w:tc>
         <w:tc>
@@ -2042,14 +2001,12 @@
                 <w:vanish/>
               </w:rPr>
             </w:pPr>
-            <w:ins w:id="4" w:author="Marika Klubakov" w:date="2026-01-07T16:12:00Z" w16du:dateUtc="2026-01-07T14:12:00Z">
-              <w:r>
-                <w:rPr>
-                  <w:vanish/>
-                </w:rPr>
-                <w:t>Marika Klubakov</w:t>
-              </w:r>
-            </w:ins>
+            <w:r>
+              <w:rPr>
+                <w:vanish/>
+              </w:rPr>
+              <w:t>Marika Klubakov</w:t>
+            </w:r>
           </w:p>
         </w:tc>
       </w:tr>
@@ -2062,7 +2019,7 @@
           <w:color w:val="122C49"/>
         </w:rPr>
       </w:pPr>
-      <w:bookmarkStart w:id="5" w:name="_Hlk152059672"/>
+      <w:bookmarkStart w:id="0" w:name="_Hlk152059672"/>
       <w:r>
         <w:rPr>
           <w:color w:val="122C49"/>
@@ -2071,21 +2028,13 @@
         <w:t>Disclaimer and Proprietary Information Notice</w:t>
       </w:r>
     </w:p>
-    <w:bookmarkEnd w:id="5"/>
+    <w:bookmarkEnd w:id="0"/>
     <w:p>
       <w:pPr>
         <w:pStyle w:val="BodyText"/>
       </w:pPr>
       <w:r>
-        <w:t xml:space="preserve">The information contained in this document does not represent a commitment </w:t>
-      </w:r>
-      <w:proofErr w:type="gramStart"/>
-      <w:r>
-        <w:t>on</w:t>
-      </w:r>
-      <w:proofErr w:type="gramEnd"/>
-      <w:r>
-        <w:t xml:space="preserve"> any part by Ceva, Inc., or its subsidiaries (collectively, </w:t>
+        <w:t xml:space="preserve">The information contained in this document does not represent a commitment on any part by Ceva, Inc., or its subsidiaries (collectively, </w:t>
       </w:r>
       <w:r>
         <w:t>"</w:t>
@@ -2097,15 +2046,7 @@
         <w:t>"</w:t>
       </w:r>
       <w:r>
-        <w:t xml:space="preserve">). Ceva makes no warranty of any kind </w:t>
-      </w:r>
-      <w:proofErr w:type="gramStart"/>
-      <w:r>
-        <w:t>with regard to</w:t>
-      </w:r>
-      <w:proofErr w:type="gramEnd"/>
-      <w:r>
-        <w:t xml:space="preserve"> this material, including, but not limited to implied warranties of merchantability and fitness for a particular purpose whether arising out of law, custom, conduct, or otherwise.</w:t>
+        <w:t>). Ceva makes no warranty of any kind with regard to this material, including, but not limited to implied warranties of merchantability and fitness for a particular purpose whether arising out of law, custom, conduct, or otherwise.</w:t>
       </w:r>
     </w:p>
     <w:p>
@@ -2149,20 +2090,12 @@
       <w:pPr>
         <w:pStyle w:val="BodyText"/>
       </w:pPr>
-      <w:bookmarkStart w:id="6" w:name="_Hlk152062054"/>
+      <w:bookmarkStart w:id="1" w:name="_Hlk152062054"/>
       <w:r>
         <w:t>Ceva</w:t>
       </w:r>
       <w:r>
-        <w:t xml:space="preserve"> makes great efforts to provide </w:t>
-      </w:r>
-      <w:proofErr w:type="gramStart"/>
-      <w:r>
-        <w:t>a user</w:t>
-      </w:r>
-      <w:proofErr w:type="gramEnd"/>
-      <w:r>
-        <w:t xml:space="preserve">-friendly software and hardware development environment. Along with this, </w:t>
+        <w:t xml:space="preserve"> makes great efforts to provide a user-friendly software and hardware development environment. Along with this, </w:t>
       </w:r>
       <w:r>
         <w:t>Ceva</w:t>
@@ -2216,7 +2149,7 @@
       <w:r>
         <w:t xml:space="preserve">site </w:t>
       </w:r>
-      <w:hyperlink r:id="rId22" w:history="1">
+      <w:hyperlink r:id="rId18" w:history="1">
         <w:r>
           <w:rPr>
             <w:rStyle w:val="Hyperlink"/>
@@ -2258,7 +2191,7 @@
       <w:r>
         <w:t xml:space="preserve">: Visit our website </w:t>
       </w:r>
-      <w:hyperlink r:id="rId23" w:history="1">
+      <w:hyperlink r:id="rId19" w:history="1">
         <w:r>
           <w:rPr>
             <w:rStyle w:val="Hyperlink"/>
@@ -2309,7 +2242,7 @@
       <w:r>
         <w:t xml:space="preserve"> central support email address </w:t>
       </w:r>
-      <w:hyperlink r:id="rId24" w:history="1">
+      <w:hyperlink r:id="rId20" w:history="1">
         <w:r>
           <w:rPr>
             <w:rStyle w:val="Hyperlink"/>
@@ -2345,7 +2278,7 @@
       <w:r>
         <w:br/>
       </w:r>
-      <w:hyperlink r:id="rId25" w:history="1">
+      <w:hyperlink r:id="rId21" w:history="1">
         <w:r>
           <w:rPr>
             <w:rStyle w:val="Hyperlink"/>
@@ -2421,7 +2354,7 @@
         </w:rPr>
         <w:t xml:space="preserve">: </w:t>
       </w:r>
-      <w:hyperlink r:id="rId26" w:history="1">
+      <w:hyperlink r:id="rId22" w:history="1">
         <w:r>
           <w:rPr>
             <w:rStyle w:val="Hyperlink"/>
@@ -2453,7 +2386,7 @@
         </w:rPr>
         <w:t xml:space="preserve">: </w:t>
       </w:r>
-      <w:hyperlink r:id="rId27" w:history="1">
+      <w:hyperlink r:id="rId23" w:history="1">
         <w:r>
           <w:rPr>
             <w:rStyle w:val="Hyperlink"/>
@@ -2463,7 +2396,7 @@
         </w:r>
       </w:hyperlink>
     </w:p>
-    <w:bookmarkEnd w:id="6" w:displacedByCustomXml="next"/>
+    <w:bookmarkEnd w:id="1" w:displacedByCustomXml="next"/>
     <w:sdt>
       <w:sdtPr>
         <w:rPr>
@@ -2548,7 +2481,7 @@
             </w:rPr>
             <w:fldChar w:fldCharType="separate"/>
           </w:r>
-          <w:hyperlink w:anchor="_Toc218694082" w:history="1">
+          <w:hyperlink w:anchor="_Toc218695279" w:history="1">
             <w:r>
               <w:rPr>
                 <w:rStyle w:val="Hyperlink"/>
@@ -2590,7 +2523,7 @@
               <w:rPr>
                 <w:webHidden/>
               </w:rPr>
-              <w:instrText xml:space="preserve"> PAGEREF _Toc218694082 \h </w:instrText>
+              <w:instrText xml:space="preserve"> PAGEREF _Toc218695279 \h </w:instrText>
             </w:r>
             <w:r>
               <w:rPr>
@@ -2628,7 +2561,7 @@
               <w14:ligatures w14:val="standardContextual"/>
             </w:rPr>
           </w:pPr>
-          <w:hyperlink w:anchor="_Toc218694083" w:history="1">
+          <w:hyperlink w:anchor="_Toc218695280" w:history="1">
             <w:r>
               <w:rPr>
                 <w:rStyle w:val="Hyperlink"/>
@@ -2670,7 +2603,7 @@
               <w:rPr>
                 <w:webHidden/>
               </w:rPr>
-              <w:instrText xml:space="preserve"> PAGEREF _Toc218694083 \h </w:instrText>
+              <w:instrText xml:space="preserve"> PAGEREF _Toc218695280 \h </w:instrText>
             </w:r>
             <w:r>
               <w:rPr>
@@ -2708,7 +2641,7 @@
               <w14:ligatures w14:val="standardContextual"/>
             </w:rPr>
           </w:pPr>
-          <w:hyperlink w:anchor="_Toc218694084" w:history="1">
+          <w:hyperlink w:anchor="_Toc218695281" w:history="1">
             <w:r>
               <w:rPr>
                 <w:rStyle w:val="Hyperlink"/>
@@ -2750,7 +2683,7 @@
               <w:rPr>
                 <w:webHidden/>
               </w:rPr>
-              <w:instrText xml:space="preserve"> PAGEREF _Toc218694084 \h </w:instrText>
+              <w:instrText xml:space="preserve"> PAGEREF _Toc218695281 \h </w:instrText>
             </w:r>
             <w:r>
               <w:rPr>
@@ -2788,7 +2721,7 @@
               <w14:ligatures w14:val="standardContextual"/>
             </w:rPr>
           </w:pPr>
-          <w:hyperlink w:anchor="_Toc218694085" w:history="1">
+          <w:hyperlink w:anchor="_Toc218695282" w:history="1">
             <w:r>
               <w:rPr>
                 <w:rStyle w:val="Hyperlink"/>
@@ -2830,7 +2763,7 @@
               <w:rPr>
                 <w:webHidden/>
               </w:rPr>
-              <w:instrText xml:space="preserve"> PAGEREF _Toc218694085 \h </w:instrText>
+              <w:instrText xml:space="preserve"> PAGEREF _Toc218695282 \h </w:instrText>
             </w:r>
             <w:r>
               <w:rPr>
@@ -2868,7 +2801,7 @@
               <w14:ligatures w14:val="standardContextual"/>
             </w:rPr>
           </w:pPr>
-          <w:hyperlink w:anchor="_Toc218694086" w:history="1">
+          <w:hyperlink w:anchor="_Toc218695283" w:history="1">
             <w:r>
               <w:rPr>
                 <w:rStyle w:val="Hyperlink"/>
@@ -2910,7 +2843,7 @@
               <w:rPr>
                 <w:webHidden/>
               </w:rPr>
-              <w:instrText xml:space="preserve"> PAGEREF _Toc218694086 \h </w:instrText>
+              <w:instrText xml:space="preserve"> PAGEREF _Toc218695283 \h </w:instrText>
             </w:r>
             <w:r>
               <w:rPr>
@@ -2951,7 +2884,7 @@
               <w14:ligatures w14:val="standardContextual"/>
             </w:rPr>
           </w:pPr>
-          <w:hyperlink w:anchor="_Toc218694087" w:history="1">
+          <w:hyperlink w:anchor="_Toc218695284" w:history="1">
             <w:r>
               <w:rPr>
                 <w:rStyle w:val="Hyperlink"/>
@@ -2993,7 +2926,7 @@
               <w:rPr>
                 <w:webHidden/>
               </w:rPr>
-              <w:instrText xml:space="preserve"> PAGEREF _Toc218694087 \h </w:instrText>
+              <w:instrText xml:space="preserve"> PAGEREF _Toc218695284 \h </w:instrText>
             </w:r>
             <w:r>
               <w:rPr>
@@ -3031,7 +2964,7 @@
               <w14:ligatures w14:val="standardContextual"/>
             </w:rPr>
           </w:pPr>
-          <w:hyperlink w:anchor="_Toc218694088" w:history="1">
+          <w:hyperlink w:anchor="_Toc218695285" w:history="1">
             <w:r>
               <w:rPr>
                 <w:rStyle w:val="Hyperlink"/>
@@ -3073,7 +3006,7 @@
               <w:rPr>
                 <w:webHidden/>
               </w:rPr>
-              <w:instrText xml:space="preserve"> PAGEREF _Toc218694088 \h </w:instrText>
+              <w:instrText xml:space="preserve"> PAGEREF _Toc218695285 \h </w:instrText>
             </w:r>
             <w:r>
               <w:rPr>
@@ -3111,7 +3044,7 @@
               <w14:ligatures w14:val="standardContextual"/>
             </w:rPr>
           </w:pPr>
-          <w:hyperlink w:anchor="_Toc218694089" w:history="1">
+          <w:hyperlink w:anchor="_Toc218695286" w:history="1">
             <w:r>
               <w:rPr>
                 <w:rStyle w:val="Hyperlink"/>
@@ -3153,7 +3086,7 @@
               <w:rPr>
                 <w:webHidden/>
               </w:rPr>
-              <w:instrText xml:space="preserve"> PAGEREF _Toc218694089 \h </w:instrText>
+              <w:instrText xml:space="preserve"> PAGEREF _Toc218695286 \h </w:instrText>
             </w:r>
             <w:r>
               <w:rPr>
@@ -3191,7 +3124,7 @@
               <w14:ligatures w14:val="standardContextual"/>
             </w:rPr>
           </w:pPr>
-          <w:hyperlink w:anchor="_Toc218694090" w:history="1">
+          <w:hyperlink w:anchor="_Toc218695287" w:history="1">
             <w:r>
               <w:rPr>
                 <w:rStyle w:val="Hyperlink"/>
@@ -3233,7 +3166,7 @@
               <w:rPr>
                 <w:webHidden/>
               </w:rPr>
-              <w:instrText xml:space="preserve"> PAGEREF _Toc218694090 \h </w:instrText>
+              <w:instrText xml:space="preserve"> PAGEREF _Toc218695287 \h </w:instrText>
             </w:r>
             <w:r>
               <w:rPr>
@@ -3271,7 +3204,7 @@
               <w14:ligatures w14:val="standardContextual"/>
             </w:rPr>
           </w:pPr>
-          <w:hyperlink w:anchor="_Toc218694091" w:history="1">
+          <w:hyperlink w:anchor="_Toc218695288" w:history="1">
             <w:r>
               <w:rPr>
                 <w:rStyle w:val="Hyperlink"/>
@@ -3313,7 +3246,7 @@
               <w:rPr>
                 <w:webHidden/>
               </w:rPr>
-              <w:instrText xml:space="preserve"> PAGEREF _Toc218694091 \h </w:instrText>
+              <w:instrText xml:space="preserve"> PAGEREF _Toc218695288 \h </w:instrText>
             </w:r>
             <w:r>
               <w:rPr>
@@ -3354,7 +3287,7 @@
               <w14:ligatures w14:val="standardContextual"/>
             </w:rPr>
           </w:pPr>
-          <w:hyperlink w:anchor="_Toc218694092" w:history="1">
+          <w:hyperlink w:anchor="_Toc218695289" w:history="1">
             <w:r>
               <w:rPr>
                 <w:rStyle w:val="Hyperlink"/>
@@ -3396,7 +3329,7 @@
               <w:rPr>
                 <w:webHidden/>
               </w:rPr>
-              <w:instrText xml:space="preserve"> PAGEREF _Toc218694092 \h </w:instrText>
+              <w:instrText xml:space="preserve"> PAGEREF _Toc218695289 \h </w:instrText>
             </w:r>
             <w:r>
               <w:rPr>
@@ -3434,7 +3367,7 @@
               <w14:ligatures w14:val="standardContextual"/>
             </w:rPr>
           </w:pPr>
-          <w:hyperlink w:anchor="_Toc218694093" w:history="1">
+          <w:hyperlink w:anchor="_Toc218695290" w:history="1">
             <w:r>
               <w:rPr>
                 <w:rStyle w:val="Hyperlink"/>
@@ -3476,7 +3409,7 @@
               <w:rPr>
                 <w:webHidden/>
               </w:rPr>
-              <w:instrText xml:space="preserve"> PAGEREF _Toc218694093 \h </w:instrText>
+              <w:instrText xml:space="preserve"> PAGEREF _Toc218695290 \h </w:instrText>
             </w:r>
             <w:r>
               <w:rPr>
@@ -3514,7 +3447,7 @@
               <w14:ligatures w14:val="standardContextual"/>
             </w:rPr>
           </w:pPr>
-          <w:hyperlink w:anchor="_Toc218694094" w:history="1">
+          <w:hyperlink w:anchor="_Toc218695291" w:history="1">
             <w:r>
               <w:rPr>
                 <w:rStyle w:val="Hyperlink"/>
@@ -3556,7 +3489,7 @@
               <w:rPr>
                 <w:webHidden/>
               </w:rPr>
-              <w:instrText xml:space="preserve"> PAGEREF _Toc218694094 \h </w:instrText>
+              <w:instrText xml:space="preserve"> PAGEREF _Toc218695291 \h </w:instrText>
             </w:r>
             <w:r>
               <w:rPr>
@@ -3597,7 +3530,7 @@
               <w14:ligatures w14:val="standardContextual"/>
             </w:rPr>
           </w:pPr>
-          <w:hyperlink w:anchor="_Toc218694095" w:history="1">
+          <w:hyperlink w:anchor="_Toc218695292" w:history="1">
             <w:r>
               <w:rPr>
                 <w:rStyle w:val="Hyperlink"/>
@@ -3639,7 +3572,7 @@
               <w:rPr>
                 <w:webHidden/>
               </w:rPr>
-              <w:instrText xml:space="preserve"> PAGEREF _Toc218694095 \h </w:instrText>
+              <w:instrText xml:space="preserve"> PAGEREF _Toc218695292 \h </w:instrText>
             </w:r>
             <w:r>
               <w:rPr>
@@ -3715,7 +3648,7 @@
           <w:r>
             <w:fldChar w:fldCharType="separate"/>
           </w:r>
-          <w:hyperlink w:anchor="_Toc218694096" w:history="1">
+          <w:hyperlink w:anchor="_Toc218695293" w:history="1">
             <w:r>
               <w:rPr>
                 <w:rStyle w:val="Hyperlink"/>
@@ -3759,7 +3692,7 @@
               <w:rPr>
                 <w:webHidden/>
               </w:rPr>
-              <w:instrText xml:space="preserve"> PAGEREF _Toc218694096 \h </w:instrText>
+              <w:instrText xml:space="preserve"> PAGEREF _Toc218695293 \h </w:instrText>
             </w:r>
             <w:r>
               <w:rPr>
@@ -3841,7 +3774,7 @@
           <w:r>
             <w:fldChar w:fldCharType="separate"/>
           </w:r>
-          <w:hyperlink w:anchor="_Toc218694097" w:history="1">
+          <w:hyperlink w:anchor="_Toc218695294" w:history="1">
             <w:r>
               <w:rPr>
                 <w:rStyle w:val="Hyperlink"/>
@@ -3885,7 +3818,7 @@
               <w:rPr>
                 <w:webHidden/>
               </w:rPr>
-              <w:instrText xml:space="preserve"> PAGEREF _Toc218694097 \h </w:instrText>
+              <w:instrText xml:space="preserve"> PAGEREF _Toc218695294 \h </w:instrText>
             </w:r>
             <w:r>
               <w:rPr>
@@ -3924,7 +3857,7 @@
               <w14:ligatures w14:val="standardContextual"/>
             </w:rPr>
           </w:pPr>
-          <w:hyperlink w:anchor="_Toc218694098" w:history="1">
+          <w:hyperlink w:anchor="_Toc218695295" w:history="1">
             <w:r>
               <w:rPr>
                 <w:rStyle w:val="Hyperlink"/>
@@ -3968,7 +3901,7 @@
               <w:rPr>
                 <w:webHidden/>
               </w:rPr>
-              <w:instrText xml:space="preserve"> PAGEREF _Toc218694098 \h </w:instrText>
+              <w:instrText xml:space="preserve"> PAGEREF _Toc218695295 \h </w:instrText>
             </w:r>
             <w:r>
               <w:rPr>
@@ -4019,7 +3952,7 @@
       <w:pPr>
         <w:pStyle w:val="BodyText"/>
         <w:sectPr>
-          <w:footerReference w:type="default" r:id="rId28"/>
+          <w:footerReference w:type="default" r:id="rId24"/>
           <w:type w:val="oddPage"/>
           <w:pgSz w:w="12242" w:h="15842" w:code="1"/>
           <w:pgMar w:top="1588" w:right="1814" w:bottom="1418" w:left="1814" w:header="568" w:footer="514" w:gutter="0"/>
@@ -4033,24 +3966,24 @@
       <w:pPr>
         <w:pStyle w:val="Heading1"/>
       </w:pPr>
-      <w:bookmarkStart w:id="7" w:name="_Toc428163795"/>
-      <w:bookmarkStart w:id="8" w:name="_Toc218694082"/>
+      <w:bookmarkStart w:id="2" w:name="_Toc428163795"/>
+      <w:bookmarkStart w:id="3" w:name="_Toc218695279"/>
       <w:r>
         <w:lastRenderedPageBreak/>
         <w:t>Introduction</w:t>
       </w:r>
-      <w:bookmarkEnd w:id="7"/>
-      <w:bookmarkEnd w:id="8"/>
+      <w:bookmarkEnd w:id="2"/>
+      <w:bookmarkEnd w:id="3"/>
     </w:p>
     <w:p>
       <w:pPr>
         <w:pStyle w:val="Heading2"/>
       </w:pPr>
-      <w:bookmarkStart w:id="9" w:name="_Toc218694083"/>
+      <w:bookmarkStart w:id="4" w:name="_Toc218695280"/>
       <w:r>
         <w:t>Overview</w:t>
       </w:r>
-      <w:bookmarkEnd w:id="9"/>
+      <w:bookmarkEnd w:id="4"/>
     </w:p>
     <w:p>
       <w:pPr>
@@ -4107,18 +4040,18 @@
       <w:pPr>
         <w:pStyle w:val="Heading2"/>
       </w:pPr>
-      <w:bookmarkStart w:id="10" w:name="_Toc218694084"/>
-      <w:bookmarkStart w:id="11" w:name="_Toc428163798"/>
+      <w:bookmarkStart w:id="5" w:name="_Toc218695281"/>
+      <w:bookmarkStart w:id="6" w:name="_Toc428163798"/>
       <w:r>
         <w:t>Purpose</w:t>
       </w:r>
-      <w:bookmarkEnd w:id="10"/>
+      <w:bookmarkEnd w:id="5"/>
     </w:p>
     <w:p>
       <w:pPr>
         <w:pStyle w:val="BodyText"/>
       </w:pPr>
-      <w:bookmarkStart w:id="12" w:name="_Toc462755347"/>
+      <w:bookmarkStart w:id="7" w:name="_Toc462755347"/>
       <w:proofErr w:type="spellStart"/>
       <w:r>
         <w:t>NemoSim</w:t>
@@ -4172,18 +4105,18 @@
       <w:pPr>
         <w:pStyle w:val="Heading2"/>
       </w:pPr>
-      <w:bookmarkStart w:id="13" w:name="_Toc218694085"/>
+      <w:bookmarkStart w:id="8" w:name="_Toc218695282"/>
       <w:r>
         <w:t xml:space="preserve">Key </w:t>
       </w:r>
       <w:r>
         <w:t>Feature</w:t>
       </w:r>
-      <w:bookmarkEnd w:id="12"/>
+      <w:bookmarkEnd w:id="7"/>
       <w:r>
         <w:t>s</w:t>
       </w:r>
-      <w:bookmarkEnd w:id="13"/>
+      <w:bookmarkEnd w:id="8"/>
     </w:p>
     <w:p>
       <w:pPr>
@@ -4316,12 +4249,12 @@
       <w:pPr>
         <w:pStyle w:val="Heading2"/>
       </w:pPr>
-      <w:bookmarkStart w:id="14" w:name="_Toc218694086"/>
+      <w:bookmarkStart w:id="9" w:name="_Toc218695283"/>
       <w:r>
         <w:lastRenderedPageBreak/>
         <w:t>Typical Use Cases</w:t>
       </w:r>
-      <w:bookmarkEnd w:id="14"/>
+      <w:bookmarkEnd w:id="9"/>
     </w:p>
     <w:p>
       <w:pPr>
@@ -4351,7 +4284,7 @@
       <w:pPr>
         <w:pStyle w:val="BodyText"/>
         <w:sectPr>
-          <w:headerReference w:type="default" r:id="rId29"/>
+          <w:headerReference w:type="default" r:id="rId25"/>
           <w:type w:val="oddPage"/>
           <w:pgSz w:w="12242" w:h="15842" w:code="1"/>
           <w:pgMar w:top="1588" w:right="1814" w:bottom="1418" w:left="1814" w:header="568" w:footer="514" w:gutter="0"/>
@@ -4365,8 +4298,8 @@
       <w:pPr>
         <w:pStyle w:val="Heading1"/>
       </w:pPr>
-      <w:bookmarkStart w:id="30" w:name="_Toc218694087"/>
-      <w:bookmarkEnd w:id="11"/>
+      <w:bookmarkStart w:id="25" w:name="_Toc218695284"/>
+      <w:bookmarkEnd w:id="6"/>
       <w:r>
         <w:lastRenderedPageBreak/>
         <w:t xml:space="preserve">Using the </w:t>
@@ -4379,7 +4312,7 @@
       <w:r>
         <w:t xml:space="preserve"> Simulation Tool</w:t>
       </w:r>
-      <w:bookmarkEnd w:id="30"/>
+      <w:bookmarkEnd w:id="25"/>
     </w:p>
     <w:p>
       <w:pPr>
@@ -4555,8 +4488,8 @@
       <w:pPr>
         <w:pStyle w:val="Heading2"/>
       </w:pPr>
-      <w:bookmarkStart w:id="31" w:name="_Ref204517392"/>
-      <w:bookmarkStart w:id="32" w:name="_Toc218694088"/>
+      <w:bookmarkStart w:id="26" w:name="_Ref204517392"/>
+      <w:bookmarkStart w:id="27" w:name="_Toc218695285"/>
       <w:r>
         <w:lastRenderedPageBreak/>
         <w:t xml:space="preserve">Step 1: </w:t>
@@ -4576,8 +4509,8 @@
       <w:r>
         <w:t>Files</w:t>
       </w:r>
-      <w:bookmarkEnd w:id="31"/>
-      <w:bookmarkEnd w:id="32"/>
+      <w:bookmarkEnd w:id="26"/>
+      <w:bookmarkEnd w:id="27"/>
     </w:p>
     <w:p>
       <w:pPr>
@@ -4821,18 +4754,10 @@
         <w:keepNext/>
       </w:pPr>
       <w:r>
-        <w:t xml:space="preserve">For </w:t>
-      </w:r>
-      <w:proofErr w:type="gramStart"/>
-      <w:r>
-        <w:t xml:space="preserve">a </w:t>
-      </w:r>
-      <w:r>
-        <w:t>LIF</w:t>
-      </w:r>
-      <w:proofErr w:type="gramEnd"/>
-      <w:r>
-        <w:t xml:space="preserve"> network</w:t>
+        <w:t xml:space="preserve">For a </w:t>
+      </w:r>
+      <w:r>
+        <w:t>LIF network</w:t>
       </w:r>
       <w:r>
         <w:t>:</w:t>
@@ -4911,15 +4836,7 @@
         <w:ind w:left="2127"/>
       </w:pPr>
       <w:r>
-        <w:t xml:space="preserve">    </w:t>
-      </w:r>
-      <w:proofErr w:type="gramStart"/>
-      <w:r>
-        <w:t>&lt;!--</w:t>
-      </w:r>
-      <w:proofErr w:type="gramEnd"/>
-      <w:r>
-        <w:t xml:space="preserve"> other LIF parameters --&gt;</w:t>
+        <w:t xml:space="preserve">    &lt;!-- other LIF parameters --&gt;</w:t>
       </w:r>
     </w:p>
     <w:p>
@@ -5074,15 +4991,7 @@
         <w:ind w:left="2127"/>
       </w:pPr>
       <w:r>
-        <w:t xml:space="preserve">    </w:t>
-      </w:r>
-      <w:proofErr w:type="gramStart"/>
-      <w:r>
-        <w:t>&lt;!--</w:t>
-      </w:r>
-      <w:proofErr w:type="gramEnd"/>
-      <w:r>
-        <w:t xml:space="preserve"> network connectivity, layers, weights, etc. --&gt;</w:t>
+        <w:t xml:space="preserve">    &lt;!-- network connectivity, layers, weights, etc. --&gt;</w:t>
       </w:r>
     </w:p>
     <w:p>
@@ -5363,8 +5272,8 @@
           <w:highlight w:val="yellow"/>
         </w:rPr>
       </w:pPr>
-      <w:bookmarkStart w:id="33" w:name="_Ref205373929"/>
-      <w:bookmarkStart w:id="34" w:name="_Toc218694097"/>
+      <w:bookmarkStart w:id="28" w:name="_Ref205373929"/>
+      <w:bookmarkStart w:id="29" w:name="_Toc218695294"/>
       <w:r>
         <w:t xml:space="preserve">Table </w:t>
       </w:r>
@@ -5394,11 +5303,11 @@
           <w:t>1</w:t>
         </w:r>
       </w:fldSimple>
-      <w:bookmarkEnd w:id="33"/>
+      <w:bookmarkEnd w:id="28"/>
       <w:r>
         <w:t>: LIF Network XML Configuration Parameter Definitions</w:t>
       </w:r>
-      <w:bookmarkEnd w:id="34"/>
+      <w:bookmarkEnd w:id="29"/>
     </w:p>
     <w:tbl>
       <w:tblPr>
@@ -6029,13 +5938,8 @@
             <w:pPr>
               <w:pStyle w:val="TabNormal"/>
             </w:pPr>
-            <w:proofErr w:type="gramStart"/>
-            <w:r>
-              <w:t>Typically</w:t>
-            </w:r>
-            <w:proofErr w:type="gramEnd"/>
-            <w:r>
-              <w:t xml:space="preserve"> from the input differential pair</w:t>
+            <w:r>
+              <w:t>Typically from the input differential pair</w:t>
             </w:r>
           </w:p>
         </w:tc>
@@ -6467,15 +6371,7 @@
         <w:ind w:left="2127"/>
       </w:pPr>
       <w:r>
-        <w:t xml:space="preserve">    </w:t>
-      </w:r>
-      <w:proofErr w:type="gramStart"/>
-      <w:r>
-        <w:t>&lt;!--</w:t>
-      </w:r>
-      <w:proofErr w:type="gramEnd"/>
-      <w:r>
-        <w:t xml:space="preserve"> BIU parameters here --&gt;</w:t>
+        <w:t xml:space="preserve">    &lt;!-- BIU parameters here --&gt;</w:t>
       </w:r>
     </w:p>
     <w:p>
@@ -6685,7 +6581,15 @@
       </w:r>
       <w:proofErr w:type="spellEnd"/>
       <w:r>
-        <w:t>&gt;550e6&lt;/</w:t>
+        <w:t>&gt;</w:t>
+      </w:r>
+      <w:proofErr w:type="spellStart"/>
+      <w:r>
+        <w:t>550e6</w:t>
+      </w:r>
+      <w:proofErr w:type="spellEnd"/>
+      <w:r>
+        <w:t>&lt;/</w:t>
       </w:r>
       <w:proofErr w:type="spellStart"/>
       <w:r>
@@ -6790,15 +6694,7 @@
         <w:ind w:left="2127"/>
       </w:pPr>
       <w:r>
-        <w:t xml:space="preserve">    </w:t>
-      </w:r>
-      <w:proofErr w:type="gramStart"/>
-      <w:r>
-        <w:t>&lt;!--</w:t>
-      </w:r>
-      <w:proofErr w:type="gramEnd"/>
-      <w:r>
-        <w:t xml:space="preserve"> architecture details --&gt;</w:t>
+        <w:t xml:space="preserve">    &lt;!-- architecture details --&gt;</w:t>
       </w:r>
     </w:p>
     <w:p>
@@ -7010,23 +6906,7 @@
                 <w:i/>
                 <w:iCs/>
               </w:rPr>
-              <w:t>Neuron index="</w:t>
-            </w:r>
-            <w:proofErr w:type="spellStart"/>
-            <w:r>
-              <w:rPr>
-                <w:i/>
-                <w:iCs/>
-              </w:rPr>
-              <w:t>i</w:t>
-            </w:r>
-            <w:proofErr w:type="spellEnd"/>
-            <w:r>
-              <w:rPr>
-                <w:i/>
-                <w:iCs/>
-              </w:rPr>
-              <w:t xml:space="preserve">"&gt; </w:t>
+              <w:t xml:space="preserve">Neuron index="i"&gt; </w:t>
             </w:r>
             <w:r>
               <w:rPr>
@@ -7198,8 +7078,8 @@
           <w:highlight w:val="yellow"/>
         </w:rPr>
       </w:pPr>
-      <w:bookmarkStart w:id="35" w:name="_Ref205374287"/>
-      <w:bookmarkStart w:id="36" w:name="_Toc218694098"/>
+      <w:bookmarkStart w:id="30" w:name="_Ref205374287"/>
+      <w:bookmarkStart w:id="31" w:name="_Toc218695295"/>
       <w:r>
         <w:t xml:space="preserve">Table </w:t>
       </w:r>
@@ -7229,11 +7109,11 @@
           <w:t>2</w:t>
         </w:r>
       </w:fldSimple>
-      <w:bookmarkEnd w:id="35"/>
+      <w:bookmarkEnd w:id="30"/>
       <w:r>
         <w:t>: BIU Network XML Configuration Parameter Definitions</w:t>
       </w:r>
-      <w:bookmarkEnd w:id="36"/>
+      <w:bookmarkEnd w:id="31"/>
     </w:p>
     <w:tbl>
       <w:tblPr>
@@ -7741,13 +7621,8 @@
             <w:pPr>
               <w:pStyle w:val="TabNormal"/>
             </w:pPr>
-            <w:proofErr w:type="gramStart"/>
-            <w:r>
-              <w:t>W[</w:t>
-            </w:r>
-            <w:proofErr w:type="gramEnd"/>
-            <w:r>
-              <w:t>3:0]</w:t>
+            <w:r>
+              <w:t>W[3:0]</w:t>
             </w:r>
           </w:p>
         </w:tc>
@@ -7957,13 +7832,8 @@
             <w:pPr>
               <w:pStyle w:val="TabNormal"/>
             </w:pPr>
-            <w:proofErr w:type="gramStart"/>
-            <w:r>
-              <w:t>Models</w:t>
-            </w:r>
-            <w:proofErr w:type="gramEnd"/>
-            <w:r>
-              <w:t xml:space="preserve"> subthreshold leakage or passive decay</w:t>
+            <w:r>
+              <w:t>Models subthreshold leakage or passive decay</w:t>
             </w:r>
           </w:p>
         </w:tc>
@@ -8811,30 +8681,14 @@
                 <w:i/>
                 <w:iCs/>
               </w:rPr>
-              <w:t xml:space="preserve">generate input </w:t>
-            </w:r>
-            <w:proofErr w:type="gramStart"/>
+              <w:t>generate input files</w:t>
+            </w:r>
             <w:r>
               <w:rPr>
                 <w:i/>
                 <w:iCs/>
               </w:rPr>
-              <w:t>files</w:t>
-            </w:r>
-            <w:r>
-              <w:rPr>
-                <w:i/>
-                <w:iCs/>
-              </w:rPr>
-              <w:t>;</w:t>
-            </w:r>
-            <w:proofErr w:type="gramEnd"/>
-            <w:r>
-              <w:rPr>
-                <w:i/>
-                <w:iCs/>
-              </w:rPr>
-              <w:t xml:space="preserve"> for example</w:t>
+              <w:t>; for example</w:t>
             </w:r>
             <w:r>
               <w:rPr>
@@ -8887,8 +8741,8 @@
       <w:pPr>
         <w:pStyle w:val="Heading2"/>
       </w:pPr>
-      <w:bookmarkStart w:id="37" w:name="_Ref204517580"/>
-      <w:bookmarkStart w:id="38" w:name="_Toc218694089"/>
+      <w:bookmarkStart w:id="32" w:name="_Ref204517580"/>
+      <w:bookmarkStart w:id="33" w:name="_Toc218695286"/>
       <w:r>
         <w:lastRenderedPageBreak/>
         <w:t xml:space="preserve">Step 2: </w:t>
@@ -8902,8 +8756,8 @@
       <w:r>
         <w:t>ile</w:t>
       </w:r>
-      <w:bookmarkEnd w:id="37"/>
-      <w:bookmarkEnd w:id="38"/>
+      <w:bookmarkEnd w:id="32"/>
+      <w:bookmarkEnd w:id="33"/>
     </w:p>
     <w:p>
       <w:pPr>
@@ -8946,15 +8800,7 @@
         <w:keepNext/>
       </w:pPr>
       <w:r>
-        <w:t xml:space="preserve">For </w:t>
-      </w:r>
-      <w:proofErr w:type="gramStart"/>
-      <w:r>
-        <w:t>a LIF</w:t>
-      </w:r>
-      <w:proofErr w:type="gramEnd"/>
-      <w:r>
-        <w:t xml:space="preserve"> network:</w:t>
+        <w:t>For a LIF network:</w:t>
       </w:r>
     </w:p>
     <w:p>
@@ -8977,25 +8823,12 @@
         <w:t xml:space="preserve">    "</w:t>
       </w:r>
       <w:proofErr w:type="spellStart"/>
-      <w:proofErr w:type="gramStart"/>
-      <w:r>
-        <w:t>output</w:t>
-      </w:r>
-      <w:proofErr w:type="gramEnd"/>
-      <w:r>
-        <w:t>_directory</w:t>
+      <w:r>
+        <w:t>output_directory</w:t>
       </w:r>
       <w:proofErr w:type="spellEnd"/>
       <w:r>
-        <w:t xml:space="preserve">": </w:t>
-      </w:r>
-      <w:proofErr w:type="gramStart"/>
-      <w:r>
-        <w:t>"./</w:t>
-      </w:r>
-      <w:proofErr w:type="gramEnd"/>
-      <w:r>
-        <w:t>Tests/SNN/LIF/</w:t>
+        <w:t>": "./Tests/SNN/LIF/</w:t>
       </w:r>
       <w:proofErr w:type="spellStart"/>
       <w:r>
@@ -9016,13 +8849,8 @@
         <w:t xml:space="preserve">    "</w:t>
       </w:r>
       <w:proofErr w:type="spellStart"/>
-      <w:proofErr w:type="gramStart"/>
-      <w:r>
-        <w:t>xml</w:t>
-      </w:r>
-      <w:proofErr w:type="gramEnd"/>
-      <w:r>
-        <w:t>_config_path</w:t>
+      <w:r>
+        <w:t>xml_config_path</w:t>
       </w:r>
       <w:proofErr w:type="spellEnd"/>
       <w:r>
@@ -9047,13 +8875,8 @@
         <w:t xml:space="preserve">    "</w:t>
       </w:r>
       <w:proofErr w:type="spellStart"/>
-      <w:proofErr w:type="gramStart"/>
-      <w:r>
-        <w:t>data</w:t>
-      </w:r>
-      <w:proofErr w:type="gramEnd"/>
-      <w:r>
-        <w:t>_input_file</w:t>
+      <w:r>
+        <w:t>data_input_file</w:t>
       </w:r>
       <w:proofErr w:type="spellEnd"/>
       <w:r>
@@ -9079,13 +8902,8 @@
         <w:t>"</w:t>
       </w:r>
       <w:proofErr w:type="spellStart"/>
-      <w:proofErr w:type="gramStart"/>
-      <w:r>
-        <w:t>progress</w:t>
-      </w:r>
-      <w:proofErr w:type="gramEnd"/>
-      <w:r>
-        <w:t>_interval_seconds</w:t>
+      <w:r>
+        <w:t>progress_interval_seconds</w:t>
       </w:r>
       <w:proofErr w:type="spellEnd"/>
       <w:r>
@@ -9131,25 +8949,12 @@
         <w:t xml:space="preserve">  "</w:t>
       </w:r>
       <w:proofErr w:type="spellStart"/>
-      <w:proofErr w:type="gramStart"/>
-      <w:r>
-        <w:t>output</w:t>
-      </w:r>
-      <w:proofErr w:type="gramEnd"/>
-      <w:r>
-        <w:t>_directory</w:t>
+      <w:r>
+        <w:t>output_directory</w:t>
       </w:r>
       <w:proofErr w:type="spellEnd"/>
       <w:r>
-        <w:t xml:space="preserve">": </w:t>
-      </w:r>
-      <w:proofErr w:type="gramStart"/>
-      <w:r>
-        <w:t>"./</w:t>
-      </w:r>
-      <w:proofErr w:type="gramEnd"/>
-      <w:r>
-        <w:t>Tests/SNN/BIU/</w:t>
+        <w:t>": "./Tests/SNN/BIU/</w:t>
       </w:r>
       <w:proofErr w:type="spellStart"/>
       <w:r>
@@ -9170,13 +8975,8 @@
         <w:t xml:space="preserve">  "</w:t>
       </w:r>
       <w:proofErr w:type="spellStart"/>
-      <w:proofErr w:type="gramStart"/>
-      <w:r>
-        <w:t>xml</w:t>
-      </w:r>
-      <w:proofErr w:type="gramEnd"/>
-      <w:r>
-        <w:t>_config_path</w:t>
+      <w:r>
+        <w:t>xml_config_path</w:t>
       </w:r>
       <w:proofErr w:type="spellEnd"/>
       <w:r>
@@ -9193,13 +8993,8 @@
         <w:t xml:space="preserve">  "</w:t>
       </w:r>
       <w:proofErr w:type="spellStart"/>
-      <w:proofErr w:type="gramStart"/>
-      <w:r>
-        <w:t>sup</w:t>
-      </w:r>
-      <w:proofErr w:type="gramEnd"/>
-      <w:r>
-        <w:t>_xml_config_path</w:t>
+      <w:r>
+        <w:t>sup_xml_config_path</w:t>
       </w:r>
       <w:proofErr w:type="spellEnd"/>
       <w:r>
@@ -9216,13 +9011,8 @@
         <w:t xml:space="preserve">  "</w:t>
       </w:r>
       <w:proofErr w:type="spellStart"/>
-      <w:proofErr w:type="gramStart"/>
-      <w:r>
-        <w:t>data</w:t>
-      </w:r>
-      <w:proofErr w:type="gramEnd"/>
-      <w:r>
-        <w:t>_input_file</w:t>
+      <w:r>
+        <w:t>data_input_file</w:t>
       </w:r>
       <w:proofErr w:type="spellEnd"/>
       <w:r>
@@ -9239,13 +9029,8 @@
         <w:t xml:space="preserve">  "</w:t>
       </w:r>
       <w:proofErr w:type="spellStart"/>
-      <w:proofErr w:type="gramStart"/>
-      <w:r>
-        <w:t>synapses</w:t>
-      </w:r>
-      <w:proofErr w:type="gramEnd"/>
-      <w:r>
-        <w:t>_energy_table_path</w:t>
+      <w:r>
+        <w:t>synapses_energy_table_path</w:t>
       </w:r>
       <w:proofErr w:type="spellEnd"/>
       <w:r>
@@ -9262,13 +9047,8 @@
         <w:t xml:space="preserve">  "</w:t>
       </w:r>
       <w:proofErr w:type="spellStart"/>
-      <w:proofErr w:type="gramStart"/>
-      <w:r>
-        <w:t>neuron</w:t>
-      </w:r>
-      <w:proofErr w:type="gramEnd"/>
-      <w:r>
-        <w:t>_energy_table_path</w:t>
+      <w:r>
+        <w:t>neuron_energy_table_path</w:t>
       </w:r>
       <w:proofErr w:type="spellEnd"/>
       <w:r>
@@ -9320,13 +9100,8 @@
         <w:t xml:space="preserve">  "</w:t>
       </w:r>
       <w:proofErr w:type="spellStart"/>
-      <w:proofErr w:type="gramStart"/>
-      <w:r>
-        <w:t>progress</w:t>
-      </w:r>
-      <w:proofErr w:type="gramEnd"/>
-      <w:r>
-        <w:t>_interval_seconds</w:t>
+      <w:r>
+        <w:t>progress_interval_seconds</w:t>
       </w:r>
       <w:proofErr w:type="spellEnd"/>
       <w:r>
@@ -9798,8 +9573,8 @@
         <w:pStyle w:val="Heading2"/>
         <w:pageBreakBefore/>
       </w:pPr>
-      <w:bookmarkStart w:id="39" w:name="_Ref204517593"/>
-      <w:bookmarkStart w:id="40" w:name="_Toc218694090"/>
+      <w:bookmarkStart w:id="34" w:name="_Ref204517593"/>
+      <w:bookmarkStart w:id="35" w:name="_Toc218695287"/>
       <w:r>
         <w:lastRenderedPageBreak/>
         <w:t xml:space="preserve">Step </w:t>
@@ -9833,8 +9608,8 @@
       <w:r>
         <w:t xml:space="preserve"> Tool</w:t>
       </w:r>
-      <w:bookmarkEnd w:id="39"/>
-      <w:bookmarkEnd w:id="40"/>
+      <w:bookmarkEnd w:id="34"/>
+      <w:bookmarkEnd w:id="35"/>
     </w:p>
     <w:p>
       <w:pPr>
@@ -9897,12 +9672,10 @@
         <w:t xml:space="preserve">NEMOSIM.exe </w:t>
       </w:r>
       <w:proofErr w:type="spellStart"/>
-      <w:proofErr w:type="gramStart"/>
       <w:r>
         <w:t>config.json</w:t>
       </w:r>
       <w:proofErr w:type="spellEnd"/>
-      <w:proofErr w:type="gramEnd"/>
     </w:p>
     <w:p>
       <w:pPr>
@@ -10002,8 +9775,8 @@
         <w:pStyle w:val="Caption"/>
         <w:keepNext/>
       </w:pPr>
-      <w:bookmarkStart w:id="41" w:name="_Ref204526948"/>
-      <w:bookmarkStart w:id="42" w:name="_Toc218694096"/>
+      <w:bookmarkStart w:id="36" w:name="_Ref204526948"/>
+      <w:bookmarkStart w:id="37" w:name="_Toc218695293"/>
       <w:r>
         <w:t xml:space="preserve">Example </w:t>
       </w:r>
@@ -10033,7 +9806,7 @@
           <w:t>1</w:t>
         </w:r>
       </w:fldSimple>
-      <w:bookmarkEnd w:id="41"/>
+      <w:bookmarkEnd w:id="36"/>
       <w:r>
         <w:t xml:space="preserve">: </w:t>
       </w:r>
@@ -10045,7 +9818,7 @@
       <w:r>
         <w:t xml:space="preserve"> Progress Messages</w:t>
       </w:r>
-      <w:bookmarkEnd w:id="42"/>
+      <w:bookmarkEnd w:id="37"/>
     </w:p>
     <w:p>
       <w:pPr>
@@ -10071,7 +9844,7 @@
                     </pic:cNvPicPr>
                   </pic:nvPicPr>
                   <pic:blipFill rotWithShape="1">
-                    <a:blip r:embed="rId30">
+                    <a:blip r:embed="rId26">
                       <a:extLst>
                         <a:ext uri="{28A0092B-C50C-407E-A947-70E740481C1C}">
                           <a14:useLocalDpi xmlns:a14="http://schemas.microsoft.com/office/drawing/2010/main" val="0"/>
@@ -10112,8 +9885,8 @@
       <w:pPr>
         <w:pStyle w:val="Heading2"/>
       </w:pPr>
-      <w:bookmarkStart w:id="43" w:name="_Ref204517597"/>
-      <w:bookmarkStart w:id="44" w:name="_Toc218694091"/>
+      <w:bookmarkStart w:id="38" w:name="_Ref204517597"/>
+      <w:bookmarkStart w:id="39" w:name="_Toc218695288"/>
       <w:r>
         <w:lastRenderedPageBreak/>
         <w:t>Step</w:t>
@@ -10142,8 +9915,8 @@
       <w:r>
         <w:t xml:space="preserve"> Outputs</w:t>
       </w:r>
-      <w:bookmarkEnd w:id="43"/>
-      <w:bookmarkEnd w:id="44"/>
+      <w:bookmarkEnd w:id="38"/>
+      <w:bookmarkEnd w:id="39"/>
     </w:p>
     <w:p>
       <w:pPr>
@@ -10935,14 +10708,14 @@
       <w:pPr>
         <w:pStyle w:val="Heading1"/>
       </w:pPr>
-      <w:bookmarkStart w:id="45" w:name="_Ref204527360"/>
-      <w:bookmarkStart w:id="46" w:name="_Toc218694092"/>
+      <w:bookmarkStart w:id="40" w:name="_Ref204527360"/>
+      <w:bookmarkStart w:id="41" w:name="_Toc218695289"/>
       <w:r>
         <w:lastRenderedPageBreak/>
         <w:t>Error Handling</w:t>
       </w:r>
-      <w:bookmarkEnd w:id="45"/>
-      <w:bookmarkEnd w:id="46"/>
+      <w:bookmarkEnd w:id="40"/>
+      <w:bookmarkEnd w:id="41"/>
     </w:p>
     <w:tbl>
       <w:tblPr>
@@ -11019,47 +10792,29 @@
                 <w:i/>
                 <w:iCs/>
               </w:rPr>
-              <w:t xml:space="preserve">All errors </w:t>
-            </w:r>
-            <w:proofErr w:type="gramStart"/>
+              <w:t xml:space="preserve">All errors are </w:t>
+            </w:r>
             <w:r>
               <w:rPr>
                 <w:i/>
                 <w:iCs/>
               </w:rPr>
-              <w:t xml:space="preserve">are </w:t>
+              <w:t xml:space="preserve">considered to be </w:t>
             </w:r>
             <w:r>
               <w:rPr>
                 <w:i/>
                 <w:iCs/>
               </w:rPr>
-              <w:t>considered to be</w:t>
-            </w:r>
-            <w:proofErr w:type="gramEnd"/>
+              <w:t>critical</w:t>
+            </w:r>
             <w:r>
               <w:rPr>
                 <w:i/>
                 <w:iCs/>
               </w:rPr>
-              <w:t xml:space="preserve"> </w:t>
-            </w:r>
-            <w:proofErr w:type="gramStart"/>
-            <w:r>
-              <w:rPr>
-                <w:i/>
-                <w:iCs/>
-              </w:rPr>
-              <w:t>critical</w:t>
-            </w:r>
-            <w:r>
-              <w:rPr>
-                <w:i/>
-                <w:iCs/>
-              </w:rPr>
               <w:t>, and</w:t>
             </w:r>
-            <w:proofErr w:type="gramEnd"/>
             <w:r>
               <w:rPr>
                 <w:i/>
@@ -11119,11 +10874,11 @@
       <w:pPr>
         <w:pStyle w:val="Heading2"/>
       </w:pPr>
-      <w:bookmarkStart w:id="47" w:name="_Toc218694093"/>
+      <w:bookmarkStart w:id="42" w:name="_Toc218695290"/>
       <w:r>
         <w:t>Error Message Formats</w:t>
       </w:r>
-      <w:bookmarkEnd w:id="47"/>
+      <w:bookmarkEnd w:id="42"/>
     </w:p>
     <w:p>
       <w:pPr>
@@ -11180,13 +10935,13 @@
       <w:pPr>
         <w:pStyle w:val="Heading2"/>
       </w:pPr>
-      <w:bookmarkStart w:id="48" w:name="_Ref205977406"/>
-      <w:bookmarkStart w:id="49" w:name="_Toc218694094"/>
+      <w:bookmarkStart w:id="43" w:name="_Ref205977406"/>
+      <w:bookmarkStart w:id="44" w:name="_Toc218695291"/>
       <w:r>
         <w:t>Possible Return Codes</w:t>
       </w:r>
-      <w:bookmarkEnd w:id="48"/>
-      <w:bookmarkEnd w:id="49"/>
+      <w:bookmarkEnd w:id="43"/>
+      <w:bookmarkEnd w:id="44"/>
     </w:p>
     <w:p>
       <w:pPr>
@@ -11260,8 +11015,13 @@
         <w:t>For the full list, s</w:t>
       </w:r>
       <w:r>
-        <w:t>ee TinyXML2's</w:t>
-      </w:r>
+        <w:t xml:space="preserve">ee </w:t>
+      </w:r>
+      <w:proofErr w:type="spellStart"/>
+      <w:r>
+        <w:t>TinyXML2's</w:t>
+      </w:r>
+      <w:proofErr w:type="spellEnd"/>
       <w:r>
         <w:t xml:space="preserve"> </w:t>
       </w:r>
@@ -11333,12 +11093,12 @@
       <w:pPr>
         <w:pStyle w:val="Heading1"/>
       </w:pPr>
-      <w:bookmarkStart w:id="50" w:name="_Toc218694095"/>
+      <w:bookmarkStart w:id="45" w:name="_Toc218695292"/>
       <w:r>
         <w:lastRenderedPageBreak/>
         <w:t>References</w:t>
       </w:r>
-      <w:bookmarkEnd w:id="50"/>
+      <w:bookmarkEnd w:id="45"/>
     </w:p>
     <w:p>
       <w:pPr>
@@ -11435,66 +11195,6 @@
     </w:sectPr>
   </w:body>
 </w:document>
-</file>
-
-<file path=word/comments.xml><?xml version="1.0" encoding="utf-8"?>
-<w:comments xmlns:wpc="http://schemas.microsoft.com/office/word/2010/wordprocessingCanvas" xmlns:cx="http://schemas.microsoft.com/office/drawing/2014/chartex" xmlns:cx1="http://schemas.microsoft.com/office/drawing/2015/9/8/chartex" xmlns:cx2="http://schemas.microsoft.com/office/drawing/2015/10/21/chartex" xmlns:cx3="http://schemas.microsoft.com/office/drawing/2016/5/9/chartex" xmlns:cx4="http://schemas.microsoft.com/office/drawing/2016/5/10/chartex" xmlns:cx5="http://schemas.microsoft.com/office/drawing/2016/5/11/chartex" xmlns:cx6="http://schemas.microsoft.com/office/drawing/2016/5/12/chartex" xmlns:cx7="http://schemas.microsoft.com/office/drawing/2016/5/13/chartex" xmlns:cx8="http://schemas.microsoft.com/office/drawing/2016/5/14/chartex" xmlns:mc="http://schemas.openxmlformats.org/markup-compatibility/2006" xmlns:aink="http://schemas.microsoft.com/office/drawing/2016/ink" xmlns:am3d="http://schemas.microsoft.com/office/drawing/2017/model3d" xmlns:o="urn:schemas-microsoft-com:office:office" xmlns:oel="http://schemas.microsoft.com/office/2019/extlst" xmlns:r="http://schemas.openxmlformats.org/officeDocument/2006/relationships" xmlns:m="http://schemas.openxmlformats.org/officeDocument/2006/math" xmlns:v="urn:schemas-microsoft-com:vml" xmlns:wp14="http://schemas.microsoft.com/office/word/2010/wordprocessingDrawing" xmlns:wp="http://schemas.openxmlformats.org/drawingml/2006/wordprocessingDrawing" xmlns:w10="urn:schemas-microsoft-com:office:word" xmlns:w="http://schemas.openxmlformats.org/wordprocessingml/2006/main" xmlns:w14="http://schemas.microsoft.com/office/word/2010/wordml" xmlns:w15="http://schemas.microsoft.com/office/word/2012/wordml" xmlns:w16cex="http://schemas.microsoft.com/office/word/2018/wordml/cex" xmlns:w16cid="http://schemas.microsoft.com/office/word/2016/wordml/cid" xmlns:w16="http://schemas.microsoft.com/office/word/2018/wordml" xmlns:w16du="http://schemas.microsoft.com/office/word/2023/wordml/word16du" xmlns:w16sdtdh="http://schemas.microsoft.com/office/word/2020/wordml/sdtdatahash" xmlns:w16sdtfl="http://schemas.microsoft.com/office/word/2024/wordml/sdtformatlock" xmlns:w16se="http://schemas.microsoft.com/office/word/2015/wordml/symex" xmlns:wpg="http://schemas.microsoft.com/office/word/2010/wordprocessingGroup" xmlns:wpi="http://schemas.microsoft.com/office/word/2010/wordprocessingInk" xmlns:wne="http://schemas.microsoft.com/office/word/2006/wordml" xmlns:wps="http://schemas.microsoft.com/office/word/2010/wordprocessingShape" mc:Ignorable="w14 w15 w16se w16cid w16 w16cex w16sdtdh w16sdtfl w16du wp14">
-  <w:comment w:id="0" w:author="Yoel Strimling" w:date="2026-01-07T14:17:00Z" w:initials="YS">
-    <w:p>
-      <w:pPr>
-        <w:pStyle w:val="CommentText"/>
-        <w:ind w:left="0"/>
-      </w:pPr>
-      <w:r>
-        <w:rPr>
-          <w:rStyle w:val="CommentReference"/>
-        </w:rPr>
-        <w:annotationRef/>
-      </w:r>
-      <w:r>
-        <w:t>Needs approval when done</w:t>
-      </w:r>
-    </w:p>
-  </w:comment>
-  <w:comment w:id="1" w:author="Marika Klubakov" w:date="2026-01-07T16:12:00Z" w:initials="MK">
-    <w:p>
-      <w:pPr>
-        <w:pStyle w:val="CommentText"/>
-        <w:ind w:left="0"/>
-      </w:pPr>
-      <w:r>
-        <w:rPr>
-          <w:rStyle w:val="CommentReference"/>
-        </w:rPr>
-        <w:annotationRef/>
-      </w:r>
-      <w:r>
-        <w:t>approved</w:t>
-      </w:r>
-    </w:p>
-  </w:comment>
-</w:comments>
-</file>
-
-<file path=word/commentsExtended.xml><?xml version="1.0" encoding="utf-8"?>
-<w15:commentsEx xmlns:wpc="http://schemas.microsoft.com/office/word/2010/wordprocessingCanvas" xmlns:cx="http://schemas.microsoft.com/office/drawing/2014/chartex" xmlns:cx1="http://schemas.microsoft.com/office/drawing/2015/9/8/chartex" xmlns:cx2="http://schemas.microsoft.com/office/drawing/2015/10/21/chartex" xmlns:cx3="http://schemas.microsoft.com/office/drawing/2016/5/9/chartex" xmlns:cx4="http://schemas.microsoft.com/office/drawing/2016/5/10/chartex" xmlns:cx5="http://schemas.microsoft.com/office/drawing/2016/5/11/chartex" xmlns:cx6="http://schemas.microsoft.com/office/drawing/2016/5/12/chartex" xmlns:cx7="http://schemas.microsoft.com/office/drawing/2016/5/13/chartex" xmlns:cx8="http://schemas.microsoft.com/office/drawing/2016/5/14/chartex" xmlns:mc="http://schemas.openxmlformats.org/markup-compatibility/2006" xmlns:aink="http://schemas.microsoft.com/office/drawing/2016/ink" xmlns:am3d="http://schemas.microsoft.com/office/drawing/2017/model3d" xmlns:o="urn:schemas-microsoft-com:office:office" xmlns:oel="http://schemas.microsoft.com/office/2019/extlst" xmlns:r="http://schemas.openxmlformats.org/officeDocument/2006/relationships" xmlns:m="http://schemas.openxmlformats.org/officeDocument/2006/math" xmlns:v="urn:schemas-microsoft-com:vml" xmlns:wp14="http://schemas.microsoft.com/office/word/2010/wordprocessingDrawing" xmlns:wp="http://schemas.openxmlformats.org/drawingml/2006/wordprocessingDrawing" xmlns:w10="urn:schemas-microsoft-com:office:word" xmlns:w="http://schemas.openxmlformats.org/wordprocessingml/2006/main" xmlns:w14="http://schemas.microsoft.com/office/word/2010/wordml" xmlns:w15="http://schemas.microsoft.com/office/word/2012/wordml" xmlns:w16cex="http://schemas.microsoft.com/office/word/2018/wordml/cex" xmlns:w16cid="http://schemas.microsoft.com/office/word/2016/wordml/cid" xmlns:w16="http://schemas.microsoft.com/office/word/2018/wordml" xmlns:w16du="http://schemas.microsoft.com/office/word/2023/wordml/word16du" xmlns:w16sdtdh="http://schemas.microsoft.com/office/word/2020/wordml/sdtdatahash" xmlns:w16sdtfl="http://schemas.microsoft.com/office/word/2024/wordml/sdtformatlock" xmlns:w16se="http://schemas.microsoft.com/office/word/2015/wordml/symex" xmlns:wpg="http://schemas.microsoft.com/office/word/2010/wordprocessingGroup" xmlns:wpi="http://schemas.microsoft.com/office/word/2010/wordprocessingInk" xmlns:wne="http://schemas.microsoft.com/office/word/2006/wordml" xmlns:wps="http://schemas.microsoft.com/office/word/2010/wordprocessingShape" mc:Ignorable="w14 w15 w16se w16cid w16 w16cex w16sdtdh w16sdtfl w16du wp14">
-  <w15:commentEx w15:paraId="0EB1A069" w15:done="0"/>
-  <w15:commentEx w15:paraId="4590B09C" w15:paraIdParent="0EB1A069" w15:done="0"/>
-</w15:commentsEx>
-</file>
-
-<file path=word/commentsExtensible.xml><?xml version="1.0" encoding="utf-8"?>
-<w16cex:commentsExtensible xmlns:wpc="http://schemas.microsoft.com/office/word/2010/wordprocessingCanvas" xmlns:cx="http://schemas.microsoft.com/office/drawing/2014/chartex" xmlns:cx1="http://schemas.microsoft.com/office/drawing/2015/9/8/chartex" xmlns:cx2="http://schemas.microsoft.com/office/drawing/2015/10/21/chartex" xmlns:cx3="http://schemas.microsoft.com/office/drawing/2016/5/9/chartex" xmlns:cx4="http://schemas.microsoft.com/office/drawing/2016/5/10/chartex" xmlns:cx5="http://schemas.microsoft.com/office/drawing/2016/5/11/chartex" xmlns:cx6="http://schemas.microsoft.com/office/drawing/2016/5/12/chartex" xmlns:cx7="http://schemas.microsoft.com/office/drawing/2016/5/13/chartex" xmlns:cx8="http://schemas.microsoft.com/office/drawing/2016/5/14/chartex" xmlns:cr="http://schemas.microsoft.com/office/comments/2020/reactions" xmlns:mc="http://schemas.openxmlformats.org/markup-compatibility/2006" xmlns:aink="http://schemas.microsoft.com/office/drawing/2016/ink" xmlns:am3d="http://schemas.microsoft.com/office/drawing/2017/model3d" xmlns:o="urn:schemas-microsoft-com:office:office" xmlns:oel="http://schemas.microsoft.com/office/2019/extlst" xmlns:r="http://schemas.openxmlformats.org/officeDocument/2006/relationships" xmlns:m="http://schemas.openxmlformats.org/officeDocument/2006/math" xmlns:v="urn:schemas-microsoft-com:vml" xmlns:wp14="http://schemas.microsoft.com/office/word/2010/wordprocessingDrawing" xmlns:wp="http://schemas.openxmlformats.org/drawingml/2006/wordprocessingDrawing" xmlns:w10="urn:schemas-microsoft-com:office:word" xmlns:w="http://schemas.openxmlformats.org/wordprocessingml/2006/main" xmlns:w14="http://schemas.microsoft.com/office/word/2010/wordml" xmlns:w15="http://schemas.microsoft.com/office/word/2012/wordml" xmlns:w16cex="http://schemas.microsoft.com/office/word/2018/wordml/cex" xmlns:w16cid="http://schemas.microsoft.com/office/word/2016/wordml/cid" xmlns:w16="http://schemas.microsoft.com/office/word/2018/wordml" xmlns:w16du="http://schemas.microsoft.com/office/word/2023/wordml/word16du" xmlns:w16sdtdh="http://schemas.microsoft.com/office/word/2020/wordml/sdtdatahash" xmlns:w16sdtfl="http://schemas.microsoft.com/office/word/2024/wordml/sdtformatlock" xmlns:w16se="http://schemas.microsoft.com/office/word/2015/wordml/symex" xmlns:wpg="http://schemas.microsoft.com/office/word/2010/wordprocessingGroup" xmlns:wpi="http://schemas.microsoft.com/office/word/2010/wordprocessingInk" xmlns:wne="http://schemas.microsoft.com/office/word/2006/wordml" xmlns:wps="http://schemas.microsoft.com/office/word/2010/wordprocessingShape" mc:Ignorable="w14 w15 w16se w16cid w16 w16cex w16sdtdh w16sdtfl cr w16du wp14">
-  <w16cex:commentExtensible w16cex:durableId="75155814" w16cex:dateUtc="2026-01-07T12:17:00Z"/>
-  <w16cex:commentExtensible w16cex:durableId="246B946A" w16cex:dateUtc="2026-01-07T14:12:00Z"/>
-</w16cex:commentsExtensible>
-</file>
-
-<file path=word/commentsIds.xml><?xml version="1.0" encoding="utf-8"?>
-<w16cid:commentsIds xmlns:wpc="http://schemas.microsoft.com/office/word/2010/wordprocessingCanvas" xmlns:cx="http://schemas.microsoft.com/office/drawing/2014/chartex" xmlns:cx1="http://schemas.microsoft.com/office/drawing/2015/9/8/chartex" xmlns:cx2="http://schemas.microsoft.com/office/drawing/2015/10/21/chartex" xmlns:cx3="http://schemas.microsoft.com/office/drawing/2016/5/9/chartex" xmlns:cx4="http://schemas.microsoft.com/office/drawing/2016/5/10/chartex" xmlns:cx5="http://schemas.microsoft.com/office/drawing/2016/5/11/chartex" xmlns:cx6="http://schemas.microsoft.com/office/drawing/2016/5/12/chartex" xmlns:cx7="http://schemas.microsoft.com/office/drawing/2016/5/13/chartex" xmlns:cx8="http://schemas.microsoft.com/office/drawing/2016/5/14/chartex" xmlns:mc="http://schemas.openxmlformats.org/markup-compatibility/2006" xmlns:aink="http://schemas.microsoft.com/office/drawing/2016/ink" xmlns:am3d="http://schemas.microsoft.com/office/drawing/2017/model3d" xmlns:o="urn:schemas-microsoft-com:office:office" xmlns:oel="http://schemas.microsoft.com/office/2019/extlst" xmlns:r="http://schemas.openxmlformats.org/officeDocument/2006/relationships" xmlns:m="http://schemas.openxmlformats.org/officeDocument/2006/math" xmlns:v="urn:schemas-microsoft-com:vml" xmlns:wp14="http://schemas.microsoft.com/office/word/2010/wordprocessingDrawing" xmlns:wp="http://schemas.openxmlformats.org/drawingml/2006/wordprocessingDrawing" xmlns:w10="urn:schemas-microsoft-com:office:word" xmlns:w="http://schemas.openxmlformats.org/wordprocessingml/2006/main" xmlns:w14="http://schemas.microsoft.com/office/word/2010/wordml" xmlns:w15="http://schemas.microsoft.com/office/word/2012/wordml" xmlns:w16cex="http://schemas.microsoft.com/office/word/2018/wordml/cex" xmlns:w16cid="http://schemas.microsoft.com/office/word/2016/wordml/cid" xmlns:w16="http://schemas.microsoft.com/office/word/2018/wordml" xmlns:w16du="http://schemas.microsoft.com/office/word/2023/wordml/word16du" xmlns:w16sdtdh="http://schemas.microsoft.com/office/word/2020/wordml/sdtdatahash" xmlns:w16sdtfl="http://schemas.microsoft.com/office/word/2024/wordml/sdtformatlock" xmlns:w16se="http://schemas.microsoft.com/office/word/2015/wordml/symex" xmlns:wpg="http://schemas.microsoft.com/office/word/2010/wordprocessingGroup" xmlns:wpi="http://schemas.microsoft.com/office/word/2010/wordprocessingInk" xmlns:wne="http://schemas.microsoft.com/office/word/2006/wordml" xmlns:wps="http://schemas.microsoft.com/office/word/2010/wordprocessingShape" mc:Ignorable="w14 w15 w16se w16cid w16 w16cex w16sdtdh w16sdtfl w16du wp14">
-  <w16cid:commentId w16cid:paraId="0EB1A069" w16cid:durableId="75155814"/>
-  <w16cid:commentId w16cid:paraId="4590B09C" w16cid:durableId="246B946A"/>
-</w16cid:commentsIds>
 </file>
 
 <file path=word/endnotes.xml><?xml version="1.0" encoding="utf-8"?>
@@ -12681,21 +12381,26 @@
       </w:rPr>
       <w:tab/>
     </w:r>
-    <w:bookmarkStart w:id="15" w:name="_Toc85124512"/>
-    <w:bookmarkStart w:id="16" w:name="_Toc88293874"/>
-    <w:bookmarkStart w:id="17" w:name="_Toc88294524"/>
-    <w:bookmarkStart w:id="18" w:name="_Toc88294859"/>
-    <w:bookmarkStart w:id="19" w:name="_Toc88300047"/>
-    <w:bookmarkStart w:id="20" w:name="_Toc88302280"/>
-    <w:bookmarkStart w:id="21" w:name="_Toc92440497"/>
-    <w:bookmarkStart w:id="22" w:name="_Toc103329034"/>
-    <w:bookmarkStart w:id="23" w:name="_Toc103329089"/>
-    <w:bookmarkStart w:id="24" w:name="_Toc104537976"/>
-    <w:bookmarkStart w:id="25" w:name="_Toc104538099"/>
-    <w:bookmarkStart w:id="26" w:name="_Toc104618400"/>
-    <w:bookmarkStart w:id="27" w:name="_Toc104889206"/>
-    <w:bookmarkStart w:id="28" w:name="_Toc104890186"/>
-    <w:bookmarkStart w:id="29" w:name="_Toc104890210"/>
+    <w:bookmarkStart w:id="10" w:name="_Toc85124512"/>
+    <w:bookmarkStart w:id="11" w:name="_Toc88293874"/>
+    <w:bookmarkStart w:id="12" w:name="_Toc88294524"/>
+    <w:bookmarkStart w:id="13" w:name="_Toc88294859"/>
+    <w:bookmarkStart w:id="14" w:name="_Toc88300047"/>
+    <w:bookmarkStart w:id="15" w:name="_Toc88302280"/>
+    <w:bookmarkStart w:id="16" w:name="_Toc92440497"/>
+    <w:bookmarkStart w:id="17" w:name="_Toc103329034"/>
+    <w:bookmarkStart w:id="18" w:name="_Toc103329089"/>
+    <w:bookmarkStart w:id="19" w:name="_Toc104537976"/>
+    <w:bookmarkStart w:id="20" w:name="_Toc104538099"/>
+    <w:bookmarkStart w:id="21" w:name="_Toc104618400"/>
+    <w:bookmarkStart w:id="22" w:name="_Toc104889206"/>
+    <w:bookmarkStart w:id="23" w:name="_Toc104890186"/>
+    <w:bookmarkStart w:id="24" w:name="_Toc104890210"/>
+    <w:bookmarkEnd w:id="10"/>
+    <w:bookmarkEnd w:id="11"/>
+    <w:bookmarkEnd w:id="12"/>
+    <w:bookmarkEnd w:id="13"/>
+    <w:bookmarkEnd w:id="14"/>
     <w:bookmarkEnd w:id="15"/>
     <w:bookmarkEnd w:id="16"/>
     <w:bookmarkEnd w:id="17"/>
@@ -12706,11 +12411,6 @@
     <w:bookmarkEnd w:id="22"/>
     <w:bookmarkEnd w:id="23"/>
     <w:bookmarkEnd w:id="24"/>
-    <w:bookmarkEnd w:id="25"/>
-    <w:bookmarkEnd w:id="26"/>
-    <w:bookmarkEnd w:id="27"/>
-    <w:bookmarkEnd w:id="28"/>
-    <w:bookmarkEnd w:id="29"/>
     <w:sdt>
       <w:sdtPr>
         <w:rPr>
@@ -19327,17 +19027,6 @@
   </w:num>
   <w:numIdMacAtCleanup w:val="9"/>
 </w:numbering>
-</file>
-
-<file path=word/people.xml><?xml version="1.0" encoding="utf-8"?>
-<w15:people xmlns:wpc="http://schemas.microsoft.com/office/word/2010/wordprocessingCanvas" xmlns:cx="http://schemas.microsoft.com/office/drawing/2014/chartex" xmlns:cx1="http://schemas.microsoft.com/office/drawing/2015/9/8/chartex" xmlns:cx2="http://schemas.microsoft.com/office/drawing/2015/10/21/chartex" xmlns:cx3="http://schemas.microsoft.com/office/drawing/2016/5/9/chartex" xmlns:cx4="http://schemas.microsoft.com/office/drawing/2016/5/10/chartex" xmlns:cx5="http://schemas.microsoft.com/office/drawing/2016/5/11/chartex" xmlns:cx6="http://schemas.microsoft.com/office/drawing/2016/5/12/chartex" xmlns:cx7="http://schemas.microsoft.com/office/drawing/2016/5/13/chartex" xmlns:cx8="http://schemas.microsoft.com/office/drawing/2016/5/14/chartex" xmlns:mc="http://schemas.openxmlformats.org/markup-compatibility/2006" xmlns:aink="http://schemas.microsoft.com/office/drawing/2016/ink" xmlns:am3d="http://schemas.microsoft.com/office/drawing/2017/model3d" xmlns:o="urn:schemas-microsoft-com:office:office" xmlns:oel="http://schemas.microsoft.com/office/2019/extlst" xmlns:r="http://schemas.openxmlformats.org/officeDocument/2006/relationships" xmlns:m="http://schemas.openxmlformats.org/officeDocument/2006/math" xmlns:v="urn:schemas-microsoft-com:vml" xmlns:wp14="http://schemas.microsoft.com/office/word/2010/wordprocessingDrawing" xmlns:wp="http://schemas.openxmlformats.org/drawingml/2006/wordprocessingDrawing" xmlns:w10="urn:schemas-microsoft-com:office:word" xmlns:w="http://schemas.openxmlformats.org/wordprocessingml/2006/main" xmlns:w14="http://schemas.microsoft.com/office/word/2010/wordml" xmlns:w15="http://schemas.microsoft.com/office/word/2012/wordml" xmlns:w16cex="http://schemas.microsoft.com/office/word/2018/wordml/cex" xmlns:w16cid="http://schemas.microsoft.com/office/word/2016/wordml/cid" xmlns:w16="http://schemas.microsoft.com/office/word/2018/wordml" xmlns:w16du="http://schemas.microsoft.com/office/word/2023/wordml/word16du" xmlns:w16sdtdh="http://schemas.microsoft.com/office/word/2020/wordml/sdtdatahash" xmlns:w16sdtfl="http://schemas.microsoft.com/office/word/2024/wordml/sdtformatlock" xmlns:w16se="http://schemas.microsoft.com/office/word/2015/wordml/symex" xmlns:wpg="http://schemas.microsoft.com/office/word/2010/wordprocessingGroup" xmlns:wpi="http://schemas.microsoft.com/office/word/2010/wordprocessingInk" xmlns:wne="http://schemas.microsoft.com/office/word/2006/wordml" xmlns:wps="http://schemas.microsoft.com/office/word/2010/wordprocessingShape" mc:Ignorable="w14 w15 w16se w16cid w16 w16cex w16sdtdh w16sdtfl w16du wp14">
-  <w15:person w15:author="Yoel Strimling">
-    <w15:presenceInfo w15:providerId="AD" w15:userId="S::Yoel.Strimling@ceva-dsp.com::17fa7865-bc33-430f-ba65-ce7bc03fd936"/>
-  </w15:person>
-  <w15:person w15:author="Marika Klubakov">
-    <w15:presenceInfo w15:providerId="AD" w15:userId="S::Marika.Klubakov@ceva-dsp.com::743110a2-cb0f-4823-9b44-0057876f1310"/>
-  </w15:person>
-</w15:people>
 </file>
 
 <file path=word/styles.xml><?xml version="1.0" encoding="utf-8"?>
@@ -35466,7 +35155,7 @@
     <w:sig w:usb0="20000287" w:usb1="00000003" w:usb2="00000000" w:usb3="00000000" w:csb0="0000019F" w:csb1="00000000"/>
   </w:font>
   <w:font w:name="Arial Bold">
-    <w:panose1 w:val="00000000000000000000"/>
+    <w:panose1 w:val="020B0704020202020204"/>
     <w:charset w:val="00"/>
     <w:family w:val="roman"/>
     <w:notTrueType/>
@@ -35519,6 +35208,7 @@
     <w:rsid w:val="002B11E2"/>
     <w:rsid w:val="002C64CF"/>
     <w:rsid w:val="00344B52"/>
+    <w:rsid w:val="0035336F"/>
     <w:rsid w:val="0038119F"/>
     <w:rsid w:val="00412129"/>
     <w:rsid w:val="00434749"/>
@@ -35532,6 +35222,7 @@
     <w:rsid w:val="006873DE"/>
     <w:rsid w:val="006B6C98"/>
     <w:rsid w:val="00710744"/>
+    <w:rsid w:val="00714DE5"/>
     <w:rsid w:val="00740107"/>
     <w:rsid w:val="0074389C"/>
     <w:rsid w:val="0074778E"/>
@@ -35563,6 +35254,7 @@
     <w:rsid w:val="00DA2B1E"/>
     <w:rsid w:val="00E33ACB"/>
     <w:rsid w:val="00E70EC3"/>
+    <w:rsid w:val="00E8003B"/>
     <w:rsid w:val="00F0518F"/>
     <w:rsid w:val="00F436C2"/>
     <w:rsid w:val="00F974C6"/>
@@ -36283,6 +35975,10 @@
 </file>
 
 <file path=customXml/item1.xml><?xml version="1.0" encoding="utf-8"?>
+<b:Sources xmlns:b="http://schemas.openxmlformats.org/officeDocument/2006/bibliography" xmlns="http://schemas.openxmlformats.org/officeDocument/2006/bibliography" SelectedStyle="\APASixthEditionOfficeOnline.xsl" StyleName="APA" Version="6"/>
+</file>
+
+<file path=customXml/item2.xml><?xml version="1.0" encoding="utf-8"?>
 <ct:contentTypeSchema xmlns:ct="http://schemas.microsoft.com/office/2006/metadata/contentType" xmlns:ma="http://schemas.microsoft.com/office/2006/metadata/properties/metaAttributes" ct:_="" ma:_="" ma:contentTypeName="Document" ma:contentTypeID="0x0101001F29124F5F26E840A0A01F7D611E0DC3" ma:contentTypeVersion="953" ma:contentTypeDescription="Create a new document." ma:contentTypeScope="" ma:versionID="817164110f28876c460b3e998df128f8">
   <xsd:schema xmlns:xsd="http://www.w3.org/2001/XMLSchema" xmlns:xs="http://www.w3.org/2001/XMLSchema" xmlns:p="http://schemas.microsoft.com/office/2006/metadata/properties" xmlns:ns2="e81930fc-91f1-4612-be5e-a5541a895c7f" xmlns:ns3="203917d0-9ccf-4c6d-9503-30d120a22355" targetNamespace="http://schemas.microsoft.com/office/2006/metadata/properties" ma:root="true" ma:fieldsID="bca9c8364aab5b014f13765ff4fb3748" ns2:_="" ns3:_="">
     <xsd:import namespace="e81930fc-91f1-4612-be5e-a5541a895c7f"/>
@@ -36510,7 +36206,7 @@
 </ct:contentTypeSchema>
 </file>
 
-<file path=customXml/item2.xml><?xml version="1.0" encoding="utf-8"?>
+<file path=customXml/item3.xml><?xml version="1.0" encoding="utf-8"?>
 <?mso-contentType ?>
 <spe:Receivers xmlns:spe="http://schemas.microsoft.com/sharepoint/events">
   <Receiver>
@@ -36560,7 +36256,7 @@
 </spe:Receivers>
 </file>
 
-<file path=customXml/item3.xml><?xml version="1.0" encoding="utf-8"?>
+<file path=customXml/item4.xml><?xml version="1.0" encoding="utf-8"?>
 <p:properties xmlns:p="http://schemas.microsoft.com/office/2006/metadata/properties" xmlns:xsi="http://www.w3.org/2001/XMLSchema-instance" xmlns:pc="http://schemas.microsoft.com/office/infopath/2007/PartnerControls">
   <documentManagement>
     <_dlc_DocId xmlns="203917d0-9ccf-4c6d-9503-30d120a22355">CEUQU22356HC-1495551298-15740</_dlc_DocId>
@@ -36581,7 +36277,7 @@
 </p:properties>
 </file>
 
-<file path=customXml/item4.xml><?xml version="1.0" encoding="utf-8"?>
+<file path=customXml/item5.xml><?xml version="1.0" encoding="utf-8"?>
 <?mso-contentType ?>
 <FormTemplates xmlns="http://schemas.microsoft.com/sharepoint/v3/contenttype/forms">
   <Display>DocumentLibraryForm</Display>
@@ -36590,11 +36286,15 @@
 </FormTemplates>
 </file>
 
-<file path=customXml/item5.xml><?xml version="1.0" encoding="utf-8"?>
-<b:Sources xmlns:b="http://schemas.openxmlformats.org/officeDocument/2006/bibliography" xmlns="http://schemas.openxmlformats.org/officeDocument/2006/bibliography" SelectedStyle="\APASixthEditionOfficeOnline.xsl" StyleName="APA" Version="6"/>
+<file path=customXml/itemProps1.xml><?xml version="1.0" encoding="utf-8"?>
+<ds:datastoreItem xmlns:ds="http://schemas.openxmlformats.org/officeDocument/2006/customXml" ds:itemID="{55F5896F-591C-4D68-80CB-3B9A27801AB0}">
+  <ds:schemaRefs>
+    <ds:schemaRef ds:uri="http://schemas.openxmlformats.org/officeDocument/2006/bibliography"/>
+  </ds:schemaRefs>
+</ds:datastoreItem>
 </file>
 
-<file path=customXml/itemProps1.xml><?xml version="1.0" encoding="utf-8"?>
+<file path=customXml/itemProps2.xml><?xml version="1.0" encoding="utf-8"?>
 <ds:datastoreItem xmlns:ds="http://schemas.openxmlformats.org/officeDocument/2006/customXml" ds:itemID="{244B4E0A-D801-4919-A61A-BDB58D55F482}">
   <ds:schemaRefs>
     <ds:schemaRef ds:uri="http://schemas.microsoft.com/office/2006/metadata/contentType"/>
@@ -36613,7 +36313,7 @@
 </ds:datastoreItem>
 </file>
 
-<file path=customXml/itemProps2.xml><?xml version="1.0" encoding="utf-8"?>
+<file path=customXml/itemProps3.xml><?xml version="1.0" encoding="utf-8"?>
 <ds:datastoreItem xmlns:ds="http://schemas.openxmlformats.org/officeDocument/2006/customXml" ds:itemID="{FFA75ABD-0E03-49C7-BFF1-A5A9BE8DF69A}">
   <ds:schemaRefs>
     <ds:schemaRef ds:uri="http://schemas.microsoft.com/sharepoint/events"/>
@@ -36621,7 +36321,7 @@
 </ds:datastoreItem>
 </file>
 
-<file path=customXml/itemProps3.xml><?xml version="1.0" encoding="utf-8"?>
+<file path=customXml/itemProps4.xml><?xml version="1.0" encoding="utf-8"?>
 <ds:datastoreItem xmlns:ds="http://schemas.openxmlformats.org/officeDocument/2006/customXml" ds:itemID="{7BD75B41-8D7A-4F42-808C-B7FCDF86D9E6}">
   <ds:schemaRefs>
     <ds:schemaRef ds:uri="http://schemas.microsoft.com/office/2006/metadata/properties"/>
@@ -36632,18 +36332,10 @@
 </ds:datastoreItem>
 </file>
 
-<file path=customXml/itemProps4.xml><?xml version="1.0" encoding="utf-8"?>
+<file path=customXml/itemProps5.xml><?xml version="1.0" encoding="utf-8"?>
 <ds:datastoreItem xmlns:ds="http://schemas.openxmlformats.org/officeDocument/2006/customXml" ds:itemID="{534F484E-36EE-42B8-BD0D-4E4546C52B68}">
   <ds:schemaRefs>
     <ds:schemaRef ds:uri="http://schemas.microsoft.com/sharepoint/v3/contenttype/forms"/>
-  </ds:schemaRefs>
-</ds:datastoreItem>
-</file>
-
-<file path=customXml/itemProps5.xml><?xml version="1.0" encoding="utf-8"?>
-<ds:datastoreItem xmlns:ds="http://schemas.openxmlformats.org/officeDocument/2006/customXml" ds:itemID="{55F5896F-591C-4D68-80CB-3B9A27801AB0}">
-  <ds:schemaRefs>
-    <ds:schemaRef ds:uri="http://schemas.openxmlformats.org/officeDocument/2006/bibliography"/>
   </ds:schemaRefs>
 </ds:datastoreItem>
 </file>

</xml_diff>